<commit_message>
add possibility to join an image
</commit_message>
<xml_diff>
--- a/templates/template_Isogeo.docx
+++ b/templates/template_Isogeo.docx
@@ -13,37 +13,14 @@
         </w:pBdr>
         <w:jc w:val="center"/>
       </w:pPr>
+      <w:bookmarkStart w:id="0" w:name="_GoBack"/>
+      <w:bookmarkEnd w:id="0"/>
       <w:r>
         <w:rPr>
           <w:rFonts w:ascii="Sauna" w:eastAsia="Times New Roman" w:hAnsi="Sauna"/>
           <w:lang w:eastAsia="fr-FR"/>
         </w:rPr>
-        <w:t>{</w:t>
-      </w:r>
-      <w:proofErr w:type="gramStart"/>
-      <w:r>
-        <w:rPr>
-          <w:rFonts w:ascii="Sauna" w:eastAsia="Times New Roman" w:hAnsi="Sauna"/>
-          <w:lang w:eastAsia="fr-FR"/>
-        </w:rPr>
-        <w:t xml:space="preserve">{ </w:t>
-      </w:r>
-      <w:proofErr w:type="spellStart"/>
-      <w:r>
-        <w:rPr>
-          <w:rFonts w:ascii="Sauna" w:eastAsia="Times New Roman" w:hAnsi="Sauna"/>
-          <w:lang w:eastAsia="fr-FR"/>
-        </w:rPr>
-        <w:t>varTitle</w:t>
-      </w:r>
-      <w:proofErr w:type="spellEnd"/>
-      <w:proofErr w:type="gramEnd"/>
-      <w:r>
-        <w:rPr>
-          <w:rFonts w:ascii="Sauna" w:eastAsia="Times New Roman" w:hAnsi="Sauna"/>
-          <w:lang w:eastAsia="fr-FR"/>
-        </w:rPr>
-        <w:t xml:space="preserve"> }}</w:t>
+        <w:t>{{ varTitle }}</w:t>
       </w:r>
     </w:p>
     <w:p>
@@ -75,35 +52,7 @@
           <w:b/>
           <w:lang w:eastAsia="fr-FR"/>
         </w:rPr>
-        <w:t>{</w:t>
-      </w:r>
-      <w:proofErr w:type="gramStart"/>
-      <w:r>
-        <w:rPr>
-          <w:rFonts w:ascii="Sauna" w:hAnsi="Sauna"/>
-          <w:b/>
-          <w:lang w:eastAsia="fr-FR"/>
-        </w:rPr>
-        <w:t xml:space="preserve">{ </w:t>
-      </w:r>
-      <w:proofErr w:type="spellStart"/>
-      <w:r>
-        <w:rPr>
-          <w:rFonts w:ascii="Sauna" w:hAnsi="Sauna"/>
-          <w:b/>
-          <w:lang w:eastAsia="fr-FR"/>
-        </w:rPr>
-        <w:t>varOwner</w:t>
-      </w:r>
-      <w:proofErr w:type="spellEnd"/>
-      <w:proofErr w:type="gramEnd"/>
-      <w:r>
-        <w:rPr>
-          <w:rFonts w:ascii="Sauna" w:hAnsi="Sauna"/>
-          <w:b/>
-          <w:lang w:eastAsia="fr-FR"/>
-        </w:rPr>
-        <w:t xml:space="preserve"> }}</w:t>
+        <w:t>{{ varOwner }}</w:t>
       </w:r>
       <w:r>
         <w:rPr>
@@ -133,78 +82,45 @@
           <w:rStyle w:val="Titre2Car"/>
           <w:rFonts w:ascii="Sauna" w:hAnsi="Sauna"/>
         </w:rPr>
-        <w:t>({</w:t>
-      </w:r>
-      <w:proofErr w:type="gramStart"/>
+        <w:t>({{ var</w:t>
+      </w:r>
       <w:r>
         <w:rPr>
           <w:rStyle w:val="Titre2Car"/>
           <w:rFonts w:ascii="Sauna" w:hAnsi="Sauna"/>
         </w:rPr>
-        <w:t xml:space="preserve">{ </w:t>
-      </w:r>
-      <w:proofErr w:type="spellStart"/>
+        <w:t>Keywords</w:t>
+      </w:r>
       <w:r>
         <w:rPr>
           <w:rStyle w:val="Titre2Car"/>
           <w:rFonts w:ascii="Sauna" w:hAnsi="Sauna"/>
         </w:rPr>
-        <w:t>var</w:t>
+        <w:t>Count }})</w:t>
       </w:r>
       <w:r>
         <w:rPr>
           <w:rStyle w:val="Titre2Car"/>
           <w:rFonts w:ascii="Sauna" w:hAnsi="Sauna"/>
         </w:rPr>
-        <w:t>Keywords</w:t>
+        <w:t xml:space="preserve"> </w:t>
       </w:r>
       <w:r>
         <w:rPr>
           <w:rStyle w:val="Titre2Car"/>
           <w:rFonts w:ascii="Sauna" w:hAnsi="Sauna"/>
         </w:rPr>
-        <w:t>Count</w:t>
-      </w:r>
-      <w:proofErr w:type="spellEnd"/>
-      <w:proofErr w:type="gramEnd"/>
-      <w:r>
-        <w:rPr>
-          <w:rStyle w:val="Titre2Car"/>
+        <w:t>:</w:t>
+      </w:r>
+      <w:r>
+        <w:rPr>
           <w:rFonts w:ascii="Sauna" w:hAnsi="Sauna"/>
-        </w:rPr>
-        <w:t xml:space="preserve"> }})</w:t>
-      </w:r>
-      <w:r>
-        <w:rPr>
-          <w:rStyle w:val="Titre2Car"/>
-          <w:rFonts w:ascii="Sauna" w:hAnsi="Sauna"/>
+          <w:lang w:eastAsia="fr-FR"/>
         </w:rPr>
         <w:t xml:space="preserve"> </w:t>
       </w:r>
       <w:r>
-        <w:rPr>
-          <w:rStyle w:val="Titre2Car"/>
-          <w:rFonts w:ascii="Sauna" w:hAnsi="Sauna"/>
-        </w:rPr>
-        <w:t>:</w:t>
-      </w:r>
-      <w:r>
-        <w:rPr>
-          <w:rFonts w:ascii="Sauna" w:hAnsi="Sauna"/>
-          <w:lang w:eastAsia="fr-FR"/>
-        </w:rPr>
-        <w:t xml:space="preserve"> </w:t>
-      </w:r>
-      <w:r>
-        <w:t xml:space="preserve">{{ </w:t>
-      </w:r>
-      <w:proofErr w:type="spellStart"/>
-      <w:r>
-        <w:t>varKeywords</w:t>
-      </w:r>
-      <w:proofErr w:type="spellEnd"/>
-      <w:r>
-        <w:t xml:space="preserve"> }}</w:t>
+        <w:t>{{ varKeywords }}</w:t>
       </w:r>
     </w:p>
     <w:p>
@@ -236,29 +152,7 @@
         <w:rPr>
           <w:lang w:eastAsia="fr-FR"/>
         </w:rPr>
-        <w:t>{</w:t>
-      </w:r>
-      <w:proofErr w:type="gramStart"/>
-      <w:r>
-        <w:rPr>
-          <w:lang w:eastAsia="fr-FR"/>
-        </w:rPr>
-        <w:t xml:space="preserve">{ </w:t>
-      </w:r>
-      <w:proofErr w:type="spellStart"/>
-      <w:r>
-        <w:rPr>
-          <w:lang w:eastAsia="fr-FR"/>
-        </w:rPr>
-        <w:t>varAbstract</w:t>
-      </w:r>
-      <w:proofErr w:type="spellEnd"/>
-      <w:proofErr w:type="gramEnd"/>
-      <w:r>
-        <w:rPr>
-          <w:lang w:eastAsia="fr-FR"/>
-        </w:rPr>
-        <w:t xml:space="preserve"> }}</w:t>
+        <w:t>{{ varAbstract }}</w:t>
       </w:r>
     </w:p>
     <w:p>
@@ -297,29 +191,7 @@
         <w:rPr>
           <w:lang w:eastAsia="fr-FR"/>
         </w:rPr>
-        <w:t>Date de création de la donnée : {</w:t>
-      </w:r>
-      <w:proofErr w:type="gramStart"/>
-      <w:r>
-        <w:rPr>
-          <w:lang w:eastAsia="fr-FR"/>
-        </w:rPr>
-        <w:t xml:space="preserve">{ </w:t>
-      </w:r>
-      <w:proofErr w:type="spellStart"/>
-      <w:r>
-        <w:rPr>
-          <w:lang w:eastAsia="fr-FR"/>
-        </w:rPr>
-        <w:t>varDataDtCrea</w:t>
-      </w:r>
-      <w:proofErr w:type="spellEnd"/>
-      <w:proofErr w:type="gramEnd"/>
-      <w:r>
-        <w:rPr>
-          <w:lang w:eastAsia="fr-FR"/>
-        </w:rPr>
-        <w:t xml:space="preserve"> }}</w:t>
+        <w:t>Date de création de la donnée : {{ varDataDtCrea }}</w:t>
       </w:r>
     </w:p>
     <w:p>
@@ -334,29 +206,7 @@
         <w:rPr>
           <w:lang w:eastAsia="fr-FR"/>
         </w:rPr>
-        <w:t>Date de dernière modification de la donnée : {</w:t>
-      </w:r>
-      <w:proofErr w:type="gramStart"/>
-      <w:r>
-        <w:rPr>
-          <w:lang w:eastAsia="fr-FR"/>
-        </w:rPr>
-        <w:t xml:space="preserve">{ </w:t>
-      </w:r>
-      <w:proofErr w:type="spellStart"/>
-      <w:r>
-        <w:rPr>
-          <w:lang w:eastAsia="fr-FR"/>
-        </w:rPr>
-        <w:t>varDataDtUpda</w:t>
-      </w:r>
-      <w:proofErr w:type="spellEnd"/>
-      <w:proofErr w:type="gramEnd"/>
-      <w:r>
-        <w:rPr>
-          <w:lang w:eastAsia="fr-FR"/>
-        </w:rPr>
-        <w:t xml:space="preserve"> }}</w:t>
+        <w:t>Date de dernière modification de la donnée : {{ varDataDtUpda }}</w:t>
       </w:r>
     </w:p>
     <w:p>
@@ -371,29 +221,7 @@
         <w:rPr>
           <w:lang w:eastAsia="fr-FR"/>
         </w:rPr>
-        <w:t>Date de publication de la donnée : {</w:t>
-      </w:r>
-      <w:proofErr w:type="gramStart"/>
-      <w:r>
-        <w:rPr>
-          <w:lang w:eastAsia="fr-FR"/>
-        </w:rPr>
-        <w:t xml:space="preserve">{ </w:t>
-      </w:r>
-      <w:proofErr w:type="spellStart"/>
-      <w:r>
-        <w:rPr>
-          <w:lang w:eastAsia="fr-FR"/>
-        </w:rPr>
-        <w:t>varDataDtPubl</w:t>
-      </w:r>
-      <w:proofErr w:type="spellEnd"/>
-      <w:proofErr w:type="gramEnd"/>
-      <w:r>
-        <w:rPr>
-          <w:lang w:eastAsia="fr-FR"/>
-        </w:rPr>
-        <w:t xml:space="preserve"> }}</w:t>
+        <w:t>Date de publication de la donnée : {{ varDataDtPubl }}</w:t>
       </w:r>
     </w:p>
     <w:p>
@@ -422,49 +250,13 @@
         <w:rPr>
           <w:lang w:eastAsia="fr-FR"/>
         </w:rPr>
-        <w:t xml:space="preserve"> du {</w:t>
-      </w:r>
-      <w:proofErr w:type="gramStart"/>
-      <w:r>
-        <w:rPr>
-          <w:lang w:eastAsia="fr-FR"/>
-        </w:rPr>
-        <w:t xml:space="preserve">{ </w:t>
-      </w:r>
-      <w:proofErr w:type="spellStart"/>
-      <w:r>
-        <w:rPr>
-          <w:lang w:eastAsia="fr-FR"/>
-        </w:rPr>
-        <w:t>varValidityStart</w:t>
-      </w:r>
-      <w:proofErr w:type="spellEnd"/>
-      <w:proofErr w:type="gramEnd"/>
-      <w:r>
-        <w:rPr>
-          <w:lang w:eastAsia="fr-FR"/>
-        </w:rPr>
-        <w:t xml:space="preserve"> }} au</w:t>
-      </w:r>
-      <w:r>
-        <w:rPr>
-          <w:lang w:eastAsia="fr-FR"/>
-        </w:rPr>
-        <w:t xml:space="preserve"> {{ </w:t>
-      </w:r>
-      <w:proofErr w:type="spellStart"/>
-      <w:r>
-        <w:rPr>
-          <w:lang w:eastAsia="fr-FR"/>
-        </w:rPr>
-        <w:t>varValidityEnd</w:t>
-      </w:r>
-      <w:proofErr w:type="spellEnd"/>
-      <w:r>
-        <w:rPr>
-          <w:lang w:eastAsia="fr-FR"/>
-        </w:rPr>
-        <w:t xml:space="preserve"> }}</w:t>
+        <w:t xml:space="preserve"> du {{ varValidityStart }} au</w:t>
+      </w:r>
+      <w:r>
+        <w:rPr>
+          <w:lang w:eastAsia="fr-FR"/>
+        </w:rPr>
+        <w:t xml:space="preserve"> {{ varValidityEnd }}</w:t>
       </w:r>
       <w:r>
         <w:rPr>
@@ -472,19 +264,11 @@
         </w:rPr>
         <w:t xml:space="preserve"> ({{</w:t>
       </w:r>
-      <w:proofErr w:type="spellStart"/>
       <w:r>
         <w:rPr>
           <w:rStyle w:val="prop"/>
         </w:rPr>
-        <w:t>validityComment</w:t>
-      </w:r>
-      <w:proofErr w:type="spellEnd"/>
-      <w:r>
-        <w:rPr>
-          <w:rStyle w:val="prop"/>
-        </w:rPr>
-        <w:t xml:space="preserve"> }})</w:t>
+        <w:t>validityComment }})</w:t>
       </w:r>
     </w:p>
     <w:p>
@@ -527,29 +311,7 @@
         <w:rPr>
           <w:lang w:eastAsia="fr-FR"/>
         </w:rPr>
-        <w:t>{</w:t>
-      </w:r>
-      <w:proofErr w:type="gramStart"/>
-      <w:r>
-        <w:rPr>
-          <w:lang w:eastAsia="fr-FR"/>
-        </w:rPr>
-        <w:t xml:space="preserve">{ </w:t>
-      </w:r>
-      <w:proofErr w:type="spellStart"/>
-      <w:r>
-        <w:rPr>
-          <w:lang w:eastAsia="fr-FR"/>
-        </w:rPr>
-        <w:t>varCollectContext</w:t>
-      </w:r>
-      <w:proofErr w:type="spellEnd"/>
-      <w:proofErr w:type="gramEnd"/>
-      <w:r>
-        <w:rPr>
-          <w:lang w:eastAsia="fr-FR"/>
-        </w:rPr>
-        <w:t xml:space="preserve"> }}</w:t>
+        <w:t>{{ varCollectContext }}</w:t>
       </w:r>
     </w:p>
     <w:p>
@@ -587,29 +349,7 @@
         <w:rPr>
           <w:lang w:eastAsia="fr-FR"/>
         </w:rPr>
-        <w:t>{</w:t>
-      </w:r>
-      <w:proofErr w:type="gramStart"/>
-      <w:r>
-        <w:rPr>
-          <w:lang w:eastAsia="fr-FR"/>
-        </w:rPr>
-        <w:t xml:space="preserve">{ </w:t>
-      </w:r>
-      <w:proofErr w:type="spellStart"/>
-      <w:r>
-        <w:rPr>
-          <w:lang w:eastAsia="fr-FR"/>
-        </w:rPr>
-        <w:t>varCollectMethod</w:t>
-      </w:r>
-      <w:proofErr w:type="spellEnd"/>
-      <w:proofErr w:type="gramEnd"/>
-      <w:r>
-        <w:rPr>
-          <w:lang w:eastAsia="fr-FR"/>
-        </w:rPr>
-        <w:t xml:space="preserve"> }}</w:t>
+        <w:t>{{ varCollectMethod }}</w:t>
       </w:r>
     </w:p>
     <w:p>
@@ -642,119 +382,31 @@
         <w:rPr>
           <w:lang w:eastAsia="fr-FR"/>
         </w:rPr>
-        <w:t>Nom technique : {</w:t>
-      </w:r>
-      <w:proofErr w:type="gramStart"/>
-      <w:r>
-        <w:rPr>
-          <w:lang w:eastAsia="fr-FR"/>
-        </w:rPr>
-        <w:t xml:space="preserve">{ </w:t>
-      </w:r>
-      <w:proofErr w:type="spellStart"/>
-      <w:r>
-        <w:rPr>
-          <w:lang w:eastAsia="fr-FR"/>
-        </w:rPr>
-        <w:t>varNameTech</w:t>
-      </w:r>
-      <w:proofErr w:type="spellEnd"/>
-      <w:proofErr w:type="gramEnd"/>
-      <w:r>
-        <w:rPr>
-          <w:lang w:eastAsia="fr-FR"/>
-        </w:rPr>
-        <w:t xml:space="preserve"> }}</w:t>
-      </w:r>
-    </w:p>
-    <w:p>
-      <w:r>
-        <w:rPr>
-          <w:lang w:eastAsia="fr-FR"/>
-        </w:rPr>
-        <w:t>Emplacement : {</w:t>
-      </w:r>
-      <w:proofErr w:type="gramStart"/>
-      <w:r>
-        <w:rPr>
-          <w:lang w:eastAsia="fr-FR"/>
-        </w:rPr>
-        <w:t xml:space="preserve">{ </w:t>
-      </w:r>
-      <w:proofErr w:type="spellStart"/>
-      <w:r>
-        <w:rPr>
-          <w:lang w:eastAsia="fr-FR"/>
-        </w:rPr>
-        <w:t>varPath</w:t>
-      </w:r>
-      <w:proofErr w:type="spellEnd"/>
-      <w:proofErr w:type="gramEnd"/>
-      <w:r>
-        <w:rPr>
-          <w:lang w:eastAsia="fr-FR"/>
-        </w:rPr>
-        <w:t xml:space="preserve"> }}</w:t>
-      </w:r>
-    </w:p>
-    <w:p>
-      <w:r>
-        <w:rPr>
-          <w:lang w:eastAsia="fr-FR"/>
-        </w:rPr>
-        <w:t>Format : {</w:t>
-      </w:r>
-      <w:proofErr w:type="gramStart"/>
-      <w:r>
-        <w:rPr>
-          <w:lang w:eastAsia="fr-FR"/>
-        </w:rPr>
-        <w:t xml:space="preserve">{ </w:t>
-      </w:r>
-      <w:proofErr w:type="spellStart"/>
-      <w:r>
-        <w:rPr>
-          <w:lang w:eastAsia="fr-FR"/>
-        </w:rPr>
-        <w:t>varFormat</w:t>
-      </w:r>
-      <w:proofErr w:type="spellEnd"/>
-      <w:proofErr w:type="gramEnd"/>
-      <w:r>
-        <w:rPr>
-          <w:lang w:eastAsia="fr-FR"/>
-        </w:rPr>
-        <w:t xml:space="preserve"> }}</w:t>
-      </w:r>
-    </w:p>
-    <w:p>
-      <w:r>
-        <w:rPr>
-          <w:lang w:eastAsia="fr-FR"/>
-        </w:rPr>
-        <w:t>Type : {</w:t>
-      </w:r>
-      <w:proofErr w:type="gramStart"/>
-      <w:r>
-        <w:rPr>
-          <w:lang w:eastAsia="fr-FR"/>
-        </w:rPr>
-        <w:t xml:space="preserve">{ </w:t>
-      </w:r>
-      <w:proofErr w:type="spellStart"/>
-      <w:r>
-        <w:rPr>
-          <w:lang w:eastAsia="fr-FR"/>
-        </w:rPr>
-        <w:t>varType</w:t>
-      </w:r>
-      <w:proofErr w:type="spellEnd"/>
-      <w:proofErr w:type="gramEnd"/>
-      <w:r>
-        <w:rPr>
-          <w:lang w:eastAsia="fr-FR"/>
-        </w:rPr>
-        <w:t xml:space="preserve"> }}</w:t>
+        <w:t>Nom technique : {{ varNameTech }}</w:t>
+      </w:r>
+    </w:p>
+    <w:p>
+      <w:r>
+        <w:rPr>
+          <w:lang w:eastAsia="fr-FR"/>
+        </w:rPr>
+        <w:t>Emplacement : {{ varPath }}</w:t>
+      </w:r>
+    </w:p>
+    <w:p>
+      <w:r>
+        <w:rPr>
+          <w:lang w:eastAsia="fr-FR"/>
+        </w:rPr>
+        <w:t>Format : {{ varFormat }}</w:t>
+      </w:r>
+    </w:p>
+    <w:p>
+      <w:r>
+        <w:rPr>
+          <w:lang w:eastAsia="fr-FR"/>
+        </w:rPr>
+        <w:t>Type : {{ varType }}</w:t>
       </w:r>
     </w:p>
     <w:p>
@@ -765,29 +417,7 @@
         <w:rPr>
           <w:lang w:eastAsia="fr-FR"/>
         </w:rPr>
-        <w:t>{</w:t>
-      </w:r>
-      <w:proofErr w:type="gramStart"/>
-      <w:r>
-        <w:rPr>
-          <w:lang w:eastAsia="fr-FR"/>
-        </w:rPr>
-        <w:t xml:space="preserve">{ </w:t>
-      </w:r>
-      <w:proofErr w:type="spellStart"/>
-      <w:r>
-        <w:rPr>
-          <w:lang w:eastAsia="fr-FR"/>
-        </w:rPr>
-        <w:t>varGeometry</w:t>
-      </w:r>
-      <w:proofErr w:type="spellEnd"/>
-      <w:proofErr w:type="gramEnd"/>
-      <w:r>
-        <w:rPr>
-          <w:lang w:eastAsia="fr-FR"/>
-        </w:rPr>
-        <w:t xml:space="preserve"> }}</w:t>
+        <w:t>{{ varGeometry }}</w:t>
       </w:r>
     </w:p>
     <w:p>
@@ -798,103 +428,23 @@
         <w:rPr>
           <w:lang w:eastAsia="fr-FR"/>
         </w:rPr>
-        <w:t>{</w:t>
-      </w:r>
-      <w:proofErr w:type="gramStart"/>
-      <w:r>
-        <w:rPr>
-          <w:lang w:eastAsia="fr-FR"/>
-        </w:rPr>
-        <w:t xml:space="preserve">{ </w:t>
-      </w:r>
-      <w:proofErr w:type="spellStart"/>
-      <w:r>
-        <w:rPr>
-          <w:lang w:eastAsia="fr-FR"/>
-        </w:rPr>
-        <w:t>varObjectsCount</w:t>
-      </w:r>
-      <w:proofErr w:type="spellEnd"/>
-      <w:proofErr w:type="gramEnd"/>
-      <w:r>
-        <w:rPr>
-          <w:lang w:eastAsia="fr-FR"/>
-        </w:rPr>
-        <w:t xml:space="preserve"> }}</w:t>
-      </w:r>
-    </w:p>
-    <w:p>
-      <w:r>
-        <w:rPr>
-          <w:lang w:eastAsia="fr-FR"/>
-        </w:rPr>
-        <w:t>Système de coordonnées : {</w:t>
-      </w:r>
-      <w:proofErr w:type="gramStart"/>
-      <w:r>
-        <w:rPr>
-          <w:lang w:eastAsia="fr-FR"/>
-        </w:rPr>
-        <w:t xml:space="preserve">{ </w:t>
-      </w:r>
-      <w:proofErr w:type="spellStart"/>
-      <w:r>
-        <w:rPr>
-          <w:lang w:eastAsia="fr-FR"/>
-        </w:rPr>
-        <w:t>varSRS</w:t>
-      </w:r>
-      <w:proofErr w:type="spellEnd"/>
-      <w:proofErr w:type="gramEnd"/>
-      <w:r>
-        <w:rPr>
-          <w:lang w:eastAsia="fr-FR"/>
-        </w:rPr>
-        <w:t xml:space="preserve"> }}</w:t>
-      </w:r>
-    </w:p>
-    <w:p>
-      <w:r>
-        <w:rPr>
-          <w:lang w:eastAsia="fr-FR"/>
-        </w:rPr>
-        <w:t>Échelle : {</w:t>
-      </w:r>
-      <w:proofErr w:type="gramStart"/>
-      <w:r>
-        <w:rPr>
-          <w:lang w:eastAsia="fr-FR"/>
-        </w:rPr>
-        <w:t xml:space="preserve">{ </w:t>
-      </w:r>
-      <w:proofErr w:type="spellStart"/>
-      <w:r>
-        <w:rPr>
-          <w:lang w:eastAsia="fr-FR"/>
-        </w:rPr>
-        <w:t>varScale</w:t>
-      </w:r>
-      <w:proofErr w:type="spellEnd"/>
-      <w:proofErr w:type="gramEnd"/>
-      <w:r>
-        <w:rPr>
-          <w:lang w:eastAsia="fr-FR"/>
-        </w:rPr>
-        <w:t xml:space="preserve"> }} / Résolution : {{ </w:t>
-      </w:r>
-      <w:proofErr w:type="spellStart"/>
-      <w:r>
-        <w:rPr>
-          <w:lang w:eastAsia="fr-FR"/>
-        </w:rPr>
-        <w:t>varResolution</w:t>
-      </w:r>
-      <w:proofErr w:type="spellEnd"/>
-      <w:r>
-        <w:rPr>
-          <w:lang w:eastAsia="fr-FR"/>
-        </w:rPr>
-        <w:t xml:space="preserve"> }}</w:t>
+        <w:t>{{ varObjectsCount }}</w:t>
+      </w:r>
+    </w:p>
+    <w:p>
+      <w:r>
+        <w:rPr>
+          <w:lang w:eastAsia="fr-FR"/>
+        </w:rPr>
+        <w:t>Système de coordonnées : {{ varSRS }}</w:t>
+      </w:r>
+    </w:p>
+    <w:p>
+      <w:r>
+        <w:rPr>
+          <w:lang w:eastAsia="fr-FR"/>
+        </w:rPr>
+        <w:t>Échelle : {{ varScale }} / Résolution : {{ varResolution }}</w:t>
       </w:r>
     </w:p>
     <w:p>
@@ -920,16 +470,8 @@
         <w:rPr>
           <w:lang w:eastAsia="fr-FR"/>
         </w:rPr>
-        <w:t>{</w:t>
-      </w:r>
-      <w:proofErr w:type="gramStart"/>
-      <w:r>
-        <w:rPr>
-          <w:lang w:eastAsia="fr-FR"/>
-        </w:rPr>
-        <w:t xml:space="preserve">{ </w:t>
-      </w:r>
-      <w:proofErr w:type="spellStart"/>
+        <w:t xml:space="preserve">{{ </w:t>
+      </w:r>
       <w:r>
         <w:rPr>
           <w:lang w:eastAsia="fr-FR"/>
@@ -940,15 +482,7 @@
         <w:rPr>
           <w:lang w:eastAsia="fr-FR"/>
         </w:rPr>
-        <w:t>opologyInfo</w:t>
-      </w:r>
-      <w:proofErr w:type="spellEnd"/>
-      <w:proofErr w:type="gramEnd"/>
-      <w:r>
-        <w:rPr>
-          <w:lang w:eastAsia="fr-FR"/>
-        </w:rPr>
-        <w:t xml:space="preserve"> }}</w:t>
+        <w:t>opologyInfo }}</w:t>
       </w:r>
     </w:p>
     <w:p>
@@ -984,19 +518,11 @@
         </w:rPr>
         <w:t xml:space="preserve">in </w:t>
       </w:r>
-      <w:proofErr w:type="spellStart"/>
-      <w:r>
-        <w:rPr>
-          <w:lang w:val="en-US"/>
-        </w:rPr>
-        <w:t>varSpecifications</w:t>
-      </w:r>
-      <w:proofErr w:type="spellEnd"/>
-      <w:r>
-        <w:rPr>
-          <w:lang w:val="en-US"/>
-        </w:rPr>
-        <w:t xml:space="preserve"> %}</w:t>
+      <w:r>
+        <w:rPr>
+          <w:lang w:val="en-US"/>
+        </w:rPr>
+        <w:t>varSpecifications %}</w:t>
       </w:r>
     </w:p>
     <w:p>
@@ -1049,7 +575,6 @@
         </w:rPr>
         <w:t xml:space="preserve">{{ </w:t>
       </w:r>
-      <w:proofErr w:type="spellStart"/>
       <w:r>
         <w:rPr>
           <w:lang w:val="en-US"/>
@@ -1062,7 +587,6 @@
         </w:rPr>
         <w:t>.date</w:t>
       </w:r>
-      <w:proofErr w:type="spellEnd"/>
       <w:r>
         <w:rPr>
           <w:lang w:val="en-US"/>
@@ -1082,14 +606,12 @@
           <w:lang w:val="en-US" w:eastAsia="fr-FR"/>
         </w:rPr>
       </w:pPr>
-      <w:proofErr w:type="spellStart"/>
       <w:r>
         <w:rPr>
           <w:lang w:val="en-US"/>
         </w:rPr>
         <w:t>Conformité</w:t>
       </w:r>
-      <w:proofErr w:type="spellEnd"/>
       <w:r>
         <w:rPr>
           <w:lang w:val="en-US"/>
@@ -1102,19 +624,11 @@
         </w:rPr>
         <w:t xml:space="preserve">{{ </w:t>
       </w:r>
-      <w:proofErr w:type="spellStart"/>
-      <w:r>
-        <w:rPr>
-          <w:lang w:val="en-US"/>
-        </w:rPr>
-        <w:t>spec.conformity</w:t>
-      </w:r>
-      <w:proofErr w:type="spellEnd"/>
-      <w:r>
-        <w:rPr>
-          <w:lang w:val="en-US"/>
-        </w:rPr>
-        <w:t xml:space="preserve"> }}</w:t>
+      <w:r>
+        <w:rPr>
+          <w:lang w:val="en-US"/>
+        </w:rPr>
+        <w:t>spec.conformity }}</w:t>
       </w:r>
     </w:p>
     <w:p>
@@ -1135,7 +649,6 @@
         </w:rPr>
         <w:t xml:space="preserve">Lien : {{ </w:t>
       </w:r>
-      <w:proofErr w:type="spellStart"/>
       <w:r>
         <w:rPr>
           <w:lang w:val="en-US"/>
@@ -1148,7 +661,6 @@
         </w:rPr>
         <w:t>link</w:t>
       </w:r>
-      <w:proofErr w:type="spellEnd"/>
       <w:r>
         <w:rPr>
           <w:lang w:val="en-US"/>
@@ -1167,21 +679,7 @@
         <w:rPr>
           <w:lang w:val="en-US"/>
         </w:rPr>
-        <w:t xml:space="preserve">{% </w:t>
-      </w:r>
-      <w:proofErr w:type="spellStart"/>
-      <w:r>
-        <w:rPr>
-          <w:lang w:val="en-US"/>
-        </w:rPr>
-        <w:t>endfor</w:t>
-      </w:r>
-      <w:proofErr w:type="spellEnd"/>
-      <w:r>
-        <w:rPr>
-          <w:lang w:val="en-US"/>
-        </w:rPr>
-        <w:t xml:space="preserve"> %}</w:t>
+        <w:t>{% endfor %}</w:t>
       </w:r>
     </w:p>
     <w:p>
@@ -1214,29 +712,7 @@
         <w:rPr>
           <w:lang w:eastAsia="fr-FR"/>
         </w:rPr>
-        <w:t>{</w:t>
-      </w:r>
-      <w:proofErr w:type="gramStart"/>
-      <w:r>
-        <w:rPr>
-          <w:lang w:eastAsia="fr-FR"/>
-        </w:rPr>
-        <w:t xml:space="preserve">{ </w:t>
-      </w:r>
-      <w:proofErr w:type="spellStart"/>
-      <w:r>
-        <w:rPr>
-          <w:lang w:eastAsia="fr-FR"/>
-        </w:rPr>
-        <w:t>varInspireTheme</w:t>
-      </w:r>
-      <w:proofErr w:type="spellEnd"/>
-      <w:proofErr w:type="gramEnd"/>
-      <w:r>
-        <w:rPr>
-          <w:lang w:eastAsia="fr-FR"/>
-        </w:rPr>
-        <w:t xml:space="preserve"> }}</w:t>
+        <w:t>{{ varInspireTheme }}</w:t>
       </w:r>
     </w:p>
     <w:p>
@@ -1253,29 +729,7 @@
         <w:rPr>
           <w:lang w:eastAsia="fr-FR"/>
         </w:rPr>
-        <w:t>{</w:t>
-      </w:r>
-      <w:proofErr w:type="gramStart"/>
-      <w:r>
-        <w:rPr>
-          <w:lang w:eastAsia="fr-FR"/>
-        </w:rPr>
-        <w:t xml:space="preserve">{ </w:t>
-      </w:r>
-      <w:proofErr w:type="spellStart"/>
-      <w:r>
-        <w:rPr>
-          <w:lang w:eastAsia="fr-FR"/>
-        </w:rPr>
-        <w:t>varInspireConformity</w:t>
-      </w:r>
-      <w:proofErr w:type="spellEnd"/>
-      <w:proofErr w:type="gramEnd"/>
-      <w:r>
-        <w:rPr>
-          <w:lang w:eastAsia="fr-FR"/>
-        </w:rPr>
-        <w:t xml:space="preserve"> }}</w:t>
+        <w:t>{{ varInspireConformity }}</w:t>
       </w:r>
     </w:p>
     <w:p>
@@ -1305,14 +759,12 @@
         </w:rPr>
         <w:t xml:space="preserve">{% for </w:t>
       </w:r>
-      <w:proofErr w:type="spellStart"/>
       <w:r>
         <w:rPr>
           <w:lang w:val="en-US"/>
         </w:rPr>
         <w:t>cgu</w:t>
       </w:r>
-      <w:proofErr w:type="spellEnd"/>
       <w:r>
         <w:rPr>
           <w:lang w:val="en-US"/>
@@ -1325,7 +777,6 @@
         </w:rPr>
         <w:t xml:space="preserve">in </w:t>
       </w:r>
-      <w:proofErr w:type="spellStart"/>
       <w:r>
         <w:rPr>
           <w:lang w:val="en-US"/>
@@ -1338,7 +789,6 @@
         </w:rPr>
         <w:t>S</w:t>
       </w:r>
-      <w:proofErr w:type="spellEnd"/>
       <w:r>
         <w:rPr>
           <w:lang w:val="en-US"/>
@@ -1362,21 +812,7 @@
         <w:rPr>
           <w:lang w:val="en-US"/>
         </w:rPr>
-        <w:t>{</w:t>
-      </w:r>
-      <w:proofErr w:type="gramStart"/>
-      <w:r>
-        <w:rPr>
-          <w:lang w:val="en-US"/>
-        </w:rPr>
-        <w:t>{ cgu.name</w:t>
-      </w:r>
-      <w:proofErr w:type="gramEnd"/>
-      <w:r>
-        <w:rPr>
-          <w:lang w:val="en-US"/>
-        </w:rPr>
-        <w:t xml:space="preserve"> }}  </w:t>
+        <w:t xml:space="preserve">{{ cgu.name }}  </w:t>
       </w:r>
       <w:r>
         <w:rPr>
@@ -1394,14 +830,7 @@
         <w:rPr>
           <w:lang w:val="en-US"/>
         </w:rPr>
-        <w:t xml:space="preserve">{{ </w:t>
-      </w:r>
-      <w:proofErr w:type="spellStart"/>
-      <w:r>
-        <w:rPr>
-          <w:lang w:val="en-US"/>
-        </w:rPr>
-        <w:t>cgu.</w:t>
+        <w:t>{{ cgu.</w:t>
       </w:r>
       <w:r>
         <w:rPr>
@@ -1409,7 +838,6 @@
         </w:rPr>
         <w:t>description</w:t>
       </w:r>
-      <w:proofErr w:type="spellEnd"/>
       <w:r>
         <w:rPr>
           <w:lang w:val="en-US"/>
@@ -1426,60 +854,38 @@
         <w:rPr>
           <w:lang w:val="en-US"/>
         </w:rPr>
-        <w:t xml:space="preserve">{{ </w:t>
-      </w:r>
-      <w:proofErr w:type="spellStart"/>
-      <w:r>
-        <w:rPr>
-          <w:lang w:val="en-US"/>
-        </w:rPr>
-        <w:t>cgu.content</w:t>
-      </w:r>
-      <w:proofErr w:type="spellEnd"/>
+        <w:t>{{ cgu.content }}</w:t>
+      </w:r>
+      <w:r>
+        <w:rPr>
+          <w:lang w:val="en-US"/>
+        </w:rPr>
+        <w:t xml:space="preserve"> .</w:t>
+      </w:r>
+      <w:r>
+        <w:rPr>
+          <w:lang w:val="en-US"/>
+        </w:rPr>
+        <w:t xml:space="preserve"> </w:t>
+      </w:r>
+      <w:r>
+        <w:rPr>
+          <w:lang w:val="en-US"/>
+        </w:rPr>
+        <w:t>{{ cgu.</w:t>
+      </w:r>
+      <w:r>
+        <w:rPr>
+          <w:lang w:val="en-US"/>
+        </w:rPr>
+        <w:t>link</w:t>
+      </w:r>
       <w:r>
         <w:rPr>
           <w:lang w:val="en-US"/>
         </w:rPr>
         <w:t xml:space="preserve"> }}</w:t>
       </w:r>
-      <w:r>
-        <w:rPr>
-          <w:lang w:val="en-US"/>
-        </w:rPr>
-        <w:t xml:space="preserve"> .</w:t>
-      </w:r>
-      <w:r>
-        <w:rPr>
-          <w:lang w:val="en-US"/>
-        </w:rPr>
-        <w:t xml:space="preserve"> </w:t>
-      </w:r>
-      <w:r>
-        <w:rPr>
-          <w:lang w:val="en-US"/>
-        </w:rPr>
-        <w:t xml:space="preserve">{{ </w:t>
-      </w:r>
-      <w:proofErr w:type="spellStart"/>
-      <w:r>
-        <w:rPr>
-          <w:lang w:val="en-US"/>
-        </w:rPr>
-        <w:t>cgu.</w:t>
-      </w:r>
-      <w:r>
-        <w:rPr>
-          <w:lang w:val="en-US"/>
-        </w:rPr>
-        <w:t>link</w:t>
-      </w:r>
-      <w:proofErr w:type="spellEnd"/>
-      <w:r>
-        <w:rPr>
-          <w:lang w:val="en-US"/>
-        </w:rPr>
-        <w:t xml:space="preserve"> }}</w:t>
-      </w:r>
     </w:p>
     <w:p>
       <w:pPr>
@@ -1492,21 +898,7 @@
         <w:rPr>
           <w:lang w:val="en-US"/>
         </w:rPr>
-        <w:t xml:space="preserve">{% </w:t>
-      </w:r>
-      <w:proofErr w:type="spellStart"/>
-      <w:r>
-        <w:rPr>
-          <w:lang w:val="en-US"/>
-        </w:rPr>
-        <w:t>endfor</w:t>
-      </w:r>
-      <w:proofErr w:type="spellEnd"/>
-      <w:r>
-        <w:rPr>
-          <w:lang w:val="en-US"/>
-        </w:rPr>
-        <w:t xml:space="preserve"> %}</w:t>
+        <w:t>{% endfor %}</w:t>
       </w:r>
     </w:p>
     <w:p>
@@ -1542,19 +934,11 @@
         </w:rPr>
         <w:t xml:space="preserve">in </w:t>
       </w:r>
-      <w:proofErr w:type="spellStart"/>
-      <w:r>
-        <w:rPr>
-          <w:lang w:val="en-US"/>
-        </w:rPr>
-        <w:t>varLimitations</w:t>
-      </w:r>
-      <w:proofErr w:type="spellEnd"/>
-      <w:r>
-        <w:rPr>
-          <w:lang w:val="en-US"/>
-        </w:rPr>
-        <w:t xml:space="preserve"> %}</w:t>
+      <w:r>
+        <w:rPr>
+          <w:lang w:val="en-US"/>
+        </w:rPr>
+        <w:t>varLimitations %}</w:t>
       </w:r>
     </w:p>
     <w:p>
@@ -1573,16 +957,8 @@
         <w:rPr>
           <w:lang w:val="en-US"/>
         </w:rPr>
-        <w:t>{</w:t>
-      </w:r>
-      <w:proofErr w:type="gramStart"/>
-      <w:r>
-        <w:rPr>
-          <w:lang w:val="en-US"/>
-        </w:rPr>
-        <w:t xml:space="preserve">{ </w:t>
-      </w:r>
-      <w:proofErr w:type="spellStart"/>
+        <w:t xml:space="preserve">{{ </w:t>
+      </w:r>
       <w:r>
         <w:rPr>
           <w:lang w:val="en-US"/>
@@ -1601,8 +977,6 @@
         </w:rPr>
         <w:t>type</w:t>
       </w:r>
-      <w:proofErr w:type="spellEnd"/>
-      <w:proofErr w:type="gramEnd"/>
       <w:r>
         <w:rPr>
           <w:lang w:val="en-US"/>
@@ -1619,22 +993,68 @@
         <w:rPr>
           <w:lang w:val="en-US"/>
         </w:rPr>
+        <w:t>{{ limitation.</w:t>
+      </w:r>
+      <w:r>
+        <w:rPr>
+          <w:lang w:val="en-US"/>
+        </w:rPr>
+        <w:t>restriction</w:t>
+      </w:r>
+      <w:r>
+        <w:rPr>
+          <w:lang w:val="en-US"/>
+        </w:rPr>
+        <w:t xml:space="preserve"> }}</w:t>
+      </w:r>
+      <w:r>
+        <w:rPr>
+          <w:lang w:val="en-US"/>
+        </w:rPr>
+        <w:t xml:space="preserve"> :</w:t>
+      </w:r>
+      <w:r>
+        <w:rPr>
+          <w:lang w:val="en-US"/>
+        </w:rPr>
+        <w:t xml:space="preserve"> </w:t>
+      </w:r>
+      <w:r>
+        <w:rPr>
+          <w:lang w:val="en-US"/>
+        </w:rPr>
         <w:t xml:space="preserve">{{ </w:t>
       </w:r>
-      <w:proofErr w:type="spellStart"/>
-      <w:r>
-        <w:rPr>
-          <w:lang w:val="en-US"/>
-        </w:rPr>
-        <w:t>limitation.</w:t>
-      </w:r>
-      <w:r>
-        <w:rPr>
-          <w:lang w:val="en-US"/>
-        </w:rPr>
-        <w:t>restriction</w:t>
-      </w:r>
-      <w:proofErr w:type="spellEnd"/>
+      <w:r>
+        <w:rPr>
+          <w:lang w:val="en-US"/>
+        </w:rPr>
+        <w:t>limitation</w:t>
+      </w:r>
+      <w:r>
+        <w:rPr>
+          <w:lang w:val="en-US"/>
+        </w:rPr>
+        <w:t>.description }}</w:t>
+      </w:r>
+      <w:r>
+        <w:rPr>
+          <w:lang w:val="en-US"/>
+        </w:rPr>
+        <w:t xml:space="preserve">. </w:t>
+      </w:r>
+      <w:r>
+        <w:rPr>
+          <w:lang w:val="en-US"/>
+        </w:rPr>
+        <w:t>{{ limitation.</w:t>
+      </w:r>
+      <w:r>
+        <w:rPr>
+          <w:lang w:val="en-US"/>
+        </w:rPr>
+        <w:t>inspire</w:t>
+      </w:r>
       <w:r>
         <w:rPr>
           <w:lang w:val="en-US"/>
@@ -1645,12 +1065,6 @@
         <w:rPr>
           <w:lang w:val="en-US"/>
         </w:rPr>
-        <w:t xml:space="preserve"> :</w:t>
-      </w:r>
-      <w:r>
-        <w:rPr>
-          <w:lang w:val="en-US"/>
-        </w:rPr>
         <w:t xml:space="preserve"> </w:t>
       </w:r>
       <w:r>
@@ -1659,7 +1073,6 @@
         </w:rPr>
         <w:t xml:space="preserve">{{ </w:t>
       </w:r>
-      <w:proofErr w:type="spellStart"/>
       <w:r>
         <w:rPr>
           <w:lang w:val="en-US"/>
@@ -1670,78 +1083,7 @@
         <w:rPr>
           <w:lang w:val="en-US"/>
         </w:rPr>
-        <w:t>.description</w:t>
-      </w:r>
-      <w:proofErr w:type="spellEnd"/>
-      <w:r>
-        <w:rPr>
-          <w:lang w:val="en-US"/>
-        </w:rPr>
-        <w:t xml:space="preserve"> }}</w:t>
-      </w:r>
-      <w:r>
-        <w:rPr>
-          <w:lang w:val="en-US"/>
-        </w:rPr>
-        <w:t xml:space="preserve">. </w:t>
-      </w:r>
-      <w:r>
-        <w:rPr>
-          <w:lang w:val="en-US"/>
-        </w:rPr>
-        <w:t xml:space="preserve">{{ </w:t>
-      </w:r>
-      <w:proofErr w:type="spellStart"/>
-      <w:r>
-        <w:rPr>
-          <w:lang w:val="en-US"/>
-        </w:rPr>
-        <w:t>limitation.</w:t>
-      </w:r>
-      <w:r>
-        <w:rPr>
-          <w:lang w:val="en-US"/>
-        </w:rPr>
-        <w:t>inspire</w:t>
-      </w:r>
-      <w:proofErr w:type="spellEnd"/>
-      <w:r>
-        <w:rPr>
-          <w:lang w:val="en-US"/>
-        </w:rPr>
-        <w:t xml:space="preserve"> }}</w:t>
-      </w:r>
-      <w:r>
-        <w:rPr>
-          <w:lang w:val="en-US"/>
-        </w:rPr>
-        <w:t xml:space="preserve"> </w:t>
-      </w:r>
-      <w:r>
-        <w:rPr>
-          <w:lang w:val="en-US"/>
-        </w:rPr>
-        <w:t xml:space="preserve">{{ </w:t>
-      </w:r>
-      <w:proofErr w:type="spellStart"/>
-      <w:r>
-        <w:rPr>
-          <w:lang w:val="en-US"/>
-        </w:rPr>
-        <w:t>limitation</w:t>
-      </w:r>
-      <w:r>
-        <w:rPr>
-          <w:lang w:val="en-US"/>
-        </w:rPr>
-        <w:t>.content</w:t>
-      </w:r>
-      <w:proofErr w:type="spellEnd"/>
-      <w:r>
-        <w:rPr>
-          <w:lang w:val="en-US"/>
-        </w:rPr>
-        <w:t xml:space="preserve"> }}</w:t>
+        <w:t>.content }}</w:t>
       </w:r>
     </w:p>
     <w:p>
@@ -1755,21 +1097,7 @@
         <w:rPr>
           <w:lang w:val="en-US"/>
         </w:rPr>
-        <w:t xml:space="preserve">{% </w:t>
-      </w:r>
-      <w:proofErr w:type="spellStart"/>
-      <w:r>
-        <w:rPr>
-          <w:lang w:val="en-US"/>
-        </w:rPr>
-        <w:t>endfor</w:t>
-      </w:r>
-      <w:proofErr w:type="spellEnd"/>
-      <w:r>
-        <w:rPr>
-          <w:lang w:val="en-US"/>
-        </w:rPr>
-        <w:t xml:space="preserve"> %}</w:t>
+        <w:t>{% endfor %}</w:t>
       </w:r>
     </w:p>
     <w:p>
@@ -1809,39 +1137,400 @@
           <w:rFonts w:ascii="Sauna" w:hAnsi="Sauna"/>
           <w:lang w:val="en-US"/>
         </w:rPr>
-        <w:t>{</w:t>
-      </w:r>
-      <w:proofErr w:type="gramStart"/>
+        <w:t>{{ varContactsCount }}</w:t>
+      </w:r>
       <w:r>
         <w:rPr>
           <w:rFonts w:ascii="Sauna" w:hAnsi="Sauna"/>
           <w:lang w:val="en-US"/>
         </w:rPr>
-        <w:t xml:space="preserve">{ </w:t>
-      </w:r>
-      <w:proofErr w:type="spellStart"/>
-      <w:r>
-        <w:rPr>
-          <w:rFonts w:ascii="Sauna" w:hAnsi="Sauna"/>
-          <w:lang w:val="en-US"/>
-        </w:rPr>
-        <w:t>varContactsCount</w:t>
-      </w:r>
-      <w:proofErr w:type="spellEnd"/>
-      <w:proofErr w:type="gramEnd"/>
-      <w:r>
-        <w:rPr>
-          <w:rFonts w:ascii="Sauna" w:hAnsi="Sauna"/>
+        <w:t>)</w:t>
+      </w:r>
+    </w:p>
+    <w:p>
+      <w:pPr>
+        <w:jc w:val="left"/>
+        <w:rPr>
+          <w:lang w:val="en-US"/>
+        </w:rPr>
+      </w:pPr>
+      <w:r>
+        <w:rPr>
+          <w:lang w:val="en-US"/>
+        </w:rPr>
+        <w:t xml:space="preserve">{% for contact </w:t>
+      </w:r>
+      <w:r>
+        <w:rPr>
+          <w:lang w:val="en-US"/>
+        </w:rPr>
+        <w:t xml:space="preserve">in </w:t>
+      </w:r>
+      <w:r>
+        <w:rPr>
+          <w:lang w:val="en-US"/>
+        </w:rPr>
+        <w:t>varContactsDetails</w:t>
+      </w:r>
+      <w:r>
+        <w:rPr>
+          <w:lang w:val="en-US"/>
+        </w:rPr>
+        <w:t xml:space="preserve"> %}</w:t>
+      </w:r>
+    </w:p>
+    <w:p>
+      <w:pPr>
+        <w:jc w:val="left"/>
+        <w:rPr>
+          <w:lang w:val="en-US"/>
+        </w:rPr>
+      </w:pPr>
+      <w:r>
+        <w:rPr>
+          <w:b/>
+          <w:lang w:val="en-US"/>
+        </w:rPr>
+        <w:t>{{ contact.name }}</w:t>
+      </w:r>
+      <w:r>
+        <w:rPr>
+          <w:lang w:val="en-US"/>
+        </w:rPr>
+        <w:t xml:space="preserve">  </w:t>
+      </w:r>
+      <w:r>
+        <w:rPr>
+          <w:lang w:val="en-US"/>
+        </w:rPr>
+        <w:t>{{ contact.</w:t>
+      </w:r>
+      <w:r>
+        <w:rPr>
+          <w:rStyle w:val="prop"/>
+        </w:rPr>
+        <w:t xml:space="preserve">organization </w:t>
+      </w:r>
+      <w:r>
+        <w:rPr>
+          <w:lang w:val="en-US"/>
+        </w:rPr>
+        <w:t>}}</w:t>
+      </w:r>
+      <w:r>
+        <w:rPr>
+          <w:lang w:val="en-US"/>
+        </w:rPr>
+        <w:t xml:space="preserve"> </w:t>
+      </w:r>
+      <w:r>
+        <w:rPr>
+          <w:lang w:val="en-US"/>
+        </w:rPr>
+        <w:t>– {{ contact.</w:t>
+      </w:r>
+      <w:r>
+        <w:rPr>
+          <w:rStyle w:val="prop"/>
+        </w:rPr>
+        <w:t xml:space="preserve">role }} </w:t>
+      </w:r>
+      <w:r>
+        <w:rPr>
+          <w:rStyle w:val="prop"/>
+        </w:rPr>
+        <w:t xml:space="preserve"> </w:t>
+      </w:r>
+      <w:r>
+        <w:rPr>
+          <w:lang w:val="en-US"/>
+        </w:rPr>
+        <w:t>:</w:t>
+      </w:r>
+    </w:p>
+    <w:p>
+      <w:pPr>
+        <w:jc w:val="left"/>
+        <w:rPr>
+          <w:lang w:val="en-US"/>
+        </w:rPr>
+      </w:pPr>
+      <w:r>
+        <w:rPr>
+          <w:lang w:val="en-US"/>
+        </w:rPr>
+        <w:tab/>
+      </w:r>
+      <w:r>
+        <w:rPr>
+          <w:lang w:val="en-US"/>
+        </w:rPr>
+        <w:t xml:space="preserve">{{ </w:t>
+      </w:r>
+      <w:r>
+        <w:rPr>
+          <w:lang w:val="en-US"/>
+        </w:rPr>
+        <w:t>contact</w:t>
+      </w:r>
+      <w:r>
+        <w:rPr>
+          <w:lang w:val="en-US"/>
+        </w:rPr>
+        <w:t>.</w:t>
+      </w:r>
+      <w:r>
+        <w:rPr>
+          <w:lang w:val="en-US"/>
+        </w:rPr>
+        <w:t>e</w:t>
+      </w:r>
+      <w:r>
+        <w:rPr>
+          <w:lang w:val="en-US"/>
+        </w:rPr>
+        <w:t>mail }}</w:t>
+      </w:r>
+      <w:r>
+        <w:rPr>
+          <w:lang w:val="en-US"/>
+        </w:rPr>
+        <w:br/>
+      </w:r>
+      <w:r>
+        <w:rPr>
+          <w:lang w:val="en-US"/>
+        </w:rPr>
+        <w:tab/>
+      </w:r>
+      <w:r>
+        <w:rPr>
+          <w:lang w:val="en-US"/>
+        </w:rPr>
+        <w:t xml:space="preserve">{{ </w:t>
+      </w:r>
+      <w:r>
+        <w:rPr>
+          <w:lang w:val="en-US"/>
+        </w:rPr>
+        <w:t>contact</w:t>
+      </w:r>
+      <w:r>
+        <w:rPr>
+          <w:lang w:val="en-US"/>
+        </w:rPr>
+        <w:t>.</w:t>
+      </w:r>
+      <w:r>
+        <w:rPr>
+          <w:lang w:val="en-US"/>
+        </w:rPr>
+        <w:t>phone }}</w:t>
+      </w:r>
+      <w:r>
+        <w:rPr>
+          <w:lang w:val="en-US"/>
+        </w:rPr>
+        <w:br/>
+      </w:r>
+      <w:r>
+        <w:rPr>
+          <w:lang w:val="en-US"/>
+        </w:rPr>
+        <w:tab/>
+        <w:t>{{ contact.</w:t>
+      </w:r>
+      <w:r>
+        <w:rPr>
+          <w:lang w:val="en-US"/>
+        </w:rPr>
+        <w:t>fax</w:t>
+      </w:r>
+      <w:r>
+        <w:rPr>
           <w:lang w:val="en-US"/>
         </w:rPr>
         <w:t xml:space="preserve"> }}</w:t>
       </w:r>
       <w:r>
         <w:rPr>
-          <w:rFonts w:ascii="Sauna" w:hAnsi="Sauna"/>
-          <w:lang w:val="en-US"/>
-        </w:rPr>
-        <w:t>)</w:t>
+          <w:lang w:val="en-US"/>
+        </w:rPr>
+        <w:br/>
+      </w:r>
+      <w:r>
+        <w:rPr>
+          <w:lang w:val="en-US"/>
+        </w:rPr>
+        <w:tab/>
+      </w:r>
+      <w:r>
+        <w:rPr>
+          <w:lang w:val="en-US"/>
+        </w:rPr>
+        <w:t xml:space="preserve">{{ </w:t>
+      </w:r>
+      <w:r>
+        <w:rPr>
+          <w:lang w:val="en-US"/>
+        </w:rPr>
+        <w:t>contact</w:t>
+      </w:r>
+      <w:r>
+        <w:rPr>
+          <w:lang w:val="en-US"/>
+        </w:rPr>
+        <w:t>.</w:t>
+      </w:r>
+      <w:r>
+        <w:rPr>
+          <w:lang w:val="en-US"/>
+        </w:rPr>
+        <w:t>address</w:t>
+      </w:r>
+      <w:r>
+        <w:rPr>
+          <w:lang w:val="en-US"/>
+        </w:rPr>
+        <w:t>Line1</w:t>
+      </w:r>
+      <w:r>
+        <w:rPr>
+          <w:lang w:val="en-US"/>
+        </w:rPr>
+        <w:t xml:space="preserve"> }}</w:t>
+      </w:r>
+      <w:r>
+        <w:rPr>
+          <w:lang w:val="en-US"/>
+        </w:rPr>
+        <w:t xml:space="preserve"> - </w:t>
+      </w:r>
+      <w:r>
+        <w:rPr>
+          <w:lang w:val="en-US"/>
+        </w:rPr>
+        <w:t xml:space="preserve">{{ </w:t>
+      </w:r>
+      <w:r>
+        <w:rPr>
+          <w:lang w:val="en-US"/>
+        </w:rPr>
+        <w:t>contact</w:t>
+      </w:r>
+      <w:r>
+        <w:rPr>
+          <w:lang w:val="en-US"/>
+        </w:rPr>
+        <w:t>.</w:t>
+      </w:r>
+      <w:r>
+        <w:rPr>
+          <w:lang w:val="en-US"/>
+        </w:rPr>
+        <w:t>addressLine2 }}</w:t>
+      </w:r>
+      <w:r>
+        <w:rPr>
+          <w:lang w:val="en-US"/>
+        </w:rPr>
+        <w:br/>
+      </w:r>
+      <w:r>
+        <w:rPr>
+          <w:lang w:val="en-US"/>
+        </w:rPr>
+        <w:tab/>
+      </w:r>
+      <w:r>
+        <w:rPr>
+          <w:lang w:val="en-US"/>
+        </w:rPr>
+        <w:t xml:space="preserve">{{ </w:t>
+      </w:r>
+      <w:r>
+        <w:rPr>
+          <w:lang w:val="en-US"/>
+        </w:rPr>
+        <w:t>contact</w:t>
+      </w:r>
+      <w:r>
+        <w:rPr>
+          <w:lang w:val="en-US"/>
+        </w:rPr>
+        <w:t>.</w:t>
+      </w:r>
+      <w:r>
+        <w:rPr>
+          <w:lang w:val="en-US"/>
+        </w:rPr>
+        <w:t xml:space="preserve">zipCode }} </w:t>
+      </w:r>
+      <w:r>
+        <w:rPr>
+          <w:lang w:val="en-US"/>
+        </w:rPr>
+        <w:t xml:space="preserve">{{ </w:t>
+      </w:r>
+      <w:r>
+        <w:rPr>
+          <w:lang w:val="en-US"/>
+        </w:rPr>
+        <w:t>contact</w:t>
+      </w:r>
+      <w:r>
+        <w:rPr>
+          <w:lang w:val="en-US"/>
+        </w:rPr>
+        <w:t>.</w:t>
+      </w:r>
+      <w:r>
+        <w:rPr>
+          <w:lang w:val="en-US"/>
+        </w:rPr>
+        <w:t>city }}</w:t>
+      </w:r>
+      <w:r>
+        <w:rPr>
+          <w:lang w:val="en-US"/>
+        </w:rPr>
+        <w:br/>
+      </w:r>
+      <w:r>
+        <w:rPr>
+          <w:lang w:val="en-US"/>
+        </w:rPr>
+        <w:tab/>
+      </w:r>
+      <w:r>
+        <w:rPr>
+          <w:lang w:val="en-US"/>
+        </w:rPr>
+        <w:t xml:space="preserve">{{ </w:t>
+      </w:r>
+      <w:r>
+        <w:rPr>
+          <w:lang w:val="en-US"/>
+        </w:rPr>
+        <w:t>contact</w:t>
+      </w:r>
+      <w:r>
+        <w:rPr>
+          <w:lang w:val="en-US"/>
+        </w:rPr>
+        <w:t>.</w:t>
+      </w:r>
+      <w:r>
+        <w:rPr>
+          <w:rStyle w:val="prop"/>
+        </w:rPr>
+        <w:t xml:space="preserve">countryCode </w:t>
+      </w:r>
+      <w:r>
+        <w:rPr>
+          <w:lang w:val="en-US"/>
+        </w:rPr>
+        <w:t>}}</w:t>
       </w:r>
     </w:p>
     <w:p>
@@ -1855,489 +1544,7 @@
         <w:rPr>
           <w:lang w:val="en-US"/>
         </w:rPr>
-        <w:t xml:space="preserve">{% for contact </w:t>
-      </w:r>
-      <w:r>
-        <w:rPr>
-          <w:lang w:val="en-US"/>
-        </w:rPr>
-        <w:t xml:space="preserve">in </w:t>
-      </w:r>
-      <w:proofErr w:type="spellStart"/>
-      <w:r>
-        <w:rPr>
-          <w:lang w:val="en-US"/>
-        </w:rPr>
-        <w:t>varContactsDetails</w:t>
-      </w:r>
-      <w:proofErr w:type="spellEnd"/>
-      <w:r>
-        <w:rPr>
-          <w:lang w:val="en-US"/>
-        </w:rPr>
-        <w:t xml:space="preserve"> %}</w:t>
-      </w:r>
-    </w:p>
-    <w:p>
-      <w:pPr>
-        <w:jc w:val="left"/>
-        <w:rPr>
-          <w:lang w:val="en-US"/>
-        </w:rPr>
-      </w:pPr>
-      <w:r>
-        <w:rPr>
-          <w:b/>
-          <w:lang w:val="en-US"/>
-        </w:rPr>
-        <w:t>{</w:t>
-      </w:r>
-      <w:proofErr w:type="gramStart"/>
-      <w:r>
-        <w:rPr>
-          <w:b/>
-          <w:lang w:val="en-US"/>
-        </w:rPr>
-        <w:t>{ contact.name</w:t>
-      </w:r>
-      <w:proofErr w:type="gramEnd"/>
-      <w:r>
-        <w:rPr>
-          <w:b/>
-          <w:lang w:val="en-US"/>
-        </w:rPr>
-        <w:t xml:space="preserve"> }}</w:t>
-      </w:r>
-      <w:r>
-        <w:rPr>
-          <w:lang w:val="en-US"/>
-        </w:rPr>
-        <w:t xml:space="preserve">  </w:t>
-      </w:r>
-      <w:r>
-        <w:rPr>
-          <w:lang w:val="en-US"/>
-        </w:rPr>
-        <w:t>{{ contact.</w:t>
-      </w:r>
-      <w:proofErr w:type="spellStart"/>
-      <w:r>
-        <w:rPr>
-          <w:rStyle w:val="prop"/>
-        </w:rPr>
-        <w:t>organization</w:t>
-      </w:r>
-      <w:proofErr w:type="spellEnd"/>
-      <w:r>
-        <w:rPr>
-          <w:rStyle w:val="prop"/>
-        </w:rPr>
-        <w:t xml:space="preserve"> </w:t>
-      </w:r>
-      <w:r>
-        <w:rPr>
-          <w:lang w:val="en-US"/>
-        </w:rPr>
-        <w:t>}}</w:t>
-      </w:r>
-      <w:r>
-        <w:rPr>
-          <w:lang w:val="en-US"/>
-        </w:rPr>
-        <w:t xml:space="preserve"> </w:t>
-      </w:r>
-      <w:r>
-        <w:rPr>
-          <w:lang w:val="en-US"/>
-        </w:rPr>
-        <w:t>– {{ contact.</w:t>
-      </w:r>
-      <w:proofErr w:type="spellStart"/>
-      <w:r>
-        <w:rPr>
-          <w:rStyle w:val="prop"/>
-        </w:rPr>
-        <w:t>role</w:t>
-      </w:r>
-      <w:proofErr w:type="spellEnd"/>
-      <w:r>
-        <w:rPr>
-          <w:rStyle w:val="prop"/>
-        </w:rPr>
-        <w:t xml:space="preserve"> }} </w:t>
-      </w:r>
-      <w:r>
-        <w:rPr>
-          <w:rStyle w:val="prop"/>
-        </w:rPr>
-        <w:t xml:space="preserve"> </w:t>
-      </w:r>
-      <w:r>
-        <w:rPr>
-          <w:lang w:val="en-US"/>
-        </w:rPr>
-        <w:t>:</w:t>
-      </w:r>
-    </w:p>
-    <w:p>
-      <w:pPr>
-        <w:jc w:val="left"/>
-        <w:rPr>
-          <w:lang w:val="en-US"/>
-        </w:rPr>
-      </w:pPr>
-      <w:r>
-        <w:rPr>
-          <w:lang w:val="en-US"/>
-        </w:rPr>
-        <w:tab/>
-      </w:r>
-      <w:r>
-        <w:rPr>
-          <w:lang w:val="en-US"/>
-        </w:rPr>
-        <w:t xml:space="preserve">{{ </w:t>
-      </w:r>
-      <w:proofErr w:type="spellStart"/>
-      <w:r>
-        <w:rPr>
-          <w:lang w:val="en-US"/>
-        </w:rPr>
-        <w:t>contact</w:t>
-      </w:r>
-      <w:r>
-        <w:rPr>
-          <w:lang w:val="en-US"/>
-        </w:rPr>
-        <w:t>.</w:t>
-      </w:r>
-      <w:r>
-        <w:rPr>
-          <w:lang w:val="en-US"/>
-        </w:rPr>
-        <w:t>e</w:t>
-      </w:r>
-      <w:r>
-        <w:rPr>
-          <w:lang w:val="en-US"/>
-        </w:rPr>
-        <w:t>mail</w:t>
-      </w:r>
-      <w:proofErr w:type="spellEnd"/>
-      <w:r>
-        <w:rPr>
-          <w:lang w:val="en-US"/>
-        </w:rPr>
-        <w:t xml:space="preserve"> }}</w:t>
-      </w:r>
-      <w:r>
-        <w:rPr>
-          <w:lang w:val="en-US"/>
-        </w:rPr>
-        <w:br/>
-      </w:r>
-      <w:r>
-        <w:rPr>
-          <w:lang w:val="en-US"/>
-        </w:rPr>
-        <w:tab/>
-      </w:r>
-      <w:r>
-        <w:rPr>
-          <w:lang w:val="en-US"/>
-        </w:rPr>
-        <w:t xml:space="preserve">{{ </w:t>
-      </w:r>
-      <w:proofErr w:type="spellStart"/>
-      <w:r>
-        <w:rPr>
-          <w:lang w:val="en-US"/>
-        </w:rPr>
-        <w:t>contact</w:t>
-      </w:r>
-      <w:r>
-        <w:rPr>
-          <w:lang w:val="en-US"/>
-        </w:rPr>
-        <w:t>.</w:t>
-      </w:r>
-      <w:r>
-        <w:rPr>
-          <w:lang w:val="en-US"/>
-        </w:rPr>
-        <w:t>phone</w:t>
-      </w:r>
-      <w:proofErr w:type="spellEnd"/>
-      <w:r>
-        <w:rPr>
-          <w:lang w:val="en-US"/>
-        </w:rPr>
-        <w:t xml:space="preserve"> }}</w:t>
-      </w:r>
-      <w:r>
-        <w:rPr>
-          <w:lang w:val="en-US"/>
-        </w:rPr>
-        <w:br/>
-      </w:r>
-      <w:r>
-        <w:rPr>
-          <w:lang w:val="en-US"/>
-        </w:rPr>
-        <w:tab/>
-        <w:t xml:space="preserve">{{ </w:t>
-      </w:r>
-      <w:proofErr w:type="spellStart"/>
-      <w:r>
-        <w:rPr>
-          <w:lang w:val="en-US"/>
-        </w:rPr>
-        <w:t>contact.</w:t>
-      </w:r>
-      <w:r>
-        <w:rPr>
-          <w:lang w:val="en-US"/>
-        </w:rPr>
-        <w:t>fax</w:t>
-      </w:r>
-      <w:proofErr w:type="spellEnd"/>
-      <w:r>
-        <w:rPr>
-          <w:lang w:val="en-US"/>
-        </w:rPr>
-        <w:t xml:space="preserve"> }}</w:t>
-      </w:r>
-      <w:r>
-        <w:rPr>
-          <w:lang w:val="en-US"/>
-        </w:rPr>
-        <w:br/>
-      </w:r>
-      <w:r>
-        <w:rPr>
-          <w:lang w:val="en-US"/>
-        </w:rPr>
-        <w:tab/>
-      </w:r>
-      <w:r>
-        <w:rPr>
-          <w:lang w:val="en-US"/>
-        </w:rPr>
-        <w:t xml:space="preserve">{{ </w:t>
-      </w:r>
-      <w:r>
-        <w:rPr>
-          <w:lang w:val="en-US"/>
-        </w:rPr>
-        <w:t>contact</w:t>
-      </w:r>
-      <w:r>
-        <w:rPr>
-          <w:lang w:val="en-US"/>
-        </w:rPr>
-        <w:t>.</w:t>
-      </w:r>
-      <w:r>
-        <w:rPr>
-          <w:lang w:val="en-US"/>
-        </w:rPr>
-        <w:t>address</w:t>
-      </w:r>
-      <w:r>
-        <w:rPr>
-          <w:lang w:val="en-US"/>
-        </w:rPr>
-        <w:t>Line1</w:t>
-      </w:r>
-      <w:r>
-        <w:rPr>
-          <w:lang w:val="en-US"/>
-        </w:rPr>
-        <w:t xml:space="preserve"> }}</w:t>
-      </w:r>
-      <w:r>
-        <w:rPr>
-          <w:lang w:val="en-US"/>
-        </w:rPr>
-        <w:t xml:space="preserve"> - </w:t>
-      </w:r>
-      <w:r>
-        <w:rPr>
-          <w:lang w:val="en-US"/>
-        </w:rPr>
-        <w:t xml:space="preserve">{{ </w:t>
-      </w:r>
-      <w:r>
-        <w:rPr>
-          <w:lang w:val="en-US"/>
-        </w:rPr>
-        <w:t>contact</w:t>
-      </w:r>
-      <w:r>
-        <w:rPr>
-          <w:lang w:val="en-US"/>
-        </w:rPr>
-        <w:t>.</w:t>
-      </w:r>
-      <w:r>
-        <w:rPr>
-          <w:lang w:val="en-US"/>
-        </w:rPr>
-        <w:t>addressLine2 }}</w:t>
-      </w:r>
-      <w:r>
-        <w:rPr>
-          <w:lang w:val="en-US"/>
-        </w:rPr>
-        <w:br/>
-      </w:r>
-      <w:r>
-        <w:rPr>
-          <w:lang w:val="en-US"/>
-        </w:rPr>
-        <w:tab/>
-      </w:r>
-      <w:r>
-        <w:rPr>
-          <w:lang w:val="en-US"/>
-        </w:rPr>
-        <w:t xml:space="preserve">{{ </w:t>
-      </w:r>
-      <w:proofErr w:type="spellStart"/>
-      <w:r>
-        <w:rPr>
-          <w:lang w:val="en-US"/>
-        </w:rPr>
-        <w:t>contact</w:t>
-      </w:r>
-      <w:r>
-        <w:rPr>
-          <w:lang w:val="en-US"/>
-        </w:rPr>
-        <w:t>.</w:t>
-      </w:r>
-      <w:r>
-        <w:rPr>
-          <w:lang w:val="en-US"/>
-        </w:rPr>
-        <w:t>zipCode</w:t>
-      </w:r>
-      <w:proofErr w:type="spellEnd"/>
-      <w:r>
-        <w:rPr>
-          <w:lang w:val="en-US"/>
-        </w:rPr>
-        <w:t xml:space="preserve"> }} </w:t>
-      </w:r>
-      <w:r>
-        <w:rPr>
-          <w:lang w:val="en-US"/>
-        </w:rPr>
-        <w:t xml:space="preserve">{{ </w:t>
-      </w:r>
-      <w:proofErr w:type="spellStart"/>
-      <w:r>
-        <w:rPr>
-          <w:lang w:val="en-US"/>
-        </w:rPr>
-        <w:t>contact</w:t>
-      </w:r>
-      <w:r>
-        <w:rPr>
-          <w:lang w:val="en-US"/>
-        </w:rPr>
-        <w:t>.</w:t>
-      </w:r>
-      <w:r>
-        <w:rPr>
-          <w:lang w:val="en-US"/>
-        </w:rPr>
-        <w:t>city</w:t>
-      </w:r>
-      <w:proofErr w:type="spellEnd"/>
-      <w:r>
-        <w:rPr>
-          <w:lang w:val="en-US"/>
-        </w:rPr>
-        <w:t xml:space="preserve"> }}</w:t>
-      </w:r>
-      <w:r>
-        <w:rPr>
-          <w:lang w:val="en-US"/>
-        </w:rPr>
-        <w:br/>
-      </w:r>
-      <w:r>
-        <w:rPr>
-          <w:lang w:val="en-US"/>
-        </w:rPr>
-        <w:tab/>
-      </w:r>
-      <w:r>
-        <w:rPr>
-          <w:lang w:val="en-US"/>
-        </w:rPr>
-        <w:t xml:space="preserve">{{ </w:t>
-      </w:r>
-      <w:r>
-        <w:rPr>
-          <w:lang w:val="en-US"/>
-        </w:rPr>
-        <w:t>contact</w:t>
-      </w:r>
-      <w:r>
-        <w:rPr>
-          <w:lang w:val="en-US"/>
-        </w:rPr>
-        <w:t>.</w:t>
-      </w:r>
-      <w:proofErr w:type="spellStart"/>
-      <w:r>
-        <w:rPr>
-          <w:rStyle w:val="prop"/>
-        </w:rPr>
-        <w:t>countryCode</w:t>
-      </w:r>
-      <w:proofErr w:type="spellEnd"/>
-      <w:r>
-        <w:rPr>
-          <w:rStyle w:val="prop"/>
-        </w:rPr>
-        <w:t xml:space="preserve"> </w:t>
-      </w:r>
-      <w:r>
-        <w:rPr>
-          <w:lang w:val="en-US"/>
-        </w:rPr>
-        <w:t>}}</w:t>
-      </w:r>
-    </w:p>
-    <w:p>
-      <w:pPr>
-        <w:jc w:val="left"/>
-        <w:rPr>
-          <w:lang w:val="en-US"/>
-        </w:rPr>
-      </w:pPr>
-      <w:r>
-        <w:rPr>
-          <w:lang w:val="en-US"/>
-        </w:rPr>
-        <w:t xml:space="preserve">{% </w:t>
-      </w:r>
-      <w:proofErr w:type="spellStart"/>
-      <w:r>
-        <w:rPr>
-          <w:lang w:val="en-US"/>
-        </w:rPr>
-        <w:t>endfor</w:t>
-      </w:r>
-      <w:proofErr w:type="spellEnd"/>
-      <w:r>
-        <w:rPr>
-          <w:lang w:val="en-US"/>
-        </w:rPr>
-        <w:t xml:space="preserve"> %}</w:t>
+        <w:t>{% endfor %}</w:t>
       </w:r>
     </w:p>
     <w:p>
@@ -2358,54 +1565,27 @@
           <w:lang w:val="en-US"/>
         </w:rPr>
       </w:pPr>
-      <w:proofErr w:type="spellStart"/>
       <w:r>
         <w:rPr>
           <w:rFonts w:ascii="Sauna" w:hAnsi="Sauna"/>
           <w:lang w:val="en-US" w:eastAsia="fr-FR"/>
         </w:rPr>
-        <w:t>Attributs</w:t>
-      </w:r>
-      <w:proofErr w:type="spellEnd"/>
+        <w:t xml:space="preserve">Attributs </w:t>
+      </w:r>
       <w:r>
         <w:rPr>
           <w:rFonts w:ascii="Sauna" w:hAnsi="Sauna"/>
-          <w:lang w:val="en-US" w:eastAsia="fr-FR"/>
-        </w:rPr>
-        <w:t xml:space="preserve"> </w:t>
+          <w:lang w:val="en-US"/>
+        </w:rPr>
+        <w:t>({{ varFields</w:t>
       </w:r>
       <w:r>
         <w:rPr>
           <w:rFonts w:ascii="Sauna" w:hAnsi="Sauna"/>
           <w:lang w:val="en-US"/>
         </w:rPr>
-        <w:t>({</w:t>
-      </w:r>
-      <w:proofErr w:type="gramStart"/>
-      <w:r>
-        <w:rPr>
-          <w:rFonts w:ascii="Sauna" w:hAnsi="Sauna"/>
-          <w:lang w:val="en-US"/>
-        </w:rPr>
-        <w:t xml:space="preserve">{ </w:t>
-      </w:r>
-      <w:proofErr w:type="spellStart"/>
-      <w:r>
-        <w:rPr>
-          <w:rFonts w:ascii="Sauna" w:hAnsi="Sauna"/>
-          <w:lang w:val="en-US"/>
-        </w:rPr>
-        <w:t>varFields</w:t>
-      </w:r>
-      <w:r>
-        <w:rPr>
-          <w:rFonts w:ascii="Sauna" w:hAnsi="Sauna"/>
-          <w:lang w:val="en-US"/>
-        </w:rPr>
         <w:t>Count</w:t>
       </w:r>
-      <w:proofErr w:type="spellEnd"/>
-      <w:proofErr w:type="gramEnd"/>
       <w:r>
         <w:rPr>
           <w:rFonts w:ascii="Sauna" w:hAnsi="Sauna"/>
@@ -2516,41 +1696,8 @@
                 <w:b w:val="0"/>
                 <w:lang w:val="en-US"/>
               </w:rPr>
-              <w:t>{%</w:t>
+              <w:t xml:space="preserve">{%tr for i in </w:t>
             </w:r>
-            <w:proofErr w:type="spellStart"/>
-            <w:r>
-              <w:rPr>
-                <w:b w:val="0"/>
-                <w:lang w:val="en-US"/>
-              </w:rPr>
-              <w:t>tr</w:t>
-            </w:r>
-            <w:proofErr w:type="spellEnd"/>
-            <w:r>
-              <w:rPr>
-                <w:b w:val="0"/>
-                <w:lang w:val="en-US"/>
-              </w:rPr>
-              <w:t xml:space="preserve"> for </w:t>
-            </w:r>
-            <w:proofErr w:type="spellStart"/>
-            <w:r>
-              <w:rPr>
-                <w:b w:val="0"/>
-                <w:lang w:val="en-US"/>
-              </w:rPr>
-              <w:t>i</w:t>
-            </w:r>
-            <w:proofErr w:type="spellEnd"/>
-            <w:r>
-              <w:rPr>
-                <w:b w:val="0"/>
-                <w:lang w:val="en-US"/>
-              </w:rPr>
-              <w:t xml:space="preserve"> in </w:t>
-            </w:r>
-            <w:proofErr w:type="spellStart"/>
             <w:r>
               <w:rPr>
                 <w:b w:val="0"/>
@@ -2565,7 +1712,6 @@
               </w:rPr>
               <w:t>ields</w:t>
             </w:r>
-            <w:proofErr w:type="spellEnd"/>
             <w:r>
               <w:rPr>
                 <w:b w:val="0"/>
@@ -2620,16 +1766,7 @@
                 <w:i/>
                 <w:lang w:val="en-US"/>
               </w:rPr>
-              <w:t xml:space="preserve">{{ </w:t>
-            </w:r>
-            <w:proofErr w:type="spellStart"/>
-            <w:r>
-              <w:rPr>
-                <w:b w:val="0"/>
-                <w:i/>
-                <w:lang w:val="en-US"/>
-              </w:rPr>
-              <w:t>i.</w:t>
+              <w:t>{{ i.</w:t>
             </w:r>
             <w:r>
               <w:rPr>
@@ -2645,16 +1782,7 @@
                 <w:i/>
                 <w:lang w:val="en-US"/>
               </w:rPr>
-              <w:t>lias</w:t>
-            </w:r>
-            <w:proofErr w:type="spellEnd"/>
-            <w:r>
-              <w:rPr>
-                <w:b w:val="0"/>
-                <w:i/>
-                <w:lang w:val="en-US"/>
-              </w:rPr>
-              <w:t xml:space="preserve"> }}</w:t>
+              <w:t>lias }}</w:t>
             </w:r>
             <w:r>
               <w:rPr>
@@ -2687,14 +1815,7 @@
               <w:rPr>
                 <w:lang w:val="en-US"/>
               </w:rPr>
-              <w:t xml:space="preserve">{ </w:t>
-            </w:r>
-            <w:proofErr w:type="spellStart"/>
-            <w:r>
-              <w:rPr>
-                <w:lang w:val="en-US"/>
-              </w:rPr>
-              <w:t>i.</w:t>
+              <w:t>{ i.</w:t>
             </w:r>
             <w:r>
               <w:rPr>
@@ -2718,14 +1839,7 @@
               <w:rPr>
                 <w:lang w:val="en-US"/>
               </w:rPr>
-              <w:t>ype</w:t>
-            </w:r>
-            <w:proofErr w:type="spellEnd"/>
-            <w:r>
-              <w:rPr>
-                <w:lang w:val="en-US"/>
-              </w:rPr>
-              <w:t xml:space="preserve"> }}</w:t>
+              <w:t>ype }}</w:t>
             </w:r>
           </w:p>
         </w:tc>
@@ -2745,27 +1859,13 @@
               <w:rPr>
                 <w:lang w:val="en-US"/>
               </w:rPr>
-              <w:t xml:space="preserve">{{ </w:t>
-            </w:r>
-            <w:proofErr w:type="spellStart"/>
-            <w:r>
-              <w:rPr>
-                <w:lang w:val="en-US"/>
-              </w:rPr>
-              <w:t>i.d</w:t>
+              <w:t>{{ i.d</w:t>
             </w:r>
             <w:r>
               <w:rPr>
                 <w:lang w:val="en-US"/>
               </w:rPr>
-              <w:t>escription</w:t>
-            </w:r>
-            <w:proofErr w:type="spellEnd"/>
-            <w:r>
-              <w:rPr>
-                <w:lang w:val="en-US"/>
-              </w:rPr>
-              <w:t xml:space="preserve"> }}</w:t>
+              <w:t>escription }}</w:t>
             </w:r>
           </w:p>
         </w:tc>
@@ -2792,39 +1892,7 @@
                 <w:b w:val="0"/>
                 <w:lang w:val="en-US"/>
               </w:rPr>
-              <w:t>{%</w:t>
-            </w:r>
-            <w:proofErr w:type="spellStart"/>
-            <w:r>
-              <w:rPr>
-                <w:b w:val="0"/>
-                <w:lang w:val="en-US"/>
-              </w:rPr>
-              <w:t>tr</w:t>
-            </w:r>
-            <w:proofErr w:type="spellEnd"/>
-            <w:r>
-              <w:rPr>
-                <w:b w:val="0"/>
-                <w:lang w:val="en-US"/>
-              </w:rPr>
-              <w:t xml:space="preserve"> </w:t>
-            </w:r>
-            <w:proofErr w:type="spellStart"/>
-            <w:r>
-              <w:rPr>
-                <w:b w:val="0"/>
-                <w:lang w:val="en-US"/>
-              </w:rPr>
-              <w:t>endfor</w:t>
-            </w:r>
-            <w:proofErr w:type="spellEnd"/>
-            <w:r>
-              <w:rPr>
-                <w:b w:val="0"/>
-                <w:lang w:val="en-US"/>
-              </w:rPr>
-              <w:t xml:space="preserve"> %}</w:t>
+              <w:t>{%tr endfor %}</w:t>
             </w:r>
           </w:p>
         </w:tc>
@@ -2852,55 +1920,36 @@
           <w:rFonts w:ascii="Sauna" w:hAnsi="Sauna"/>
           <w:lang w:val="en-US"/>
         </w:rPr>
-        <w:t>{</w:t>
-      </w:r>
-      <w:proofErr w:type="gramStart"/>
+        <w:t>{{ varEvent</w:t>
+      </w:r>
       <w:r>
         <w:rPr>
           <w:rFonts w:ascii="Sauna" w:hAnsi="Sauna"/>
           <w:lang w:val="en-US"/>
         </w:rPr>
-        <w:t xml:space="preserve">{ </w:t>
-      </w:r>
-      <w:proofErr w:type="spellStart"/>
+        <w:t>s</w:t>
+      </w:r>
       <w:r>
         <w:rPr>
           <w:rFonts w:ascii="Sauna" w:hAnsi="Sauna"/>
           <w:lang w:val="en-US"/>
         </w:rPr>
-        <w:t>varEvent</w:t>
+        <w:t>Count</w:t>
       </w:r>
       <w:r>
         <w:rPr>
           <w:rFonts w:ascii="Sauna" w:hAnsi="Sauna"/>
           <w:lang w:val="en-US"/>
         </w:rPr>
-        <w:t>s</w:t>
+        <w:t xml:space="preserve"> }}</w:t>
       </w:r>
       <w:r>
         <w:rPr>
           <w:rFonts w:ascii="Sauna" w:hAnsi="Sauna"/>
           <w:lang w:val="en-US"/>
         </w:rPr>
-        <w:t>Count</w:t>
-      </w:r>
-      <w:proofErr w:type="spellEnd"/>
-      <w:proofErr w:type="gramEnd"/>
-      <w:r>
-        <w:rPr>
-          <w:rFonts w:ascii="Sauna" w:hAnsi="Sauna"/>
-          <w:lang w:val="en-US"/>
-        </w:rPr>
-        <w:t xml:space="preserve"> }}</w:t>
-      </w:r>
-      <w:r>
-        <w:rPr>
-          <w:rFonts w:ascii="Sauna" w:hAnsi="Sauna"/>
-          <w:lang w:val="en-US"/>
-        </w:rPr>
         <w:t xml:space="preserve"> </w:t>
       </w:r>
-      <w:proofErr w:type="spellStart"/>
       <w:r>
         <w:rPr>
           <w:rFonts w:ascii="Sauna" w:hAnsi="Sauna"/>
@@ -2913,41 +1962,8 @@
           <w:rFonts w:ascii="Sauna" w:hAnsi="Sauna"/>
           <w:lang w:val="en-US" w:eastAsia="fr-FR"/>
         </w:rPr>
-        <w:t>erniers</w:t>
-      </w:r>
-      <w:proofErr w:type="spellEnd"/>
-      <w:r>
-        <w:rPr>
-          <w:rFonts w:ascii="Sauna" w:hAnsi="Sauna"/>
-          <w:lang w:val="en-US" w:eastAsia="fr-FR"/>
-        </w:rPr>
-        <w:t xml:space="preserve"> </w:t>
-      </w:r>
-      <w:proofErr w:type="spellStart"/>
-      <w:r>
-        <w:rPr>
-          <w:rFonts w:ascii="Sauna" w:hAnsi="Sauna"/>
-          <w:lang w:val="en-US" w:eastAsia="fr-FR"/>
-        </w:rPr>
-        <w:t>événements</w:t>
-      </w:r>
-      <w:proofErr w:type="spellEnd"/>
-      <w:r>
-        <w:rPr>
-          <w:rFonts w:ascii="Sauna" w:hAnsi="Sauna"/>
-          <w:lang w:val="en-US" w:eastAsia="fr-FR"/>
-        </w:rPr>
-        <w:t xml:space="preserve"> sur la </w:t>
-      </w:r>
-      <w:proofErr w:type="spellStart"/>
-      <w:r>
-        <w:rPr>
-          <w:rFonts w:ascii="Sauna" w:hAnsi="Sauna"/>
-          <w:lang w:val="en-US" w:eastAsia="fr-FR"/>
-        </w:rPr>
-        <w:t>donnée</w:t>
-      </w:r>
-      <w:proofErr w:type="spellEnd"/>
+        <w:t>erniers événements sur la donnée</w:t>
+      </w:r>
     </w:p>
     <w:tbl>
       <w:tblPr>
@@ -3057,41 +2073,8 @@
                 <w:b w:val="0"/>
                 <w:lang w:val="en-US"/>
               </w:rPr>
-              <w:t>{%</w:t>
+              <w:t xml:space="preserve">{%tr for i in </w:t>
             </w:r>
-            <w:proofErr w:type="spellStart"/>
-            <w:r>
-              <w:rPr>
-                <w:b w:val="0"/>
-                <w:lang w:val="en-US"/>
-              </w:rPr>
-              <w:t>tr</w:t>
-            </w:r>
-            <w:proofErr w:type="spellEnd"/>
-            <w:r>
-              <w:rPr>
-                <w:b w:val="0"/>
-                <w:lang w:val="en-US"/>
-              </w:rPr>
-              <w:t xml:space="preserve"> for </w:t>
-            </w:r>
-            <w:proofErr w:type="spellStart"/>
-            <w:r>
-              <w:rPr>
-                <w:b w:val="0"/>
-                <w:lang w:val="en-US"/>
-              </w:rPr>
-              <w:t>i</w:t>
-            </w:r>
-            <w:proofErr w:type="spellEnd"/>
-            <w:r>
-              <w:rPr>
-                <w:b w:val="0"/>
-                <w:lang w:val="en-US"/>
-              </w:rPr>
-              <w:t xml:space="preserve"> in </w:t>
-            </w:r>
-            <w:proofErr w:type="spellStart"/>
             <w:r>
               <w:rPr>
                 <w:b w:val="0"/>
@@ -3104,15 +2087,7 @@
                 <w:b w:val="0"/>
                 <w:lang w:val="en-US"/>
               </w:rPr>
-              <w:t>vents</w:t>
-            </w:r>
-            <w:proofErr w:type="spellEnd"/>
-            <w:r>
-              <w:rPr>
-                <w:b w:val="0"/>
-                <w:lang w:val="en-US"/>
-              </w:rPr>
-              <w:t xml:space="preserve"> %}</w:t>
+              <w:t>vents %}</w:t>
             </w:r>
           </w:p>
         </w:tc>
@@ -3136,23 +2111,7 @@
                 <w:b w:val="0"/>
                 <w:lang w:val="en-US"/>
               </w:rPr>
-              <w:t xml:space="preserve">{{ </w:t>
-            </w:r>
-            <w:proofErr w:type="spellStart"/>
-            <w:r>
-              <w:rPr>
-                <w:b w:val="0"/>
-                <w:lang w:val="en-US"/>
-              </w:rPr>
-              <w:t>i.date</w:t>
-            </w:r>
-            <w:proofErr w:type="spellEnd"/>
-            <w:r>
-              <w:rPr>
-                <w:b w:val="0"/>
-                <w:lang w:val="en-US"/>
-              </w:rPr>
-              <w:t xml:space="preserve"> }}</w:t>
+              <w:t>{{ i.date }}</w:t>
             </w:r>
           </w:p>
         </w:tc>
@@ -3172,14 +2131,7 @@
               <w:rPr>
                 <w:lang w:val="en-US"/>
               </w:rPr>
-              <w:t xml:space="preserve">{{ </w:t>
-            </w:r>
-            <w:proofErr w:type="spellStart"/>
-            <w:r>
-              <w:rPr>
-                <w:lang w:val="en-US"/>
-              </w:rPr>
-              <w:t>i.</w:t>
+              <w:t>{{ i.</w:t>
             </w:r>
             <w:r>
               <w:rPr>
@@ -3187,7 +2139,6 @@
               </w:rPr>
               <w:t>kind</w:t>
             </w:r>
-            <w:proofErr w:type="spellEnd"/>
             <w:r>
               <w:rPr>
                 <w:lang w:val="en-US"/>
@@ -3212,21 +2163,7 @@
               <w:rPr>
                 <w:lang w:val="en-US"/>
               </w:rPr>
-              <w:t xml:space="preserve">{{ </w:t>
-            </w:r>
-            <w:proofErr w:type="spellStart"/>
-            <w:r>
-              <w:rPr>
-                <w:lang w:val="en-US"/>
-              </w:rPr>
-              <w:t>i.description</w:t>
-            </w:r>
-            <w:proofErr w:type="spellEnd"/>
-            <w:r>
-              <w:rPr>
-                <w:lang w:val="en-US"/>
-              </w:rPr>
-              <w:t xml:space="preserve"> }}</w:t>
+              <w:t>{{ i.description }}</w:t>
             </w:r>
           </w:p>
         </w:tc>
@@ -3249,47 +2186,13 @@
                 <w:lang w:val="en-US"/>
               </w:rPr>
             </w:pPr>
-            <w:bookmarkStart w:id="0" w:name="_GoBack"/>
             <w:r>
               <w:rPr>
                 <w:b w:val="0"/>
                 <w:lang w:val="en-US"/>
               </w:rPr>
-              <w:t>{%</w:t>
+              <w:t>{%tr endfor %}</w:t>
             </w:r>
-            <w:proofErr w:type="spellStart"/>
-            <w:r>
-              <w:rPr>
-                <w:b w:val="0"/>
-                <w:lang w:val="en-US"/>
-              </w:rPr>
-              <w:t>tr</w:t>
-            </w:r>
-            <w:proofErr w:type="spellEnd"/>
-            <w:r>
-              <w:rPr>
-                <w:b w:val="0"/>
-                <w:lang w:val="en-US"/>
-              </w:rPr>
-              <w:t xml:space="preserve"> </w:t>
-            </w:r>
-            <w:proofErr w:type="spellStart"/>
-            <w:r>
-              <w:rPr>
-                <w:b w:val="0"/>
-                <w:lang w:val="en-US"/>
-              </w:rPr>
-              <w:t>endfor</w:t>
-            </w:r>
-            <w:proofErr w:type="spellEnd"/>
-            <w:r>
-              <w:rPr>
-                <w:b w:val="0"/>
-                <w:lang w:val="en-US"/>
-              </w:rPr>
-              <w:t xml:space="preserve"> %}</w:t>
-            </w:r>
-            <w:bookmarkEnd w:id="0"/>
           </w:p>
         </w:tc>
       </w:tr>
@@ -3315,16 +2218,8 @@
         <w:rPr>
           <w:lang w:val="en-US" w:eastAsia="fr-FR"/>
         </w:rPr>
-        <w:t xml:space="preserve">Fiche de </w:t>
-      </w:r>
-      <w:proofErr w:type="spellStart"/>
-      <w:r>
-        <w:rPr>
-          <w:lang w:val="en-US" w:eastAsia="fr-FR"/>
-        </w:rPr>
-        <w:t>métadonnées</w:t>
-      </w:r>
-      <w:proofErr w:type="spellEnd"/>
+        <w:t>Fiche de métadonnées</w:t>
+      </w:r>
     </w:p>
     <w:p>
       <w:pPr>
@@ -3347,23 +2242,10 @@
         <w:rPr>
           <w:lang w:eastAsia="fr-FR"/>
         </w:rPr>
-        <w:t xml:space="preserve"> {</w:t>
-      </w:r>
-      <w:proofErr w:type="gramStart"/>
-      <w:r>
-        <w:rPr>
-          <w:lang w:eastAsia="fr-FR"/>
-        </w:rPr>
-        <w:t xml:space="preserve">{ </w:t>
-      </w:r>
-      <w:proofErr w:type="spellStart"/>
-      <w:r>
-        <w:t>varMdDtCrea</w:t>
-      </w:r>
-      <w:proofErr w:type="spellEnd"/>
-      <w:proofErr w:type="gramEnd"/>
-      <w:r>
-        <w:t xml:space="preserve"> }}</w:t>
+        <w:t xml:space="preserve"> {{ </w:t>
+      </w:r>
+      <w:r>
+        <w:t>varMdDtCrea }}</w:t>
       </w:r>
     </w:p>
     <w:p>
@@ -3387,21 +2269,11 @@
         <w:rPr>
           <w:lang w:eastAsia="fr-FR"/>
         </w:rPr>
-        <w:t xml:space="preserve"> {</w:t>
-      </w:r>
-      <w:proofErr w:type="gramStart"/>
-      <w:r>
-        <w:rPr>
-          <w:lang w:eastAsia="fr-FR"/>
-        </w:rPr>
-        <w:t xml:space="preserve">{ </w:t>
-      </w:r>
-      <w:proofErr w:type="spellStart"/>
+        <w:t xml:space="preserve"> {{ </w:t>
+      </w:r>
       <w:r>
         <w:t>varMdDtUpda</w:t>
       </w:r>
-      <w:proofErr w:type="spellEnd"/>
-      <w:proofErr w:type="gramEnd"/>
       <w:r>
         <w:t xml:space="preserve"> </w:t>
       </w:r>
@@ -3427,26 +2299,13 @@
         <w:rPr>
           <w:lang w:eastAsia="fr-FR"/>
         </w:rPr>
-        <w:t>Exportée le : {</w:t>
-      </w:r>
-      <w:proofErr w:type="gramStart"/>
-      <w:r>
-        <w:rPr>
-          <w:lang w:eastAsia="fr-FR"/>
-        </w:rPr>
-        <w:t xml:space="preserve">{ </w:t>
-      </w:r>
-      <w:proofErr w:type="spellStart"/>
+        <w:t xml:space="preserve">Exportée le : {{ </w:t>
+      </w:r>
       <w:r>
         <w:t>varMdDt</w:t>
       </w:r>
       <w:r>
-        <w:t>Exp</w:t>
-      </w:r>
-      <w:proofErr w:type="spellEnd"/>
-      <w:proofErr w:type="gramEnd"/>
-      <w:r>
-        <w:t xml:space="preserve"> </w:t>
+        <w:t xml:space="preserve">Exp </w:t>
       </w:r>
       <w:r>
         <w:rPr>
@@ -3471,21 +2330,11 @@
         <w:rPr>
           <w:lang w:eastAsia="fr-FR"/>
         </w:rPr>
-        <w:t>Lien d’édition : {</w:t>
-      </w:r>
-      <w:proofErr w:type="gramStart"/>
-      <w:r>
-        <w:rPr>
-          <w:lang w:eastAsia="fr-FR"/>
-        </w:rPr>
-        <w:t xml:space="preserve">{ </w:t>
-      </w:r>
-      <w:proofErr w:type="spellStart"/>
+        <w:t xml:space="preserve">Lien d’édition : {{ </w:t>
+      </w:r>
       <w:r>
         <w:t>varEditAPP</w:t>
       </w:r>
-      <w:proofErr w:type="spellEnd"/>
-      <w:proofErr w:type="gramEnd"/>
       <w:r>
         <w:t xml:space="preserve"> </w:t>
       </w:r>
@@ -3518,21 +2367,11 @@
         <w:rPr>
           <w:lang w:eastAsia="fr-FR"/>
         </w:rPr>
-        <w:t>Version en ligne : {</w:t>
-      </w:r>
-      <w:proofErr w:type="gramStart"/>
-      <w:r>
-        <w:rPr>
-          <w:lang w:eastAsia="fr-FR"/>
-        </w:rPr>
-        <w:t xml:space="preserve">{ </w:t>
-      </w:r>
-      <w:proofErr w:type="spellStart"/>
+        <w:t xml:space="preserve">Version en ligne : {{ </w:t>
+      </w:r>
       <w:r>
         <w:t>varViewOC</w:t>
       </w:r>
-      <w:proofErr w:type="spellEnd"/>
-      <w:proofErr w:type="gramEnd"/>
       <w:r>
         <w:t xml:space="preserve"> </w:t>
       </w:r>
@@ -3627,22 +2466,6 @@
             <w:color w:val="A6A6A6" w:themeColor="background1" w:themeShade="A6"/>
             <w:lang w:eastAsia="fr-FR"/>
           </w:rPr>
-          <w:fldChar w:fldCharType="separate"/>
-        </w:r>
-        <w:r>
-          <w:rPr>
-            <w:noProof/>
-            <w:color w:val="A6A6A6" w:themeColor="background1" w:themeShade="A6"/>
-            <w:lang w:eastAsia="fr-FR"/>
-          </w:rPr>
-          <w:t>30/11/2016 16:44</w:t>
-        </w:r>
-        <w:r>
-          <w:rPr>
-            <w:noProof/>
-            <w:color w:val="A6A6A6" w:themeColor="background1" w:themeShade="A6"/>
-            <w:lang w:eastAsia="fr-FR"/>
-          </w:rPr>
           <w:fldChar w:fldCharType="end"/>
         </w:r>
         <w:r>
@@ -3661,7 +2484,6 @@
           <w:t xml:space="preserve">- Fichier généré automatiquement par isogeo2office grâce à l’API </w:t>
         </w:r>
         <w:hyperlink r:id="rId1">
-          <w:proofErr w:type="spellStart"/>
           <w:r>
             <w:rPr>
               <w:rStyle w:val="LienInternet"/>
@@ -3670,7 +2492,6 @@
             </w:rPr>
             <w:t>Isogeo</w:t>
           </w:r>
-          <w:proofErr w:type="spellEnd"/>
         </w:hyperlink>
         <w:r>
           <w:rPr>
@@ -3703,7 +2524,7 @@
           <w:rPr>
             <w:noProof/>
           </w:rPr>
-          <w:t>1</w:t>
+          <w:t>3</w:t>
         </w:r>
         <w:r>
           <w:fldChar w:fldCharType="end"/>
@@ -6321,7 +5142,7 @@
 </file>
 
 <file path=customXml/itemProps1.xml><?xml version="1.0" encoding="utf-8"?>
-<ds:datastoreItem xmlns:ds="http://schemas.openxmlformats.org/officeDocument/2006/customXml" ds:itemID="{D1CCDB0B-A3CE-4AB7-B880-88A8D80ECEF8}">
+<ds:datastoreItem xmlns:ds="http://schemas.openxmlformats.org/officeDocument/2006/customXml" ds:itemID="{CE01199F-11BB-4A90-9419-4E58585A1A5D}">
   <ds:schemaRefs>
     <ds:schemaRef ds:uri="http://schemas.openxmlformats.org/officeDocument/2006/bibliography"/>
   </ds:schemaRefs>

</xml_diff>

<commit_message>
update word template to handle thmbnailVar #10
</commit_message>
<xml_diff>
--- a/templates/template_Isogeo.docx
+++ b/templates/template_Isogeo.docx
@@ -1,6 +1,6 @@
 
 <file path=word/document.xml><?xml version="1.0" encoding="utf-8"?>
-<w:document xmlns:wpc="http://schemas.microsoft.com/office/word/2010/wordprocessingCanvas" xmlns:mc="http://schemas.openxmlformats.org/markup-compatibility/2006" xmlns:o="urn:schemas-microsoft-com:office:office" xmlns:r="http://schemas.openxmlformats.org/officeDocument/2006/relationships" xmlns:m="http://schemas.openxmlformats.org/officeDocument/2006/math" xmlns:v="urn:schemas-microsoft-com:vml" xmlns:wp14="http://schemas.microsoft.com/office/word/2010/wordprocessingDrawing" xmlns:wp="http://schemas.openxmlformats.org/drawingml/2006/wordprocessingDrawing" xmlns:w10="urn:schemas-microsoft-com:office:word" xmlns:w="http://schemas.openxmlformats.org/wordprocessingml/2006/main" xmlns:w14="http://schemas.microsoft.com/office/word/2010/wordml" xmlns:w15="http://schemas.microsoft.com/office/word/2012/wordml" xmlns:wpg="http://schemas.microsoft.com/office/word/2010/wordprocessingGroup" xmlns:wpi="http://schemas.microsoft.com/office/word/2010/wordprocessingInk" xmlns:wne="http://schemas.microsoft.com/office/word/2006/wordml" xmlns:wps="http://schemas.microsoft.com/office/word/2010/wordprocessingShape" mc:Ignorable="w14 w15 wp14">
+<w:document xmlns:wpc="http://schemas.microsoft.com/office/word/2010/wordprocessingCanvas" xmlns:cx="http://schemas.microsoft.com/office/drawing/2014/chartex" xmlns:cx1="http://schemas.microsoft.com/office/drawing/2015/9/8/chartex" xmlns:cx2="http://schemas.microsoft.com/office/drawing/2015/10/21/chartex" xmlns:cx3="http://schemas.microsoft.com/office/drawing/2016/5/9/chartex" xmlns:cx4="http://schemas.microsoft.com/office/drawing/2016/5/10/chartex" xmlns:cx5="http://schemas.microsoft.com/office/drawing/2016/5/11/chartex" xmlns:cx6="http://schemas.microsoft.com/office/drawing/2016/5/12/chartex" xmlns:cx7="http://schemas.microsoft.com/office/drawing/2016/5/13/chartex" xmlns:cx8="http://schemas.microsoft.com/office/drawing/2016/5/14/chartex" xmlns:mc="http://schemas.openxmlformats.org/markup-compatibility/2006" xmlns:aink="http://schemas.microsoft.com/office/drawing/2016/ink" xmlns:am3d="http://schemas.microsoft.com/office/drawing/2017/model3d" xmlns:o="urn:schemas-microsoft-com:office:office" xmlns:r="http://schemas.openxmlformats.org/officeDocument/2006/relationships" xmlns:m="http://schemas.openxmlformats.org/officeDocument/2006/math" xmlns:v="urn:schemas-microsoft-com:vml" xmlns:wp14="http://schemas.microsoft.com/office/word/2010/wordprocessingDrawing" xmlns:wp="http://schemas.openxmlformats.org/drawingml/2006/wordprocessingDrawing" xmlns:w10="urn:schemas-microsoft-com:office:word" xmlns:w="http://schemas.openxmlformats.org/wordprocessingml/2006/main" xmlns:w14="http://schemas.microsoft.com/office/word/2010/wordml" xmlns:w15="http://schemas.microsoft.com/office/word/2012/wordml" xmlns:w16cid="http://schemas.microsoft.com/office/word/2016/wordml/cid" xmlns:w16se="http://schemas.microsoft.com/office/word/2015/wordml/symex" xmlns:wpg="http://schemas.microsoft.com/office/word/2010/wordprocessingGroup" xmlns:wpi="http://schemas.microsoft.com/office/word/2010/wordprocessingInk" xmlns:wne="http://schemas.microsoft.com/office/word/2006/wordml" xmlns:wps="http://schemas.microsoft.com/office/word/2010/wordprocessingShape" mc:Ignorable="w14 w15 w16se w16cid wp14">
   <w:body>
     <w:p>
       <w:pPr>
@@ -13,14 +13,30 @@
         </w:pBdr>
         <w:jc w:val="center"/>
       </w:pPr>
-      <w:bookmarkStart w:id="0" w:name="_GoBack"/>
-      <w:bookmarkEnd w:id="0"/>
+      <w:proofErr w:type="gramStart"/>
       <w:r>
         <w:rPr>
           <w:rFonts w:ascii="Sauna" w:eastAsia="Times New Roman" w:hAnsi="Sauna"/>
           <w:lang w:eastAsia="fr-FR"/>
         </w:rPr>
-        <w:t>{{ varTitle }}</w:t>
+        <w:t xml:space="preserve">{{ </w:t>
+      </w:r>
+      <w:proofErr w:type="spellStart"/>
+      <w:r>
+        <w:rPr>
+          <w:rFonts w:ascii="Sauna" w:eastAsia="Times New Roman" w:hAnsi="Sauna"/>
+          <w:lang w:eastAsia="fr-FR"/>
+        </w:rPr>
+        <w:t>varTitle</w:t>
+      </w:r>
+      <w:proofErr w:type="spellEnd"/>
+      <w:proofErr w:type="gramEnd"/>
+      <w:r>
+        <w:rPr>
+          <w:rFonts w:ascii="Sauna" w:eastAsia="Times New Roman" w:hAnsi="Sauna"/>
+          <w:lang w:eastAsia="fr-FR"/>
+        </w:rPr>
+        <w:t xml:space="preserve"> }}</w:t>
       </w:r>
     </w:p>
     <w:p>
@@ -32,6 +48,146 @@
       </w:pPr>
     </w:p>
     <w:p>
+      <w:r>
+        <w:rPr>
+          <w:rFonts w:ascii="Sauna" w:eastAsiaTheme="majorEastAsia" w:hAnsi="Sauna" w:cstheme="majorBidi"/>
+          <w:noProof/>
+          <w:color w:val="2E74B5" w:themeColor="accent1" w:themeShade="BF"/>
+          <w:sz w:val="26"/>
+          <w:szCs w:val="26"/>
+        </w:rPr>
+        <mc:AlternateContent>
+          <mc:Choice Requires="wps">
+            <w:drawing>
+              <wp:anchor distT="0" distB="0" distL="114300" distR="114300" simplePos="0" relativeHeight="251659264" behindDoc="0" locked="0" layoutInCell="1" allowOverlap="1">
+                <wp:simplePos x="0" y="0"/>
+                <wp:positionH relativeFrom="margin">
+                  <wp:align>right</wp:align>
+                </wp:positionH>
+                <wp:positionV relativeFrom="paragraph">
+                  <wp:posOffset>13335</wp:posOffset>
+                </wp:positionV>
+                <wp:extent cx="1409700" cy="1228725"/>
+                <wp:effectExtent l="0" t="0" r="19050" b="28575"/>
+                <wp:wrapNone/>
+                <wp:docPr id="1" name="Rectangle 1"/>
+                <wp:cNvGraphicFramePr/>
+                <a:graphic xmlns:a="http://schemas.openxmlformats.org/drawingml/2006/main">
+                  <a:graphicData uri="http://schemas.microsoft.com/office/word/2010/wordprocessingShape">
+                    <wps:wsp>
+                      <wps:cNvSpPr/>
+                      <wps:spPr>
+                        <a:xfrm>
+                          <a:off x="0" y="0"/>
+                          <a:ext cx="1409700" cy="1228725"/>
+                        </a:xfrm>
+                        <a:prstGeom prst="rect">
+                          <a:avLst/>
+                        </a:prstGeom>
+                      </wps:spPr>
+                      <wps:style>
+                        <a:lnRef idx="2">
+                          <a:schemeClr val="accent1"/>
+                        </a:lnRef>
+                        <a:fillRef idx="1">
+                          <a:schemeClr val="lt1"/>
+                        </a:fillRef>
+                        <a:effectRef idx="0">
+                          <a:schemeClr val="accent1"/>
+                        </a:effectRef>
+                        <a:fontRef idx="minor">
+                          <a:schemeClr val="dk1"/>
+                        </a:fontRef>
+                      </wps:style>
+                      <wps:txbx>
+                        <w:txbxContent>
+                          <w:p>
+                            <w:pPr>
+                              <w:jc w:val="center"/>
+                              <w:rPr>
+                                <w:lang w:eastAsia="fr-FR"/>
+                              </w:rPr>
+                            </w:pPr>
+                            <w:proofErr w:type="gramStart"/>
+                            <w:r>
+                              <w:rPr>
+                                <w:lang w:eastAsia="fr-FR"/>
+                              </w:rPr>
+                              <w:t xml:space="preserve">{{ </w:t>
+                            </w:r>
+                            <w:proofErr w:type="spellStart"/>
+                            <w:r>
+                              <w:rPr>
+                                <w:lang w:eastAsia="fr-FR"/>
+                              </w:rPr>
+                              <w:t>varThumbnail</w:t>
+                            </w:r>
+                            <w:proofErr w:type="spellEnd"/>
+                            <w:proofErr w:type="gramEnd"/>
+                            <w:r>
+                              <w:rPr>
+                                <w:lang w:eastAsia="fr-FR"/>
+                              </w:rPr>
+                              <w:t xml:space="preserve"> }}</w:t>
+                            </w:r>
+                          </w:p>
+                        </w:txbxContent>
+                      </wps:txbx>
+                      <wps:bodyPr rot="0" spcFirstLastPara="0" vertOverflow="overflow" horzOverflow="overflow" vert="horz" wrap="square" lIns="91440" tIns="45720" rIns="91440" bIns="45720" numCol="1" spcCol="0" rtlCol="0" fromWordArt="0" anchor="ctr" anchorCtr="0" forceAA="0" compatLnSpc="1">
+                        <a:prstTxWarp prst="textNoShape">
+                          <a:avLst/>
+                        </a:prstTxWarp>
+                        <a:noAutofit/>
+                      </wps:bodyPr>
+                    </wps:wsp>
+                  </a:graphicData>
+                </a:graphic>
+              </wp:anchor>
+            </w:drawing>
+          </mc:Choice>
+          <mc:Fallback>
+            <w:pict>
+              <v:rect id="Rectangle 1" o:spid="_x0000_s1026" style="position:absolute;left:0;text-align:left;margin-left:59.8pt;margin-top:1.05pt;width:111pt;height:96.75pt;z-index:251659264;visibility:visible;mso-wrap-style:square;mso-wrap-distance-left:9pt;mso-wrap-distance-top:0;mso-wrap-distance-right:9pt;mso-wrap-distance-bottom:0;mso-position-horizontal:right;mso-position-horizontal-relative:margin;mso-position-vertical:absolute;mso-position-vertical-relative:text;v-text-anchor:middle" o:gfxdata="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" fillcolor="white [3201]" strokecolor="#5b9bd5 [3204]" strokeweight="1pt">
+                <v:textbox>
+                  <w:txbxContent>
+                    <w:p>
+                      <w:pPr>
+                        <w:jc w:val="center"/>
+                        <w:rPr>
+                          <w:lang w:eastAsia="fr-FR"/>
+                        </w:rPr>
+                      </w:pPr>
+                      <w:proofErr w:type="gramStart"/>
+                      <w:r>
+                        <w:rPr>
+                          <w:lang w:eastAsia="fr-FR"/>
+                        </w:rPr>
+                        <w:t xml:space="preserve">{{ </w:t>
+                      </w:r>
+                      <w:proofErr w:type="spellStart"/>
+                      <w:r>
+                        <w:rPr>
+                          <w:lang w:eastAsia="fr-FR"/>
+                        </w:rPr>
+                        <w:t>varThumbnail</w:t>
+                      </w:r>
+                      <w:proofErr w:type="spellEnd"/>
+                      <w:proofErr w:type="gramEnd"/>
+                      <w:r>
+                        <w:rPr>
+                          <w:lang w:eastAsia="fr-FR"/>
+                        </w:rPr>
+                        <w:t xml:space="preserve"> }}</w:t>
+                      </w:r>
+                    </w:p>
+                  </w:txbxContent>
+                </v:textbox>
+                <w10:wrap anchorx="margin"/>
+              </v:rect>
+            </w:pict>
+          </mc:Fallback>
+        </mc:AlternateContent>
+      </w:r>
       <w:r>
         <w:rPr>
           <w:rStyle w:val="Titre2Car"/>
@@ -46,13 +202,33 @@
         </w:rPr>
         <w:t xml:space="preserve"> </w:t>
       </w:r>
+      <w:proofErr w:type="gramStart"/>
       <w:r>
         <w:rPr>
           <w:rFonts w:ascii="Sauna" w:hAnsi="Sauna"/>
           <w:b/>
           <w:lang w:eastAsia="fr-FR"/>
         </w:rPr>
-        <w:t>{{ varOwner }}</w:t>
+        <w:t xml:space="preserve">{{ </w:t>
+      </w:r>
+      <w:proofErr w:type="spellStart"/>
+      <w:r>
+        <w:rPr>
+          <w:rFonts w:ascii="Sauna" w:hAnsi="Sauna"/>
+          <w:b/>
+          <w:lang w:eastAsia="fr-FR"/>
+        </w:rPr>
+        <w:t>varOwner</w:t>
+      </w:r>
+      <w:proofErr w:type="spellEnd"/>
+      <w:proofErr w:type="gramEnd"/>
+      <w:r>
+        <w:rPr>
+          <w:rFonts w:ascii="Sauna" w:hAnsi="Sauna"/>
+          <w:b/>
+          <w:lang w:eastAsia="fr-FR"/>
+        </w:rPr>
+        <w:t xml:space="preserve"> }}</w:t>
       </w:r>
       <w:r>
         <w:rPr>
@@ -82,34 +258,59 @@
           <w:rStyle w:val="Titre2Car"/>
           <w:rFonts w:ascii="Sauna" w:hAnsi="Sauna"/>
         </w:rPr>
-        <w:t>({{ var</w:t>
-      </w:r>
+        <w:t>(</w:t>
+      </w:r>
+      <w:proofErr w:type="gramStart"/>
       <w:r>
         <w:rPr>
           <w:rStyle w:val="Titre2Car"/>
           <w:rFonts w:ascii="Sauna" w:hAnsi="Sauna"/>
         </w:rPr>
-        <w:t>Keywords</w:t>
-      </w:r>
+        <w:t xml:space="preserve">{{ </w:t>
+      </w:r>
+      <w:proofErr w:type="spellStart"/>
       <w:r>
         <w:rPr>
           <w:rStyle w:val="Titre2Car"/>
           <w:rFonts w:ascii="Sauna" w:hAnsi="Sauna"/>
         </w:rPr>
-        <w:t>Count }})</w:t>
+        <w:t>var</w:t>
       </w:r>
       <w:r>
         <w:rPr>
           <w:rStyle w:val="Titre2Car"/>
           <w:rFonts w:ascii="Sauna" w:hAnsi="Sauna"/>
         </w:rPr>
-        <w:t xml:space="preserve"> </w:t>
+        <w:t>Keywords</w:t>
       </w:r>
       <w:r>
         <w:rPr>
           <w:rStyle w:val="Titre2Car"/>
           <w:rFonts w:ascii="Sauna" w:hAnsi="Sauna"/>
         </w:rPr>
+        <w:t>Count</w:t>
+      </w:r>
+      <w:proofErr w:type="spellEnd"/>
+      <w:proofErr w:type="gramEnd"/>
+      <w:r>
+        <w:rPr>
+          <w:rStyle w:val="Titre2Car"/>
+          <w:rFonts w:ascii="Sauna" w:hAnsi="Sauna"/>
+        </w:rPr>
+        <w:t xml:space="preserve"> }})</w:t>
+      </w:r>
+      <w:r>
+        <w:rPr>
+          <w:rStyle w:val="Titre2Car"/>
+          <w:rFonts w:ascii="Sauna" w:hAnsi="Sauna"/>
+        </w:rPr>
+        <w:t xml:space="preserve"> </w:t>
+      </w:r>
+      <w:r>
+        <w:rPr>
+          <w:rStyle w:val="Titre2Car"/>
+          <w:rFonts w:ascii="Sauna" w:hAnsi="Sauna"/>
+        </w:rPr>
         <w:t>:</w:t>
       </w:r>
       <w:r>
@@ -120,7 +321,15 @@
         <w:t xml:space="preserve"> </w:t>
       </w:r>
       <w:r>
-        <w:t>{{ varKeywords }}</w:t>
+        <w:t xml:space="preserve">{{ </w:t>
+      </w:r>
+      <w:proofErr w:type="spellStart"/>
+      <w:r>
+        <w:t>varKeywords</w:t>
+      </w:r>
+      <w:proofErr w:type="spellEnd"/>
+      <w:r>
+        <w:t xml:space="preserve"> }}</w:t>
       </w:r>
     </w:p>
     <w:p>
@@ -148,12 +357,40 @@
           <w:lang w:eastAsia="fr-FR"/>
         </w:rPr>
       </w:pPr>
-      <w:r>
-        <w:rPr>
-          <w:lang w:eastAsia="fr-FR"/>
-        </w:rPr>
-        <w:t>{{ varAbstract }}</w:t>
-      </w:r>
+      <w:proofErr w:type="gramStart"/>
+      <w:r>
+        <w:rPr>
+          <w:lang w:eastAsia="fr-FR"/>
+        </w:rPr>
+        <w:t xml:space="preserve">{{ </w:t>
+      </w:r>
+      <w:proofErr w:type="spellStart"/>
+      <w:r>
+        <w:rPr>
+          <w:lang w:eastAsia="fr-FR"/>
+        </w:rPr>
+        <w:t>varAbstract</w:t>
+      </w:r>
+      <w:proofErr w:type="spellEnd"/>
+      <w:proofErr w:type="gramEnd"/>
+      <w:r>
+        <w:rPr>
+          <w:lang w:eastAsia="fr-FR"/>
+        </w:rPr>
+        <w:t xml:space="preserve"> }}</w:t>
+      </w:r>
+      <w:bookmarkStart w:id="0" w:name="_GoBack"/>
+      <w:bookmarkEnd w:id="0"/>
+    </w:p>
+    <w:p>
+      <w:pPr>
+        <w:pBdr>
+          <w:bottom w:val="single" w:sz="12" w:space="1" w:color="auto"/>
+        </w:pBdr>
+        <w:rPr>
+          <w:lang w:eastAsia="fr-FR"/>
+        </w:rPr>
+      </w:pPr>
     </w:p>
     <w:p>
       <w:pPr>
@@ -191,7 +428,29 @@
         <w:rPr>
           <w:lang w:eastAsia="fr-FR"/>
         </w:rPr>
-        <w:t>Date de création de la donnée : {{ varDataDtCrea }}</w:t>
+        <w:t xml:space="preserve">Date de création de la donnée : </w:t>
+      </w:r>
+      <w:proofErr w:type="gramStart"/>
+      <w:r>
+        <w:rPr>
+          <w:lang w:eastAsia="fr-FR"/>
+        </w:rPr>
+        <w:t xml:space="preserve">{{ </w:t>
+      </w:r>
+      <w:proofErr w:type="spellStart"/>
+      <w:r>
+        <w:rPr>
+          <w:lang w:eastAsia="fr-FR"/>
+        </w:rPr>
+        <w:t>varDataDtCrea</w:t>
+      </w:r>
+      <w:proofErr w:type="spellEnd"/>
+      <w:proofErr w:type="gramEnd"/>
+      <w:r>
+        <w:rPr>
+          <w:lang w:eastAsia="fr-FR"/>
+        </w:rPr>
+        <w:t xml:space="preserve"> }}</w:t>
       </w:r>
     </w:p>
     <w:p>
@@ -206,7 +465,29 @@
         <w:rPr>
           <w:lang w:eastAsia="fr-FR"/>
         </w:rPr>
-        <w:t>Date de dernière modification de la donnée : {{ varDataDtUpda }}</w:t>
+        <w:t xml:space="preserve">Date de dernière modification de la donnée : </w:t>
+      </w:r>
+      <w:proofErr w:type="gramStart"/>
+      <w:r>
+        <w:rPr>
+          <w:lang w:eastAsia="fr-FR"/>
+        </w:rPr>
+        <w:t xml:space="preserve">{{ </w:t>
+      </w:r>
+      <w:proofErr w:type="spellStart"/>
+      <w:r>
+        <w:rPr>
+          <w:lang w:eastAsia="fr-FR"/>
+        </w:rPr>
+        <w:t>varDataDtUpda</w:t>
+      </w:r>
+      <w:proofErr w:type="spellEnd"/>
+      <w:proofErr w:type="gramEnd"/>
+      <w:r>
+        <w:rPr>
+          <w:lang w:eastAsia="fr-FR"/>
+        </w:rPr>
+        <w:t xml:space="preserve"> }}</w:t>
       </w:r>
     </w:p>
     <w:p>
@@ -221,7 +502,29 @@
         <w:rPr>
           <w:lang w:eastAsia="fr-FR"/>
         </w:rPr>
-        <w:t>Date de publication de la donnée : {{ varDataDtPubl }}</w:t>
+        <w:t xml:space="preserve">Date de publication de la donnée : </w:t>
+      </w:r>
+      <w:proofErr w:type="gramStart"/>
+      <w:r>
+        <w:rPr>
+          <w:lang w:eastAsia="fr-FR"/>
+        </w:rPr>
+        <w:t xml:space="preserve">{{ </w:t>
+      </w:r>
+      <w:proofErr w:type="spellStart"/>
+      <w:r>
+        <w:rPr>
+          <w:lang w:eastAsia="fr-FR"/>
+        </w:rPr>
+        <w:t>varDataDtPubl</w:t>
+      </w:r>
+      <w:proofErr w:type="spellEnd"/>
+      <w:proofErr w:type="gramEnd"/>
+      <w:r>
+        <w:rPr>
+          <w:lang w:eastAsia="fr-FR"/>
+        </w:rPr>
+        <w:t xml:space="preserve"> }}</w:t>
       </w:r>
     </w:p>
     <w:p>
@@ -250,13 +553,49 @@
         <w:rPr>
           <w:lang w:eastAsia="fr-FR"/>
         </w:rPr>
-        <w:t xml:space="preserve"> du {{ varValidityStart }} au</w:t>
-      </w:r>
-      <w:r>
-        <w:rPr>
-          <w:lang w:eastAsia="fr-FR"/>
-        </w:rPr>
-        <w:t xml:space="preserve"> {{ varValidityEnd }}</w:t>
+        <w:t xml:space="preserve"> du </w:t>
+      </w:r>
+      <w:proofErr w:type="gramStart"/>
+      <w:r>
+        <w:rPr>
+          <w:lang w:eastAsia="fr-FR"/>
+        </w:rPr>
+        <w:t xml:space="preserve">{{ </w:t>
+      </w:r>
+      <w:proofErr w:type="spellStart"/>
+      <w:r>
+        <w:rPr>
+          <w:lang w:eastAsia="fr-FR"/>
+        </w:rPr>
+        <w:t>varValidityStart</w:t>
+      </w:r>
+      <w:proofErr w:type="spellEnd"/>
+      <w:proofErr w:type="gramEnd"/>
+      <w:r>
+        <w:rPr>
+          <w:lang w:eastAsia="fr-FR"/>
+        </w:rPr>
+        <w:t xml:space="preserve"> }} au</w:t>
+      </w:r>
+      <w:r>
+        <w:rPr>
+          <w:lang w:eastAsia="fr-FR"/>
+        </w:rPr>
+        <w:t xml:space="preserve"> {{ </w:t>
+      </w:r>
+      <w:proofErr w:type="spellStart"/>
+      <w:r>
+        <w:rPr>
+          <w:lang w:eastAsia="fr-FR"/>
+        </w:rPr>
+        <w:t>varValidityEnd</w:t>
+      </w:r>
+      <w:proofErr w:type="spellEnd"/>
+      <w:r>
+        <w:rPr>
+          <w:lang w:eastAsia="fr-FR"/>
+        </w:rPr>
+        <w:t xml:space="preserve"> }}</w:t>
       </w:r>
       <w:r>
         <w:rPr>
@@ -264,11 +603,19 @@
         </w:rPr>
         <w:t xml:space="preserve"> ({{</w:t>
       </w:r>
+      <w:proofErr w:type="spellStart"/>
       <w:r>
         <w:rPr>
           <w:rStyle w:val="prop"/>
         </w:rPr>
-        <w:t>validityComment }})</w:t>
+        <w:t>validityComment</w:t>
+      </w:r>
+      <w:proofErr w:type="spellEnd"/>
+      <w:r>
+        <w:rPr>
+          <w:rStyle w:val="prop"/>
+        </w:rPr>
+        <w:t xml:space="preserve"> }})</w:t>
       </w:r>
     </w:p>
     <w:p>
@@ -307,11 +654,27 @@
       <w:pPr>
         <w:jc w:val="left"/>
       </w:pPr>
-      <w:r>
-        <w:rPr>
-          <w:lang w:eastAsia="fr-FR"/>
-        </w:rPr>
-        <w:t>{{ varCollectContext }}</w:t>
+      <w:proofErr w:type="gramStart"/>
+      <w:r>
+        <w:rPr>
+          <w:lang w:eastAsia="fr-FR"/>
+        </w:rPr>
+        <w:t xml:space="preserve">{{ </w:t>
+      </w:r>
+      <w:proofErr w:type="spellStart"/>
+      <w:r>
+        <w:rPr>
+          <w:lang w:eastAsia="fr-FR"/>
+        </w:rPr>
+        <w:t>varCollectContext</w:t>
+      </w:r>
+      <w:proofErr w:type="spellEnd"/>
+      <w:proofErr w:type="gramEnd"/>
+      <w:r>
+        <w:rPr>
+          <w:lang w:eastAsia="fr-FR"/>
+        </w:rPr>
+        <w:t xml:space="preserve"> }}</w:t>
       </w:r>
     </w:p>
     <w:p>
@@ -345,11 +708,27 @@
           <w:lang w:eastAsia="fr-FR"/>
         </w:rPr>
       </w:pPr>
-      <w:r>
-        <w:rPr>
-          <w:lang w:eastAsia="fr-FR"/>
-        </w:rPr>
-        <w:t>{{ varCollectMethod }}</w:t>
+      <w:proofErr w:type="gramStart"/>
+      <w:r>
+        <w:rPr>
+          <w:lang w:eastAsia="fr-FR"/>
+        </w:rPr>
+        <w:t xml:space="preserve">{{ </w:t>
+      </w:r>
+      <w:proofErr w:type="spellStart"/>
+      <w:r>
+        <w:rPr>
+          <w:lang w:eastAsia="fr-FR"/>
+        </w:rPr>
+        <w:t>varCollectMethod</w:t>
+      </w:r>
+      <w:proofErr w:type="spellEnd"/>
+      <w:proofErr w:type="gramEnd"/>
+      <w:r>
+        <w:rPr>
+          <w:lang w:eastAsia="fr-FR"/>
+        </w:rPr>
+        <w:t xml:space="preserve"> }}</w:t>
       </w:r>
     </w:p>
     <w:p>
@@ -382,69 +761,247 @@
         <w:rPr>
           <w:lang w:eastAsia="fr-FR"/>
         </w:rPr>
-        <w:t>Nom technique : {{ varNameTech }}</w:t>
-      </w:r>
-    </w:p>
-    <w:p>
-      <w:r>
-        <w:rPr>
-          <w:lang w:eastAsia="fr-FR"/>
-        </w:rPr>
-        <w:t>Emplacement : {{ varPath }}</w:t>
-      </w:r>
-    </w:p>
-    <w:p>
-      <w:r>
-        <w:rPr>
-          <w:lang w:eastAsia="fr-FR"/>
-        </w:rPr>
-        <w:t>Format : {{ varFormat }}</w:t>
-      </w:r>
-    </w:p>
-    <w:p>
-      <w:r>
-        <w:rPr>
-          <w:lang w:eastAsia="fr-FR"/>
-        </w:rPr>
-        <w:t>Type : {{ varType }}</w:t>
+        <w:t xml:space="preserve">Nom technique : </w:t>
+      </w:r>
+      <w:proofErr w:type="gramStart"/>
+      <w:r>
+        <w:rPr>
+          <w:lang w:eastAsia="fr-FR"/>
+        </w:rPr>
+        <w:t xml:space="preserve">{{ </w:t>
+      </w:r>
+      <w:proofErr w:type="spellStart"/>
+      <w:r>
+        <w:rPr>
+          <w:lang w:eastAsia="fr-FR"/>
+        </w:rPr>
+        <w:t>varNameTech</w:t>
+      </w:r>
+      <w:proofErr w:type="spellEnd"/>
+      <w:proofErr w:type="gramEnd"/>
+      <w:r>
+        <w:rPr>
+          <w:lang w:eastAsia="fr-FR"/>
+        </w:rPr>
+        <w:t xml:space="preserve"> }}</w:t>
+      </w:r>
+    </w:p>
+    <w:p>
+      <w:r>
+        <w:rPr>
+          <w:lang w:eastAsia="fr-FR"/>
+        </w:rPr>
+        <w:t xml:space="preserve">Emplacement : </w:t>
+      </w:r>
+      <w:proofErr w:type="gramStart"/>
+      <w:r>
+        <w:rPr>
+          <w:lang w:eastAsia="fr-FR"/>
+        </w:rPr>
+        <w:t xml:space="preserve">{{ </w:t>
+      </w:r>
+      <w:proofErr w:type="spellStart"/>
+      <w:r>
+        <w:rPr>
+          <w:lang w:eastAsia="fr-FR"/>
+        </w:rPr>
+        <w:t>varPath</w:t>
+      </w:r>
+      <w:proofErr w:type="spellEnd"/>
+      <w:proofErr w:type="gramEnd"/>
+      <w:r>
+        <w:rPr>
+          <w:lang w:eastAsia="fr-FR"/>
+        </w:rPr>
+        <w:t xml:space="preserve"> }}</w:t>
+      </w:r>
+    </w:p>
+    <w:p>
+      <w:r>
+        <w:rPr>
+          <w:lang w:eastAsia="fr-FR"/>
+        </w:rPr>
+        <w:t xml:space="preserve">Format : </w:t>
+      </w:r>
+      <w:proofErr w:type="gramStart"/>
+      <w:r>
+        <w:rPr>
+          <w:lang w:eastAsia="fr-FR"/>
+        </w:rPr>
+        <w:t xml:space="preserve">{{ </w:t>
+      </w:r>
+      <w:proofErr w:type="spellStart"/>
+      <w:r>
+        <w:rPr>
+          <w:lang w:eastAsia="fr-FR"/>
+        </w:rPr>
+        <w:t>varFormat</w:t>
+      </w:r>
+      <w:proofErr w:type="spellEnd"/>
+      <w:proofErr w:type="gramEnd"/>
+      <w:r>
+        <w:rPr>
+          <w:lang w:eastAsia="fr-FR"/>
+        </w:rPr>
+        <w:t xml:space="preserve"> }}</w:t>
+      </w:r>
+    </w:p>
+    <w:p>
+      <w:r>
+        <w:rPr>
+          <w:lang w:eastAsia="fr-FR"/>
+        </w:rPr>
+        <w:t xml:space="preserve">Type : </w:t>
+      </w:r>
+      <w:proofErr w:type="gramStart"/>
+      <w:r>
+        <w:rPr>
+          <w:lang w:eastAsia="fr-FR"/>
+        </w:rPr>
+        <w:t xml:space="preserve">{{ </w:t>
+      </w:r>
+      <w:proofErr w:type="spellStart"/>
+      <w:r>
+        <w:rPr>
+          <w:lang w:eastAsia="fr-FR"/>
+        </w:rPr>
+        <w:t>varType</w:t>
+      </w:r>
+      <w:proofErr w:type="spellEnd"/>
+      <w:proofErr w:type="gramEnd"/>
+      <w:r>
+        <w:rPr>
+          <w:lang w:eastAsia="fr-FR"/>
+        </w:rPr>
+        <w:t xml:space="preserve"> }}</w:t>
       </w:r>
     </w:p>
     <w:p>
       <w:r>
         <w:t xml:space="preserve">Type de géométrie : </w:t>
       </w:r>
-      <w:r>
-        <w:rPr>
-          <w:lang w:eastAsia="fr-FR"/>
-        </w:rPr>
-        <w:t>{{ varGeometry }}</w:t>
+      <w:proofErr w:type="gramStart"/>
+      <w:r>
+        <w:rPr>
+          <w:lang w:eastAsia="fr-FR"/>
+        </w:rPr>
+        <w:t xml:space="preserve">{{ </w:t>
+      </w:r>
+      <w:proofErr w:type="spellStart"/>
+      <w:r>
+        <w:rPr>
+          <w:lang w:eastAsia="fr-FR"/>
+        </w:rPr>
+        <w:t>varGeometry</w:t>
+      </w:r>
+      <w:proofErr w:type="spellEnd"/>
+      <w:proofErr w:type="gramEnd"/>
+      <w:r>
+        <w:rPr>
+          <w:lang w:eastAsia="fr-FR"/>
+        </w:rPr>
+        <w:t xml:space="preserve"> }}</w:t>
       </w:r>
     </w:p>
     <w:p>
       <w:r>
         <w:t xml:space="preserve">Nombre d’objets : </w:t>
       </w:r>
-      <w:r>
-        <w:rPr>
-          <w:lang w:eastAsia="fr-FR"/>
-        </w:rPr>
-        <w:t>{{ varObjectsCount }}</w:t>
-      </w:r>
-    </w:p>
-    <w:p>
-      <w:r>
-        <w:rPr>
-          <w:lang w:eastAsia="fr-FR"/>
-        </w:rPr>
-        <w:t>Système de coordonnées : {{ varSRS }}</w:t>
-      </w:r>
-    </w:p>
-    <w:p>
-      <w:r>
-        <w:rPr>
-          <w:lang w:eastAsia="fr-FR"/>
-        </w:rPr>
-        <w:t>Échelle : {{ varScale }} / Résolution : {{ varResolution }}</w:t>
+      <w:proofErr w:type="gramStart"/>
+      <w:r>
+        <w:rPr>
+          <w:lang w:eastAsia="fr-FR"/>
+        </w:rPr>
+        <w:t xml:space="preserve">{{ </w:t>
+      </w:r>
+      <w:proofErr w:type="spellStart"/>
+      <w:r>
+        <w:rPr>
+          <w:lang w:eastAsia="fr-FR"/>
+        </w:rPr>
+        <w:t>varObjectsCount</w:t>
+      </w:r>
+      <w:proofErr w:type="spellEnd"/>
+      <w:proofErr w:type="gramEnd"/>
+      <w:r>
+        <w:rPr>
+          <w:lang w:eastAsia="fr-FR"/>
+        </w:rPr>
+        <w:t xml:space="preserve"> }}</w:t>
+      </w:r>
+    </w:p>
+    <w:p>
+      <w:r>
+        <w:rPr>
+          <w:lang w:eastAsia="fr-FR"/>
+        </w:rPr>
+        <w:t xml:space="preserve">Système de coordonnées : </w:t>
+      </w:r>
+      <w:proofErr w:type="gramStart"/>
+      <w:r>
+        <w:rPr>
+          <w:lang w:eastAsia="fr-FR"/>
+        </w:rPr>
+        <w:t xml:space="preserve">{{ </w:t>
+      </w:r>
+      <w:proofErr w:type="spellStart"/>
+      <w:r>
+        <w:rPr>
+          <w:lang w:eastAsia="fr-FR"/>
+        </w:rPr>
+        <w:t>varSRS</w:t>
+      </w:r>
+      <w:proofErr w:type="spellEnd"/>
+      <w:proofErr w:type="gramEnd"/>
+      <w:r>
+        <w:rPr>
+          <w:lang w:eastAsia="fr-FR"/>
+        </w:rPr>
+        <w:t xml:space="preserve"> }}</w:t>
+      </w:r>
+    </w:p>
+    <w:p>
+      <w:r>
+        <w:rPr>
+          <w:lang w:eastAsia="fr-FR"/>
+        </w:rPr>
+        <w:t xml:space="preserve">Échelle : </w:t>
+      </w:r>
+      <w:proofErr w:type="gramStart"/>
+      <w:r>
+        <w:rPr>
+          <w:lang w:eastAsia="fr-FR"/>
+        </w:rPr>
+        <w:t xml:space="preserve">{{ </w:t>
+      </w:r>
+      <w:proofErr w:type="spellStart"/>
+      <w:r>
+        <w:rPr>
+          <w:lang w:eastAsia="fr-FR"/>
+        </w:rPr>
+        <w:t>varScale</w:t>
+      </w:r>
+      <w:proofErr w:type="spellEnd"/>
+      <w:proofErr w:type="gramEnd"/>
+      <w:r>
+        <w:rPr>
+          <w:lang w:eastAsia="fr-FR"/>
+        </w:rPr>
+        <w:t xml:space="preserve"> }} / Résolution : {{ </w:t>
+      </w:r>
+      <w:proofErr w:type="spellStart"/>
+      <w:r>
+        <w:rPr>
+          <w:lang w:eastAsia="fr-FR"/>
+        </w:rPr>
+        <w:t>varResolution</w:t>
+      </w:r>
+      <w:proofErr w:type="spellEnd"/>
+      <w:r>
+        <w:rPr>
+          <w:lang w:eastAsia="fr-FR"/>
+        </w:rPr>
+        <w:t xml:space="preserve"> }}</w:t>
       </w:r>
     </w:p>
     <w:p>
@@ -466,12 +1023,14 @@
         </w:rPr>
         <w:t xml:space="preserve"> </w:t>
       </w:r>
+      <w:proofErr w:type="gramStart"/>
       <w:r>
         <w:rPr>
           <w:lang w:eastAsia="fr-FR"/>
         </w:rPr>
         <w:t xml:space="preserve">{{ </w:t>
       </w:r>
+      <w:proofErr w:type="spellStart"/>
       <w:r>
         <w:rPr>
           <w:lang w:eastAsia="fr-FR"/>
@@ -482,7 +1041,15 @@
         <w:rPr>
           <w:lang w:eastAsia="fr-FR"/>
         </w:rPr>
-        <w:t>opologyInfo }}</w:t>
+        <w:t>opologyInfo</w:t>
+      </w:r>
+      <w:proofErr w:type="spellEnd"/>
+      <w:proofErr w:type="gramEnd"/>
+      <w:r>
+        <w:rPr>
+          <w:lang w:eastAsia="fr-FR"/>
+        </w:rPr>
+        <w:t xml:space="preserve"> }}</w:t>
       </w:r>
     </w:p>
     <w:p>
@@ -518,11 +1085,19 @@
         </w:rPr>
         <w:t xml:space="preserve">in </w:t>
       </w:r>
-      <w:r>
-        <w:rPr>
-          <w:lang w:val="en-US"/>
-        </w:rPr>
-        <w:t>varSpecifications %}</w:t>
+      <w:proofErr w:type="spellStart"/>
+      <w:r>
+        <w:rPr>
+          <w:lang w:val="en-US"/>
+        </w:rPr>
+        <w:t>varSpecifications</w:t>
+      </w:r>
+      <w:proofErr w:type="spellEnd"/>
+      <w:r>
+        <w:rPr>
+          <w:lang w:val="en-US"/>
+        </w:rPr>
+        <w:t xml:space="preserve"> %}</w:t>
       </w:r>
     </w:p>
     <w:p>
@@ -537,11 +1112,20 @@
           <w:lang w:val="en-US" w:eastAsia="fr-FR"/>
         </w:rPr>
       </w:pPr>
-      <w:r>
-        <w:rPr>
-          <w:lang w:val="en-US"/>
-        </w:rPr>
-        <w:t xml:space="preserve">{{ spec.name }}  </w:t>
+      <w:proofErr w:type="gramStart"/>
+      <w:r>
+        <w:rPr>
+          <w:lang w:val="en-US"/>
+        </w:rPr>
+        <w:lastRenderedPageBreak/>
+        <w:t>{{ spec.name</w:t>
+      </w:r>
+      <w:proofErr w:type="gramEnd"/>
+      <w:r>
+        <w:rPr>
+          <w:lang w:val="en-US"/>
+        </w:rPr>
+        <w:t xml:space="preserve"> }}  </w:t>
       </w:r>
       <w:r>
         <w:rPr>
@@ -562,12 +1146,19 @@
           <w:lang w:val="en-US" w:eastAsia="fr-FR"/>
         </w:rPr>
       </w:pPr>
+      <w:proofErr w:type="gramStart"/>
       <w:r>
         <w:rPr>
           <w:lang w:val="en-US" w:eastAsia="fr-FR"/>
         </w:rPr>
-        <w:lastRenderedPageBreak/>
-        <w:t xml:space="preserve">Date : </w:t>
+        <w:t>Date :</w:t>
+      </w:r>
+      <w:proofErr w:type="gramEnd"/>
+      <w:r>
+        <w:rPr>
+          <w:lang w:val="en-US" w:eastAsia="fr-FR"/>
+        </w:rPr>
+        <w:t xml:space="preserve"> </w:t>
       </w:r>
       <w:r>
         <w:rPr>
@@ -575,6 +1166,7 @@
         </w:rPr>
         <w:t xml:space="preserve">{{ </w:t>
       </w:r>
+      <w:proofErr w:type="spellStart"/>
       <w:r>
         <w:rPr>
           <w:lang w:val="en-US"/>
@@ -587,6 +1179,7 @@
         </w:rPr>
         <w:t>.date</w:t>
       </w:r>
+      <w:proofErr w:type="spellEnd"/>
       <w:r>
         <w:rPr>
           <w:lang w:val="en-US"/>
@@ -606,17 +1199,27 @@
           <w:lang w:val="en-US" w:eastAsia="fr-FR"/>
         </w:rPr>
       </w:pPr>
+      <w:proofErr w:type="spellStart"/>
+      <w:proofErr w:type="gramStart"/>
       <w:r>
         <w:rPr>
           <w:lang w:val="en-US"/>
         </w:rPr>
         <w:t>Conformité</w:t>
       </w:r>
-      <w:r>
-        <w:rPr>
-          <w:lang w:val="en-US"/>
-        </w:rPr>
-        <w:t xml:space="preserve"> : </w:t>
+      <w:proofErr w:type="spellEnd"/>
+      <w:r>
+        <w:rPr>
+          <w:lang w:val="en-US"/>
+        </w:rPr>
+        <w:t xml:space="preserve"> :</w:t>
+      </w:r>
+      <w:proofErr w:type="gramEnd"/>
+      <w:r>
+        <w:rPr>
+          <w:lang w:val="en-US"/>
+        </w:rPr>
+        <w:t xml:space="preserve"> </w:t>
       </w:r>
       <w:r>
         <w:rPr>
@@ -624,11 +1227,19 @@
         </w:rPr>
         <w:t xml:space="preserve">{{ </w:t>
       </w:r>
-      <w:r>
-        <w:rPr>
-          <w:lang w:val="en-US"/>
-        </w:rPr>
-        <w:t>spec.conformity }}</w:t>
+      <w:proofErr w:type="spellStart"/>
+      <w:r>
+        <w:rPr>
+          <w:lang w:val="en-US"/>
+        </w:rPr>
+        <w:t>spec.conformity</w:t>
+      </w:r>
+      <w:proofErr w:type="spellEnd"/>
+      <w:r>
+        <w:rPr>
+          <w:lang w:val="en-US"/>
+        </w:rPr>
+        <w:t xml:space="preserve"> }}</w:t>
       </w:r>
     </w:p>
     <w:p>
@@ -643,12 +1254,21 @@
           <w:lang w:val="en-US" w:eastAsia="fr-FR"/>
         </w:rPr>
       </w:pPr>
-      <w:r>
-        <w:rPr>
-          <w:lang w:val="en-US"/>
-        </w:rPr>
-        <w:t xml:space="preserve">Lien : {{ </w:t>
-      </w:r>
+      <w:proofErr w:type="gramStart"/>
+      <w:r>
+        <w:rPr>
+          <w:lang w:val="en-US"/>
+        </w:rPr>
+        <w:t>Lien :</w:t>
+      </w:r>
+      <w:proofErr w:type="gramEnd"/>
+      <w:r>
+        <w:rPr>
+          <w:lang w:val="en-US"/>
+        </w:rPr>
+        <w:t xml:space="preserve"> {{ </w:t>
+      </w:r>
+      <w:proofErr w:type="spellStart"/>
       <w:r>
         <w:rPr>
           <w:lang w:val="en-US"/>
@@ -661,6 +1281,7 @@
         </w:rPr>
         <w:t>link</w:t>
       </w:r>
+      <w:proofErr w:type="spellEnd"/>
       <w:r>
         <w:rPr>
           <w:lang w:val="en-US"/>
@@ -679,7 +1300,21 @@
         <w:rPr>
           <w:lang w:val="en-US"/>
         </w:rPr>
-        <w:t>{% endfor %}</w:t>
+        <w:t xml:space="preserve">{% </w:t>
+      </w:r>
+      <w:proofErr w:type="spellStart"/>
+      <w:r>
+        <w:rPr>
+          <w:lang w:val="en-US"/>
+        </w:rPr>
+        <w:t>endfor</w:t>
+      </w:r>
+      <w:proofErr w:type="spellEnd"/>
+      <w:r>
+        <w:rPr>
+          <w:lang w:val="en-US"/>
+        </w:rPr>
+        <w:t xml:space="preserve"> %}</w:t>
       </w:r>
     </w:p>
     <w:p>
@@ -708,11 +1343,27 @@
       <w:r>
         <w:t xml:space="preserve">Thématiques : </w:t>
       </w:r>
-      <w:r>
-        <w:rPr>
-          <w:lang w:eastAsia="fr-FR"/>
-        </w:rPr>
-        <w:t>{{ varInspireTheme }}</w:t>
+      <w:proofErr w:type="gramStart"/>
+      <w:r>
+        <w:rPr>
+          <w:lang w:eastAsia="fr-FR"/>
+        </w:rPr>
+        <w:t xml:space="preserve">{{ </w:t>
+      </w:r>
+      <w:proofErr w:type="spellStart"/>
+      <w:r>
+        <w:rPr>
+          <w:lang w:eastAsia="fr-FR"/>
+        </w:rPr>
+        <w:t>varInspireTheme</w:t>
+      </w:r>
+      <w:proofErr w:type="spellEnd"/>
+      <w:proofErr w:type="gramEnd"/>
+      <w:r>
+        <w:rPr>
+          <w:lang w:eastAsia="fr-FR"/>
+        </w:rPr>
+        <w:t xml:space="preserve"> }}</w:t>
       </w:r>
     </w:p>
     <w:p>
@@ -725,11 +1376,27 @@
       <w:r>
         <w:t xml:space="preserve"> : </w:t>
       </w:r>
-      <w:r>
-        <w:rPr>
-          <w:lang w:eastAsia="fr-FR"/>
-        </w:rPr>
-        <w:t>{{ varInspireConformity }}</w:t>
+      <w:proofErr w:type="gramStart"/>
+      <w:r>
+        <w:rPr>
+          <w:lang w:eastAsia="fr-FR"/>
+        </w:rPr>
+        <w:t xml:space="preserve">{{ </w:t>
+      </w:r>
+      <w:proofErr w:type="spellStart"/>
+      <w:r>
+        <w:rPr>
+          <w:lang w:eastAsia="fr-FR"/>
+        </w:rPr>
+        <w:t>varInspireConformity</w:t>
+      </w:r>
+      <w:proofErr w:type="spellEnd"/>
+      <w:proofErr w:type="gramEnd"/>
+      <w:r>
+        <w:rPr>
+          <w:lang w:eastAsia="fr-FR"/>
+        </w:rPr>
+        <w:t xml:space="preserve"> }}</w:t>
       </w:r>
     </w:p>
     <w:p>
@@ -759,12 +1426,14 @@
         </w:rPr>
         <w:t xml:space="preserve">{% for </w:t>
       </w:r>
+      <w:proofErr w:type="spellStart"/>
       <w:r>
         <w:rPr>
           <w:lang w:val="en-US"/>
         </w:rPr>
         <w:t>cgu</w:t>
       </w:r>
+      <w:proofErr w:type="spellEnd"/>
       <w:r>
         <w:rPr>
           <w:lang w:val="en-US"/>
@@ -777,6 +1446,7 @@
         </w:rPr>
         <w:t xml:space="preserve">in </w:t>
       </w:r>
+      <w:proofErr w:type="spellStart"/>
       <w:r>
         <w:rPr>
           <w:lang w:val="en-US"/>
@@ -789,6 +1459,7 @@
         </w:rPr>
         <w:t>S</w:t>
       </w:r>
+      <w:proofErr w:type="spellEnd"/>
       <w:r>
         <w:rPr>
           <w:lang w:val="en-US"/>
@@ -808,11 +1479,19 @@
           <w:lang w:val="en-US"/>
         </w:rPr>
       </w:pPr>
-      <w:r>
-        <w:rPr>
-          <w:lang w:val="en-US"/>
-        </w:rPr>
-        <w:t xml:space="preserve">{{ cgu.name }}  </w:t>
+      <w:proofErr w:type="gramStart"/>
+      <w:r>
+        <w:rPr>
+          <w:lang w:val="en-US"/>
+        </w:rPr>
+        <w:t>{{ cgu.name</w:t>
+      </w:r>
+      <w:proofErr w:type="gramEnd"/>
+      <w:r>
+        <w:rPr>
+          <w:lang w:val="en-US"/>
+        </w:rPr>
+        <w:t xml:space="preserve"> }}  </w:t>
       </w:r>
       <w:r>
         <w:rPr>
@@ -830,7 +1509,14 @@
         <w:rPr>
           <w:lang w:val="en-US"/>
         </w:rPr>
-        <w:t>{{ cgu.</w:t>
+        <w:t xml:space="preserve">{{ </w:t>
+      </w:r>
+      <w:proofErr w:type="spellStart"/>
+      <w:r>
+        <w:rPr>
+          <w:lang w:val="en-US"/>
+        </w:rPr>
+        <w:t>cgu.</w:t>
       </w:r>
       <w:r>
         <w:rPr>
@@ -838,6 +1524,7 @@
         </w:rPr>
         <w:t>description</w:t>
       </w:r>
+      <w:proofErr w:type="spellEnd"/>
       <w:r>
         <w:rPr>
           <w:lang w:val="en-US"/>
@@ -854,7 +1541,21 @@
         <w:rPr>
           <w:lang w:val="en-US"/>
         </w:rPr>
-        <w:t>{{ cgu.content }}</w:t>
+        <w:t xml:space="preserve">{{ </w:t>
+      </w:r>
+      <w:proofErr w:type="spellStart"/>
+      <w:r>
+        <w:rPr>
+          <w:lang w:val="en-US"/>
+        </w:rPr>
+        <w:t>cgu.content</w:t>
+      </w:r>
+      <w:proofErr w:type="spellEnd"/>
+      <w:r>
+        <w:rPr>
+          <w:lang w:val="en-US"/>
+        </w:rPr>
+        <w:t xml:space="preserve"> }}</w:t>
       </w:r>
       <w:r>
         <w:rPr>
@@ -868,11 +1569,26 @@
         </w:rPr>
         <w:t xml:space="preserve"> </w:t>
       </w:r>
-      <w:r>
-        <w:rPr>
-          <w:lang w:val="en-US"/>
-        </w:rPr>
-        <w:t>{{ cgu.</w:t>
+      <w:proofErr w:type="gramStart"/>
+      <w:r>
+        <w:rPr>
+          <w:lang w:val="en-US"/>
+        </w:rPr>
+        <w:t xml:space="preserve">{{ </w:t>
+      </w:r>
+      <w:proofErr w:type="spellStart"/>
+      <w:r>
+        <w:rPr>
+          <w:lang w:val="en-US"/>
+        </w:rPr>
+        <w:t>cgu</w:t>
+      </w:r>
+      <w:proofErr w:type="gramEnd"/>
+      <w:r>
+        <w:rPr>
+          <w:lang w:val="en-US"/>
+        </w:rPr>
+        <w:t>.</w:t>
       </w:r>
       <w:r>
         <w:rPr>
@@ -880,6 +1596,7 @@
         </w:rPr>
         <w:t>link</w:t>
       </w:r>
+      <w:proofErr w:type="spellEnd"/>
       <w:r>
         <w:rPr>
           <w:lang w:val="en-US"/>
@@ -898,7 +1615,21 @@
         <w:rPr>
           <w:lang w:val="en-US"/>
         </w:rPr>
-        <w:t>{% endfor %}</w:t>
+        <w:t xml:space="preserve">{% </w:t>
+      </w:r>
+      <w:proofErr w:type="spellStart"/>
+      <w:r>
+        <w:rPr>
+          <w:lang w:val="en-US"/>
+        </w:rPr>
+        <w:t>endfor</w:t>
+      </w:r>
+      <w:proofErr w:type="spellEnd"/>
+      <w:r>
+        <w:rPr>
+          <w:lang w:val="en-US"/>
+        </w:rPr>
+        <w:t xml:space="preserve"> %}</w:t>
       </w:r>
     </w:p>
     <w:p>
@@ -934,11 +1665,19 @@
         </w:rPr>
         <w:t xml:space="preserve">in </w:t>
       </w:r>
-      <w:r>
-        <w:rPr>
-          <w:lang w:val="en-US"/>
-        </w:rPr>
-        <w:t>varLimitations %}</w:t>
+      <w:proofErr w:type="spellStart"/>
+      <w:r>
+        <w:rPr>
+          <w:lang w:val="en-US"/>
+        </w:rPr>
+        <w:t>varLimitations</w:t>
+      </w:r>
+      <w:proofErr w:type="spellEnd"/>
+      <w:r>
+        <w:rPr>
+          <w:lang w:val="en-US"/>
+        </w:rPr>
+        <w:t xml:space="preserve"> %}</w:t>
       </w:r>
     </w:p>
     <w:p>
@@ -953,18 +1692,21 @@
           <w:lang w:val="en-US"/>
         </w:rPr>
       </w:pPr>
+      <w:proofErr w:type="gramStart"/>
       <w:r>
         <w:rPr>
           <w:lang w:val="en-US"/>
         </w:rPr>
         <w:t xml:space="preserve">{{ </w:t>
       </w:r>
+      <w:proofErr w:type="spellStart"/>
       <w:r>
         <w:rPr>
           <w:lang w:val="en-US"/>
         </w:rPr>
         <w:t>limitation</w:t>
       </w:r>
+      <w:proofErr w:type="gramEnd"/>
       <w:r>
         <w:rPr>
           <w:lang w:val="en-US"/>
@@ -977,6 +1719,7 @@
         </w:rPr>
         <w:t>type</w:t>
       </w:r>
+      <w:proofErr w:type="spellEnd"/>
       <w:r>
         <w:rPr>
           <w:lang w:val="en-US"/>
@@ -993,7 +1736,14 @@
         <w:rPr>
           <w:lang w:val="en-US"/>
         </w:rPr>
-        <w:t>{{ limitation.</w:t>
+        <w:t xml:space="preserve">{{ </w:t>
+      </w:r>
+      <w:proofErr w:type="spellStart"/>
+      <w:r>
+        <w:rPr>
+          <w:lang w:val="en-US"/>
+        </w:rPr>
+        <w:t>limitation.</w:t>
       </w:r>
       <w:r>
         <w:rPr>
@@ -1001,6 +1751,7 @@
         </w:rPr>
         <w:t>restriction</w:t>
       </w:r>
+      <w:proofErr w:type="spellEnd"/>
       <w:r>
         <w:rPr>
           <w:lang w:val="en-US"/>
@@ -1025,6 +1776,7 @@
         </w:rPr>
         <w:t xml:space="preserve">{{ </w:t>
       </w:r>
+      <w:proofErr w:type="spellStart"/>
       <w:r>
         <w:rPr>
           <w:lang w:val="en-US"/>
@@ -1035,7 +1787,14 @@
         <w:rPr>
           <w:lang w:val="en-US"/>
         </w:rPr>
-        <w:t>.description }}</w:t>
+        <w:t>.description</w:t>
+      </w:r>
+      <w:proofErr w:type="spellEnd"/>
+      <w:r>
+        <w:rPr>
+          <w:lang w:val="en-US"/>
+        </w:rPr>
+        <w:t xml:space="preserve"> }}</w:t>
       </w:r>
       <w:r>
         <w:rPr>
@@ -1043,11 +1802,26 @@
         </w:rPr>
         <w:t xml:space="preserve">. </w:t>
       </w:r>
-      <w:r>
-        <w:rPr>
-          <w:lang w:val="en-US"/>
-        </w:rPr>
-        <w:t>{{ limitation.</w:t>
+      <w:proofErr w:type="gramStart"/>
+      <w:r>
+        <w:rPr>
+          <w:lang w:val="en-US"/>
+        </w:rPr>
+        <w:t xml:space="preserve">{{ </w:t>
+      </w:r>
+      <w:proofErr w:type="spellStart"/>
+      <w:r>
+        <w:rPr>
+          <w:lang w:val="en-US"/>
+        </w:rPr>
+        <w:t>limitation</w:t>
+      </w:r>
+      <w:proofErr w:type="gramEnd"/>
+      <w:r>
+        <w:rPr>
+          <w:lang w:val="en-US"/>
+        </w:rPr>
+        <w:t>.</w:t>
       </w:r>
       <w:r>
         <w:rPr>
@@ -1055,6 +1829,7 @@
         </w:rPr>
         <w:t>inspire</w:t>
       </w:r>
+      <w:proofErr w:type="spellEnd"/>
       <w:r>
         <w:rPr>
           <w:lang w:val="en-US"/>
@@ -1073,6 +1848,7 @@
         </w:rPr>
         <w:t xml:space="preserve">{{ </w:t>
       </w:r>
+      <w:proofErr w:type="spellStart"/>
       <w:r>
         <w:rPr>
           <w:lang w:val="en-US"/>
@@ -1083,7 +1859,14 @@
         <w:rPr>
           <w:lang w:val="en-US"/>
         </w:rPr>
-        <w:t>.content }}</w:t>
+        <w:t>.content</w:t>
+      </w:r>
+      <w:proofErr w:type="spellEnd"/>
+      <w:r>
+        <w:rPr>
+          <w:lang w:val="en-US"/>
+        </w:rPr>
+        <w:t xml:space="preserve"> }}</w:t>
       </w:r>
     </w:p>
     <w:p>
@@ -1097,7 +1880,21 @@
         <w:rPr>
           <w:lang w:val="en-US"/>
         </w:rPr>
-        <w:t>{% endfor %}</w:t>
+        <w:t xml:space="preserve">{% </w:t>
+      </w:r>
+      <w:proofErr w:type="spellStart"/>
+      <w:r>
+        <w:rPr>
+          <w:lang w:val="en-US"/>
+        </w:rPr>
+        <w:t>endfor</w:t>
+      </w:r>
+      <w:proofErr w:type="spellEnd"/>
+      <w:r>
+        <w:rPr>
+          <w:lang w:val="en-US"/>
+        </w:rPr>
+        <w:t xml:space="preserve"> %}</w:t>
       </w:r>
     </w:p>
     <w:p>
@@ -1132,18 +1929,36 @@
         </w:rPr>
         <w:t xml:space="preserve"> (</w:t>
       </w:r>
+      <w:proofErr w:type="gramStart"/>
       <w:r>
         <w:rPr>
           <w:rFonts w:ascii="Sauna" w:hAnsi="Sauna"/>
           <w:lang w:val="en-US"/>
         </w:rPr>
-        <w:t>{{ varContactsCount }}</w:t>
-      </w:r>
+        <w:t xml:space="preserve">{{ </w:t>
+      </w:r>
+      <w:proofErr w:type="spellStart"/>
       <w:r>
         <w:rPr>
           <w:rFonts w:ascii="Sauna" w:hAnsi="Sauna"/>
           <w:lang w:val="en-US"/>
         </w:rPr>
+        <w:t>varContactsCount</w:t>
+      </w:r>
+      <w:proofErr w:type="spellEnd"/>
+      <w:proofErr w:type="gramEnd"/>
+      <w:r>
+        <w:rPr>
+          <w:rFonts w:ascii="Sauna" w:hAnsi="Sauna"/>
+          <w:lang w:val="en-US"/>
+        </w:rPr>
+        <w:t xml:space="preserve"> }}</w:t>
+      </w:r>
+      <w:r>
+        <w:rPr>
+          <w:rFonts w:ascii="Sauna" w:hAnsi="Sauna"/>
+          <w:lang w:val="en-US"/>
+        </w:rPr>
         <w:t>)</w:t>
       </w:r>
     </w:p>
@@ -1166,12 +1981,14 @@
         </w:rPr>
         <w:t xml:space="preserve">in </w:t>
       </w:r>
+      <w:proofErr w:type="spellStart"/>
       <w:r>
         <w:rPr>
           <w:lang w:val="en-US"/>
         </w:rPr>
         <w:t>varContactsDetails</w:t>
       </w:r>
+      <w:proofErr w:type="spellEnd"/>
       <w:r>
         <w:rPr>
           <w:lang w:val="en-US"/>
@@ -1186,12 +2003,21 @@
           <w:lang w:val="en-US"/>
         </w:rPr>
       </w:pPr>
+      <w:proofErr w:type="gramStart"/>
       <w:r>
         <w:rPr>
           <w:b/>
           <w:lang w:val="en-US"/>
         </w:rPr>
-        <w:t>{{ contact.name }}</w:t>
+        <w:t>{{ contact.name</w:t>
+      </w:r>
+      <w:proofErr w:type="gramEnd"/>
+      <w:r>
+        <w:rPr>
+          <w:b/>
+          <w:lang w:val="en-US"/>
+        </w:rPr>
+        <w:t xml:space="preserve"> }}</w:t>
       </w:r>
       <w:r>
         <w:rPr>
@@ -1205,11 +2031,19 @@
         </w:rPr>
         <w:t>{{ contact.</w:t>
       </w:r>
+      <w:proofErr w:type="spellStart"/>
       <w:r>
         <w:rPr>
           <w:rStyle w:val="prop"/>
         </w:rPr>
-        <w:t xml:space="preserve">organization </w:t>
+        <w:t>organization</w:t>
+      </w:r>
+      <w:proofErr w:type="spellEnd"/>
+      <w:r>
+        <w:rPr>
+          <w:rStyle w:val="prop"/>
+        </w:rPr>
+        <w:t xml:space="preserve"> </w:t>
       </w:r>
       <w:r>
         <w:rPr>
@@ -1229,16 +2063,24 @@
         </w:rPr>
         <w:t>– {{ contact.</w:t>
       </w:r>
+      <w:proofErr w:type="spellStart"/>
       <w:r>
         <w:rPr>
           <w:rStyle w:val="prop"/>
         </w:rPr>
-        <w:t xml:space="preserve">role }} </w:t>
-      </w:r>
+        <w:t>role</w:t>
+      </w:r>
+      <w:proofErr w:type="spellEnd"/>
       <w:r>
         <w:rPr>
           <w:rStyle w:val="prop"/>
         </w:rPr>
+        <w:t xml:space="preserve"> }} </w:t>
+      </w:r>
+      <w:r>
+        <w:rPr>
+          <w:rStyle w:val="prop"/>
+        </w:rPr>
         <w:t xml:space="preserve"> </w:t>
       </w:r>
       <w:r>
@@ -1261,18 +2103,21 @@
         </w:rPr>
         <w:tab/>
       </w:r>
+      <w:proofErr w:type="gramStart"/>
       <w:r>
         <w:rPr>
           <w:lang w:val="en-US"/>
         </w:rPr>
         <w:t xml:space="preserve">{{ </w:t>
       </w:r>
+      <w:proofErr w:type="spellStart"/>
       <w:r>
         <w:rPr>
           <w:lang w:val="en-US"/>
         </w:rPr>
         <w:t>contact</w:t>
       </w:r>
+      <w:proofErr w:type="gramEnd"/>
       <w:r>
         <w:rPr>
           <w:lang w:val="en-US"/>
@@ -1289,7 +2134,14 @@
         <w:rPr>
           <w:lang w:val="en-US"/>
         </w:rPr>
-        <w:t>mail }}</w:t>
+        <w:t>mail</w:t>
+      </w:r>
+      <w:proofErr w:type="spellEnd"/>
+      <w:r>
+        <w:rPr>
+          <w:lang w:val="en-US"/>
+        </w:rPr>
+        <w:t xml:space="preserve"> }}</w:t>
       </w:r>
       <w:r>
         <w:rPr>
@@ -1309,6 +2161,7 @@
         </w:rPr>
         <w:t xml:space="preserve">{{ </w:t>
       </w:r>
+      <w:proofErr w:type="spellStart"/>
       <w:r>
         <w:rPr>
           <w:lang w:val="en-US"/>
@@ -1325,7 +2178,14 @@
         <w:rPr>
           <w:lang w:val="en-US"/>
         </w:rPr>
-        <w:t>phone }}</w:t>
+        <w:t>phone</w:t>
+      </w:r>
+      <w:proofErr w:type="spellEnd"/>
+      <w:r>
+        <w:rPr>
+          <w:lang w:val="en-US"/>
+        </w:rPr>
+        <w:t xml:space="preserve"> }}</w:t>
       </w:r>
       <w:r>
         <w:rPr>
@@ -1338,7 +2198,14 @@
           <w:lang w:val="en-US"/>
         </w:rPr>
         <w:tab/>
-        <w:t>{{ contact.</w:t>
+        <w:t xml:space="preserve">{{ </w:t>
+      </w:r>
+      <w:proofErr w:type="spellStart"/>
+      <w:r>
+        <w:rPr>
+          <w:lang w:val="en-US"/>
+        </w:rPr>
+        <w:t>contact.</w:t>
       </w:r>
       <w:r>
         <w:rPr>
@@ -1346,6 +2213,7 @@
         </w:rPr>
         <w:t>fax</w:t>
       </w:r>
+      <w:proofErr w:type="spellEnd"/>
       <w:r>
         <w:rPr>
           <w:lang w:val="en-US"/>
@@ -1448,6 +2316,7 @@
         </w:rPr>
         <w:t xml:space="preserve">{{ </w:t>
       </w:r>
+      <w:proofErr w:type="spellStart"/>
       <w:r>
         <w:rPr>
           <w:lang w:val="en-US"/>
@@ -1464,7 +2333,14 @@
         <w:rPr>
           <w:lang w:val="en-US"/>
         </w:rPr>
-        <w:t xml:space="preserve">zipCode }} </w:t>
+        <w:t>zipCode</w:t>
+      </w:r>
+      <w:proofErr w:type="spellEnd"/>
+      <w:r>
+        <w:rPr>
+          <w:lang w:val="en-US"/>
+        </w:rPr>
+        <w:t xml:space="preserve"> }} </w:t>
       </w:r>
       <w:r>
         <w:rPr>
@@ -1472,6 +2348,7 @@
         </w:rPr>
         <w:t xml:space="preserve">{{ </w:t>
       </w:r>
+      <w:proofErr w:type="spellStart"/>
       <w:r>
         <w:rPr>
           <w:lang w:val="en-US"/>
@@ -1488,7 +2365,14 @@
         <w:rPr>
           <w:lang w:val="en-US"/>
         </w:rPr>
-        <w:t>city }}</w:t>
+        <w:t>city</w:t>
+      </w:r>
+      <w:proofErr w:type="spellEnd"/>
+      <w:r>
+        <w:rPr>
+          <w:lang w:val="en-US"/>
+        </w:rPr>
+        <w:t xml:space="preserve"> }}</w:t>
       </w:r>
       <w:r>
         <w:rPr>
@@ -1520,11 +2404,19 @@
         </w:rPr>
         <w:t>.</w:t>
       </w:r>
+      <w:proofErr w:type="spellStart"/>
       <w:r>
         <w:rPr>
           <w:rStyle w:val="prop"/>
         </w:rPr>
-        <w:t xml:space="preserve">countryCode </w:t>
+        <w:t>countryCode</w:t>
+      </w:r>
+      <w:proofErr w:type="spellEnd"/>
+      <w:r>
+        <w:rPr>
+          <w:rStyle w:val="prop"/>
+        </w:rPr>
+        <w:t xml:space="preserve"> </w:t>
       </w:r>
       <w:r>
         <w:rPr>
@@ -1544,7 +2436,21 @@
         <w:rPr>
           <w:lang w:val="en-US"/>
         </w:rPr>
-        <w:t>{% endfor %}</w:t>
+        <w:t xml:space="preserve">{% </w:t>
+      </w:r>
+      <w:proofErr w:type="spellStart"/>
+      <w:r>
+        <w:rPr>
+          <w:lang w:val="en-US"/>
+        </w:rPr>
+        <w:t>endfor</w:t>
+      </w:r>
+      <w:proofErr w:type="spellEnd"/>
+      <w:r>
+        <w:rPr>
+          <w:lang w:val="en-US"/>
+        </w:rPr>
+        <w:t xml:space="preserve"> %}</w:t>
       </w:r>
     </w:p>
     <w:p>
@@ -1565,27 +2471,54 @@
           <w:lang w:val="en-US"/>
         </w:rPr>
       </w:pPr>
+      <w:proofErr w:type="spellStart"/>
       <w:r>
         <w:rPr>
           <w:rFonts w:ascii="Sauna" w:hAnsi="Sauna"/>
           <w:lang w:val="en-US" w:eastAsia="fr-FR"/>
         </w:rPr>
-        <w:t xml:space="preserve">Attributs </w:t>
-      </w:r>
+        <w:t>Attributs</w:t>
+      </w:r>
+      <w:proofErr w:type="spellEnd"/>
       <w:r>
         <w:rPr>
           <w:rFonts w:ascii="Sauna" w:hAnsi="Sauna"/>
-          <w:lang w:val="en-US"/>
-        </w:rPr>
-        <w:t>({{ varFields</w:t>
+          <w:lang w:val="en-US" w:eastAsia="fr-FR"/>
+        </w:rPr>
+        <w:t xml:space="preserve"> </w:t>
       </w:r>
       <w:r>
         <w:rPr>
           <w:rFonts w:ascii="Sauna" w:hAnsi="Sauna"/>
           <w:lang w:val="en-US"/>
         </w:rPr>
+        <w:t>(</w:t>
+      </w:r>
+      <w:proofErr w:type="gramStart"/>
+      <w:r>
+        <w:rPr>
+          <w:rFonts w:ascii="Sauna" w:hAnsi="Sauna"/>
+          <w:lang w:val="en-US"/>
+        </w:rPr>
+        <w:t xml:space="preserve">{{ </w:t>
+      </w:r>
+      <w:proofErr w:type="spellStart"/>
+      <w:r>
+        <w:rPr>
+          <w:rFonts w:ascii="Sauna" w:hAnsi="Sauna"/>
+          <w:lang w:val="en-US"/>
+        </w:rPr>
+        <w:t>varFields</w:t>
+      </w:r>
+      <w:r>
+        <w:rPr>
+          <w:rFonts w:ascii="Sauna" w:hAnsi="Sauna"/>
+          <w:lang w:val="en-US"/>
+        </w:rPr>
         <w:t>Count</w:t>
       </w:r>
+      <w:proofErr w:type="spellEnd"/>
+      <w:proofErr w:type="gramEnd"/>
       <w:r>
         <w:rPr>
           <w:rFonts w:ascii="Sauna" w:hAnsi="Sauna"/>
@@ -1696,8 +2629,25 @@
                 <w:b w:val="0"/>
                 <w:lang w:val="en-US"/>
               </w:rPr>
-              <w:t xml:space="preserve">{%tr for i in </w:t>
+              <w:t xml:space="preserve">{%tr for </w:t>
             </w:r>
+            <w:proofErr w:type="spellStart"/>
+            <w:r>
+              <w:rPr>
+                <w:b w:val="0"/>
+                <w:lang w:val="en-US"/>
+              </w:rPr>
+              <w:t>i</w:t>
+            </w:r>
+            <w:proofErr w:type="spellEnd"/>
+            <w:r>
+              <w:rPr>
+                <w:b w:val="0"/>
+                <w:lang w:val="en-US"/>
+              </w:rPr>
+              <w:t xml:space="preserve"> in </w:t>
+            </w:r>
+            <w:proofErr w:type="spellStart"/>
             <w:r>
               <w:rPr>
                 <w:b w:val="0"/>
@@ -1712,6 +2662,7 @@
               </w:rPr>
               <w:t>ields</w:t>
             </w:r>
+            <w:proofErr w:type="spellEnd"/>
             <w:r>
               <w:rPr>
                 <w:b w:val="0"/>
@@ -1735,11 +2686,19 @@
                 <w:lang w:val="en-US"/>
               </w:rPr>
             </w:pPr>
+            <w:proofErr w:type="gramStart"/>
             <w:r>
               <w:rPr>
                 <w:lang w:val="en-US"/>
               </w:rPr>
-              <w:t>{{ i.</w:t>
+              <w:t>{{ i</w:t>
+            </w:r>
+            <w:proofErr w:type="gramEnd"/>
+            <w:r>
+              <w:rPr>
+                <w:lang w:val="en-US"/>
+              </w:rPr>
+              <w:t>.</w:t>
             </w:r>
             <w:r>
               <w:rPr>
@@ -1766,7 +2725,16 @@
                 <w:i/>
                 <w:lang w:val="en-US"/>
               </w:rPr>
-              <w:t>{{ i.</w:t>
+              <w:t xml:space="preserve">{{ </w:t>
+            </w:r>
+            <w:proofErr w:type="spellStart"/>
+            <w:r>
+              <w:rPr>
+                <w:b w:val="0"/>
+                <w:i/>
+                <w:lang w:val="en-US"/>
+              </w:rPr>
+              <w:t>i.</w:t>
             </w:r>
             <w:r>
               <w:rPr>
@@ -1782,7 +2750,16 @@
                 <w:i/>
                 <w:lang w:val="en-US"/>
               </w:rPr>
-              <w:t>lias }}</w:t>
+              <w:t>lias</w:t>
+            </w:r>
+            <w:proofErr w:type="spellEnd"/>
+            <w:r>
+              <w:rPr>
+                <w:b w:val="0"/>
+                <w:i/>
+                <w:lang w:val="en-US"/>
+              </w:rPr>
+              <w:t xml:space="preserve"> }}</w:t>
             </w:r>
             <w:r>
               <w:rPr>
@@ -1805,6 +2782,7 @@
                 <w:lang w:val="en-US"/>
               </w:rPr>
             </w:pPr>
+            <w:proofErr w:type="gramStart"/>
             <w:r>
               <w:rPr>
                 <w:lang w:val="en-US"/>
@@ -1815,7 +2793,21 @@
               <w:rPr>
                 <w:lang w:val="en-US"/>
               </w:rPr>
-              <w:t>{ i.</w:t>
+              <w:t xml:space="preserve">{ </w:t>
+            </w:r>
+            <w:proofErr w:type="spellStart"/>
+            <w:r>
+              <w:rPr>
+                <w:lang w:val="en-US"/>
+              </w:rPr>
+              <w:t>i</w:t>
+            </w:r>
+            <w:proofErr w:type="gramEnd"/>
+            <w:r>
+              <w:rPr>
+                <w:lang w:val="en-US"/>
+              </w:rPr>
+              <w:t>.</w:t>
             </w:r>
             <w:r>
               <w:rPr>
@@ -1839,7 +2831,14 @@
               <w:rPr>
                 <w:lang w:val="en-US"/>
               </w:rPr>
-              <w:t>ype }}</w:t>
+              <w:t>ype</w:t>
+            </w:r>
+            <w:proofErr w:type="spellEnd"/>
+            <w:r>
+              <w:rPr>
+                <w:lang w:val="en-US"/>
+              </w:rPr>
+              <w:t xml:space="preserve"> }}</w:t>
             </w:r>
           </w:p>
         </w:tc>
@@ -1855,17 +2854,39 @@
                 <w:lang w:val="en-US"/>
               </w:rPr>
             </w:pPr>
+            <w:proofErr w:type="gramStart"/>
             <w:r>
               <w:rPr>
                 <w:lang w:val="en-US"/>
               </w:rPr>
-              <w:t>{{ i.d</w:t>
+              <w:t xml:space="preserve">{{ </w:t>
+            </w:r>
+            <w:proofErr w:type="spellStart"/>
+            <w:r>
+              <w:rPr>
+                <w:lang w:val="en-US"/>
+              </w:rPr>
+              <w:t>i</w:t>
+            </w:r>
+            <w:proofErr w:type="gramEnd"/>
+            <w:r>
+              <w:rPr>
+                <w:lang w:val="en-US"/>
+              </w:rPr>
+              <w:t>.d</w:t>
             </w:r>
             <w:r>
               <w:rPr>
                 <w:lang w:val="en-US"/>
               </w:rPr>
-              <w:t>escription }}</w:t>
+              <w:t>escription</w:t>
+            </w:r>
+            <w:proofErr w:type="spellEnd"/>
+            <w:r>
+              <w:rPr>
+                <w:lang w:val="en-US"/>
+              </w:rPr>
+              <w:t xml:space="preserve"> }}</w:t>
             </w:r>
           </w:p>
         </w:tc>
@@ -1892,7 +2913,24 @@
                 <w:b w:val="0"/>
                 <w:lang w:val="en-US"/>
               </w:rPr>
-              <w:t>{%tr endfor %}</w:t>
+              <w:lastRenderedPageBreak/>
+              <w:t xml:space="preserve">{%tr </w:t>
+            </w:r>
+            <w:proofErr w:type="spellStart"/>
+            <w:r>
+              <w:rPr>
+                <w:b w:val="0"/>
+                <w:lang w:val="en-US"/>
+              </w:rPr>
+              <w:t>endfor</w:t>
+            </w:r>
+            <w:proofErr w:type="spellEnd"/>
+            <w:r>
+              <w:rPr>
+                <w:b w:val="0"/>
+                <w:lang w:val="en-US"/>
+              </w:rPr>
+              <w:t xml:space="preserve"> %}</w:t>
             </w:r>
           </w:p>
         </w:tc>
@@ -1915,18 +2953,27 @@
           <w:lang w:val="en-US"/>
         </w:rPr>
       </w:pPr>
+      <w:proofErr w:type="gramStart"/>
       <w:r>
         <w:rPr>
           <w:rFonts w:ascii="Sauna" w:hAnsi="Sauna"/>
           <w:lang w:val="en-US"/>
         </w:rPr>
-        <w:t>{{ varEvent</w:t>
-      </w:r>
+        <w:t xml:space="preserve">{{ </w:t>
+      </w:r>
+      <w:proofErr w:type="spellStart"/>
       <w:r>
         <w:rPr>
           <w:rFonts w:ascii="Sauna" w:hAnsi="Sauna"/>
           <w:lang w:val="en-US"/>
         </w:rPr>
+        <w:t>varEvent</w:t>
+      </w:r>
+      <w:r>
+        <w:rPr>
+          <w:rFonts w:ascii="Sauna" w:hAnsi="Sauna"/>
+          <w:lang w:val="en-US"/>
+        </w:rPr>
         <w:t>s</w:t>
       </w:r>
       <w:r>
@@ -1936,6 +2983,8 @@
         </w:rPr>
         <w:t>Count</w:t>
       </w:r>
+      <w:proofErr w:type="spellEnd"/>
+      <w:proofErr w:type="gramEnd"/>
       <w:r>
         <w:rPr>
           <w:rFonts w:ascii="Sauna" w:hAnsi="Sauna"/>
@@ -1950,6 +2999,7 @@
         </w:rPr>
         <w:t xml:space="preserve"> </w:t>
       </w:r>
+      <w:proofErr w:type="spellStart"/>
       <w:r>
         <w:rPr>
           <w:rFonts w:ascii="Sauna" w:hAnsi="Sauna"/>
@@ -1962,8 +3012,41 @@
           <w:rFonts w:ascii="Sauna" w:hAnsi="Sauna"/>
           <w:lang w:val="en-US" w:eastAsia="fr-FR"/>
         </w:rPr>
-        <w:t>erniers événements sur la donnée</w:t>
-      </w:r>
+        <w:t>erniers</w:t>
+      </w:r>
+      <w:proofErr w:type="spellEnd"/>
+      <w:r>
+        <w:rPr>
+          <w:rFonts w:ascii="Sauna" w:hAnsi="Sauna"/>
+          <w:lang w:val="en-US" w:eastAsia="fr-FR"/>
+        </w:rPr>
+        <w:t xml:space="preserve"> </w:t>
+      </w:r>
+      <w:proofErr w:type="spellStart"/>
+      <w:r>
+        <w:rPr>
+          <w:rFonts w:ascii="Sauna" w:hAnsi="Sauna"/>
+          <w:lang w:val="en-US" w:eastAsia="fr-FR"/>
+        </w:rPr>
+        <w:t>événements</w:t>
+      </w:r>
+      <w:proofErr w:type="spellEnd"/>
+      <w:r>
+        <w:rPr>
+          <w:rFonts w:ascii="Sauna" w:hAnsi="Sauna"/>
+          <w:lang w:val="en-US" w:eastAsia="fr-FR"/>
+        </w:rPr>
+        <w:t xml:space="preserve"> sur la </w:t>
+      </w:r>
+      <w:proofErr w:type="spellStart"/>
+      <w:r>
+        <w:rPr>
+          <w:rFonts w:ascii="Sauna" w:hAnsi="Sauna"/>
+          <w:lang w:val="en-US" w:eastAsia="fr-FR"/>
+        </w:rPr>
+        <w:t>donnée</w:t>
+      </w:r>
+      <w:proofErr w:type="spellEnd"/>
     </w:p>
     <w:tbl>
       <w:tblPr>
@@ -2073,8 +3156,25 @@
                 <w:b w:val="0"/>
                 <w:lang w:val="en-US"/>
               </w:rPr>
-              <w:t xml:space="preserve">{%tr for i in </w:t>
+              <w:t xml:space="preserve">{%tr for </w:t>
             </w:r>
+            <w:proofErr w:type="spellStart"/>
+            <w:r>
+              <w:rPr>
+                <w:b w:val="0"/>
+                <w:lang w:val="en-US"/>
+              </w:rPr>
+              <w:t>i</w:t>
+            </w:r>
+            <w:proofErr w:type="spellEnd"/>
+            <w:r>
+              <w:rPr>
+                <w:b w:val="0"/>
+                <w:lang w:val="en-US"/>
+              </w:rPr>
+              <w:t xml:space="preserve"> in </w:t>
+            </w:r>
+            <w:proofErr w:type="spellStart"/>
             <w:r>
               <w:rPr>
                 <w:b w:val="0"/>
@@ -2087,7 +3187,15 @@
                 <w:b w:val="0"/>
                 <w:lang w:val="en-US"/>
               </w:rPr>
-              <w:t>vents %}</w:t>
+              <w:t>vents</w:t>
+            </w:r>
+            <w:proofErr w:type="spellEnd"/>
+            <w:r>
+              <w:rPr>
+                <w:b w:val="0"/>
+                <w:lang w:val="en-US"/>
+              </w:rPr>
+              <w:t xml:space="preserve"> %}</w:t>
             </w:r>
           </w:p>
         </w:tc>
@@ -2106,12 +3214,37 @@
                 <w:lang w:val="en-US"/>
               </w:rPr>
             </w:pPr>
+            <w:proofErr w:type="gramStart"/>
             <w:r>
               <w:rPr>
                 <w:b w:val="0"/>
                 <w:lang w:val="en-US"/>
               </w:rPr>
-              <w:t>{{ i.date }}</w:t>
+              <w:t xml:space="preserve">{{ </w:t>
+            </w:r>
+            <w:proofErr w:type="spellStart"/>
+            <w:r>
+              <w:rPr>
+                <w:b w:val="0"/>
+                <w:lang w:val="en-US"/>
+              </w:rPr>
+              <w:t>i</w:t>
+            </w:r>
+            <w:proofErr w:type="gramEnd"/>
+            <w:r>
+              <w:rPr>
+                <w:b w:val="0"/>
+                <w:lang w:val="en-US"/>
+              </w:rPr>
+              <w:t>.date</w:t>
+            </w:r>
+            <w:proofErr w:type="spellEnd"/>
+            <w:r>
+              <w:rPr>
+                <w:b w:val="0"/>
+                <w:lang w:val="en-US"/>
+              </w:rPr>
+              <w:t xml:space="preserve"> }}</w:t>
             </w:r>
           </w:p>
         </w:tc>
@@ -2127,11 +3260,26 @@
                 <w:lang w:val="en-US"/>
               </w:rPr>
             </w:pPr>
+            <w:proofErr w:type="gramStart"/>
             <w:r>
               <w:rPr>
                 <w:lang w:val="en-US"/>
               </w:rPr>
-              <w:t>{{ i.</w:t>
+              <w:t xml:space="preserve">{{ </w:t>
+            </w:r>
+            <w:proofErr w:type="spellStart"/>
+            <w:r>
+              <w:rPr>
+                <w:lang w:val="en-US"/>
+              </w:rPr>
+              <w:t>i</w:t>
+            </w:r>
+            <w:proofErr w:type="gramEnd"/>
+            <w:r>
+              <w:rPr>
+                <w:lang w:val="en-US"/>
+              </w:rPr>
+              <w:t>.</w:t>
             </w:r>
             <w:r>
               <w:rPr>
@@ -2139,6 +3287,7 @@
               </w:rPr>
               <w:t>kind</w:t>
             </w:r>
+            <w:proofErr w:type="spellEnd"/>
             <w:r>
               <w:rPr>
                 <w:lang w:val="en-US"/>
@@ -2159,11 +3308,33 @@
                 <w:lang w:val="en-US"/>
               </w:rPr>
             </w:pPr>
+            <w:proofErr w:type="gramStart"/>
             <w:r>
               <w:rPr>
                 <w:lang w:val="en-US"/>
               </w:rPr>
-              <w:t>{{ i.description }}</w:t>
+              <w:t xml:space="preserve">{{ </w:t>
+            </w:r>
+            <w:proofErr w:type="spellStart"/>
+            <w:r>
+              <w:rPr>
+                <w:lang w:val="en-US"/>
+              </w:rPr>
+              <w:t>i</w:t>
+            </w:r>
+            <w:proofErr w:type="gramEnd"/>
+            <w:r>
+              <w:rPr>
+                <w:lang w:val="en-US"/>
+              </w:rPr>
+              <w:t>.description</w:t>
+            </w:r>
+            <w:proofErr w:type="spellEnd"/>
+            <w:r>
+              <w:rPr>
+                <w:lang w:val="en-US"/>
+              </w:rPr>
+              <w:t xml:space="preserve"> }}</w:t>
             </w:r>
           </w:p>
         </w:tc>
@@ -2191,7 +3362,23 @@
                 <w:b w:val="0"/>
                 <w:lang w:val="en-US"/>
               </w:rPr>
-              <w:t>{%tr endfor %}</w:t>
+              <w:t xml:space="preserve">{%tr </w:t>
+            </w:r>
+            <w:proofErr w:type="spellStart"/>
+            <w:r>
+              <w:rPr>
+                <w:b w:val="0"/>
+                <w:lang w:val="en-US"/>
+              </w:rPr>
+              <w:t>endfor</w:t>
+            </w:r>
+            <w:proofErr w:type="spellEnd"/>
+            <w:r>
+              <w:rPr>
+                <w:b w:val="0"/>
+                <w:lang w:val="en-US"/>
+              </w:rPr>
+              <w:t xml:space="preserve"> %}</w:t>
             </w:r>
           </w:p>
         </w:tc>
@@ -2218,8 +3405,16 @@
         <w:rPr>
           <w:lang w:val="en-US" w:eastAsia="fr-FR"/>
         </w:rPr>
-        <w:t>Fiche de métadonnées</w:t>
-      </w:r>
+        <w:t xml:space="preserve">Fiche de </w:t>
+      </w:r>
+      <w:proofErr w:type="spellStart"/>
+      <w:r>
+        <w:rPr>
+          <w:lang w:val="en-US" w:eastAsia="fr-FR"/>
+        </w:rPr>
+        <w:t>métadonnées</w:t>
+      </w:r>
+      <w:proofErr w:type="spellEnd"/>
     </w:p>
     <w:p>
       <w:pPr>
@@ -2242,10 +3437,23 @@
         <w:rPr>
           <w:lang w:eastAsia="fr-FR"/>
         </w:rPr>
-        <w:t xml:space="preserve"> {{ </w:t>
-      </w:r>
-      <w:r>
-        <w:t>varMdDtCrea }}</w:t>
+        <w:t xml:space="preserve"> </w:t>
+      </w:r>
+      <w:proofErr w:type="gramStart"/>
+      <w:r>
+        <w:rPr>
+          <w:lang w:eastAsia="fr-FR"/>
+        </w:rPr>
+        <w:t xml:space="preserve">{{ </w:t>
+      </w:r>
+      <w:proofErr w:type="spellStart"/>
+      <w:r>
+        <w:t>varMdDtCrea</w:t>
+      </w:r>
+      <w:proofErr w:type="spellEnd"/>
+      <w:proofErr w:type="gramEnd"/>
+      <w:r>
+        <w:t xml:space="preserve"> }}</w:t>
       </w:r>
     </w:p>
     <w:p>
@@ -2269,11 +3477,21 @@
         <w:rPr>
           <w:lang w:eastAsia="fr-FR"/>
         </w:rPr>
-        <w:t xml:space="preserve"> {{ </w:t>
-      </w:r>
+        <w:t xml:space="preserve"> </w:t>
+      </w:r>
+      <w:proofErr w:type="gramStart"/>
+      <w:r>
+        <w:rPr>
+          <w:lang w:eastAsia="fr-FR"/>
+        </w:rPr>
+        <w:t xml:space="preserve">{{ </w:t>
+      </w:r>
+      <w:proofErr w:type="spellStart"/>
       <w:r>
         <w:t>varMdDtUpda</w:t>
       </w:r>
+      <w:proofErr w:type="spellEnd"/>
+      <w:proofErr w:type="gramEnd"/>
       <w:r>
         <w:t xml:space="preserve"> </w:t>
       </w:r>
@@ -2299,13 +3517,26 @@
         <w:rPr>
           <w:lang w:eastAsia="fr-FR"/>
         </w:rPr>
-        <w:t xml:space="preserve">Exportée le : {{ </w:t>
-      </w:r>
+        <w:t xml:space="preserve">Exportée le : </w:t>
+      </w:r>
+      <w:proofErr w:type="gramStart"/>
+      <w:r>
+        <w:rPr>
+          <w:lang w:eastAsia="fr-FR"/>
+        </w:rPr>
+        <w:t xml:space="preserve">{{ </w:t>
+      </w:r>
+      <w:proofErr w:type="spellStart"/>
       <w:r>
         <w:t>varMdDt</w:t>
       </w:r>
       <w:r>
-        <w:t xml:space="preserve">Exp </w:t>
+        <w:t>Exp</w:t>
+      </w:r>
+      <w:proofErr w:type="spellEnd"/>
+      <w:proofErr w:type="gramEnd"/>
+      <w:r>
+        <w:t xml:space="preserve"> </w:t>
       </w:r>
       <w:r>
         <w:rPr>
@@ -2330,11 +3561,21 @@
         <w:rPr>
           <w:lang w:eastAsia="fr-FR"/>
         </w:rPr>
-        <w:t xml:space="preserve">Lien d’édition : {{ </w:t>
-      </w:r>
+        <w:t xml:space="preserve">Lien d’édition : </w:t>
+      </w:r>
+      <w:proofErr w:type="gramStart"/>
+      <w:r>
+        <w:rPr>
+          <w:lang w:eastAsia="fr-FR"/>
+        </w:rPr>
+        <w:t xml:space="preserve">{{ </w:t>
+      </w:r>
+      <w:proofErr w:type="spellStart"/>
       <w:r>
         <w:t>varEditAPP</w:t>
       </w:r>
+      <w:proofErr w:type="spellEnd"/>
+      <w:proofErr w:type="gramEnd"/>
       <w:r>
         <w:t xml:space="preserve"> </w:t>
       </w:r>
@@ -2367,11 +3608,21 @@
         <w:rPr>
           <w:lang w:eastAsia="fr-FR"/>
         </w:rPr>
-        <w:t xml:space="preserve">Version en ligne : {{ </w:t>
-      </w:r>
+        <w:t xml:space="preserve">Version en ligne : </w:t>
+      </w:r>
+      <w:proofErr w:type="gramStart"/>
+      <w:r>
+        <w:rPr>
+          <w:lang w:eastAsia="fr-FR"/>
+        </w:rPr>
+        <w:t xml:space="preserve">{{ </w:t>
+      </w:r>
+      <w:proofErr w:type="spellStart"/>
       <w:r>
         <w:t>varViewOC</w:t>
       </w:r>
+      <w:proofErr w:type="spellEnd"/>
+      <w:proofErr w:type="gramEnd"/>
       <w:r>
         <w:t xml:space="preserve"> </w:t>
       </w:r>
@@ -2403,7 +3654,7 @@
 </file>
 
 <file path=word/endnotes.xml><?xml version="1.0" encoding="utf-8"?>
-<w:endnotes xmlns:wpc="http://schemas.microsoft.com/office/word/2010/wordprocessingCanvas" xmlns:mc="http://schemas.openxmlformats.org/markup-compatibility/2006" xmlns:o="urn:schemas-microsoft-com:office:office" xmlns:r="http://schemas.openxmlformats.org/officeDocument/2006/relationships" xmlns:m="http://schemas.openxmlformats.org/officeDocument/2006/math" xmlns:v="urn:schemas-microsoft-com:vml" xmlns:wp14="http://schemas.microsoft.com/office/word/2010/wordprocessingDrawing" xmlns:wp="http://schemas.openxmlformats.org/drawingml/2006/wordprocessingDrawing" xmlns:w10="urn:schemas-microsoft-com:office:word" xmlns:w="http://schemas.openxmlformats.org/wordprocessingml/2006/main" xmlns:w14="http://schemas.microsoft.com/office/word/2010/wordml" xmlns:w15="http://schemas.microsoft.com/office/word/2012/wordml" xmlns:wpg="http://schemas.microsoft.com/office/word/2010/wordprocessingGroup" xmlns:wpi="http://schemas.microsoft.com/office/word/2010/wordprocessingInk" xmlns:wne="http://schemas.microsoft.com/office/word/2006/wordml" xmlns:wps="http://schemas.microsoft.com/office/word/2010/wordprocessingShape" mc:Ignorable="w14 w15 wp14">
+<w:endnotes xmlns:wpc="http://schemas.microsoft.com/office/word/2010/wordprocessingCanvas" xmlns:cx="http://schemas.microsoft.com/office/drawing/2014/chartex" xmlns:cx1="http://schemas.microsoft.com/office/drawing/2015/9/8/chartex" xmlns:cx2="http://schemas.microsoft.com/office/drawing/2015/10/21/chartex" xmlns:cx3="http://schemas.microsoft.com/office/drawing/2016/5/9/chartex" xmlns:cx4="http://schemas.microsoft.com/office/drawing/2016/5/10/chartex" xmlns:cx5="http://schemas.microsoft.com/office/drawing/2016/5/11/chartex" xmlns:cx6="http://schemas.microsoft.com/office/drawing/2016/5/12/chartex" xmlns:cx7="http://schemas.microsoft.com/office/drawing/2016/5/13/chartex" xmlns:cx8="http://schemas.microsoft.com/office/drawing/2016/5/14/chartex" xmlns:mc="http://schemas.openxmlformats.org/markup-compatibility/2006" xmlns:aink="http://schemas.microsoft.com/office/drawing/2016/ink" xmlns:am3d="http://schemas.microsoft.com/office/drawing/2017/model3d" xmlns:o="urn:schemas-microsoft-com:office:office" xmlns:r="http://schemas.openxmlformats.org/officeDocument/2006/relationships" xmlns:m="http://schemas.openxmlformats.org/officeDocument/2006/math" xmlns:v="urn:schemas-microsoft-com:vml" xmlns:wp14="http://schemas.microsoft.com/office/word/2010/wordprocessingDrawing" xmlns:wp="http://schemas.openxmlformats.org/drawingml/2006/wordprocessingDrawing" xmlns:w10="urn:schemas-microsoft-com:office:word" xmlns:w="http://schemas.openxmlformats.org/wordprocessingml/2006/main" xmlns:w14="http://schemas.microsoft.com/office/word/2010/wordml" xmlns:w15="http://schemas.microsoft.com/office/word/2012/wordml" xmlns:w16cid="http://schemas.microsoft.com/office/word/2016/wordml/cid" xmlns:w16se="http://schemas.microsoft.com/office/word/2015/wordml/symex" xmlns:wpg="http://schemas.microsoft.com/office/word/2010/wordprocessingGroup" xmlns:wpi="http://schemas.microsoft.com/office/word/2010/wordprocessingInk" xmlns:wne="http://schemas.microsoft.com/office/word/2006/wordml" xmlns:wps="http://schemas.microsoft.com/office/word/2010/wordprocessingShape" mc:Ignorable="w14 w15 w16se w16cid wp14">
   <w:endnote w:type="separator" w:id="-1">
     <w:p>
       <w:pPr>
@@ -2428,7 +3679,7 @@
 </file>
 
 <file path=word/footer1.xml><?xml version="1.0" encoding="utf-8"?>
-<w:ftr xmlns:wpc="http://schemas.microsoft.com/office/word/2010/wordprocessingCanvas" xmlns:mc="http://schemas.openxmlformats.org/markup-compatibility/2006" xmlns:o="urn:schemas-microsoft-com:office:office" xmlns:r="http://schemas.openxmlformats.org/officeDocument/2006/relationships" xmlns:m="http://schemas.openxmlformats.org/officeDocument/2006/math" xmlns:v="urn:schemas-microsoft-com:vml" xmlns:wp14="http://schemas.microsoft.com/office/word/2010/wordprocessingDrawing" xmlns:wp="http://schemas.openxmlformats.org/drawingml/2006/wordprocessingDrawing" xmlns:w10="urn:schemas-microsoft-com:office:word" xmlns:w="http://schemas.openxmlformats.org/wordprocessingml/2006/main" xmlns:w14="http://schemas.microsoft.com/office/word/2010/wordml" xmlns:w15="http://schemas.microsoft.com/office/word/2012/wordml" xmlns:wpg="http://schemas.microsoft.com/office/word/2010/wordprocessingGroup" xmlns:wpi="http://schemas.microsoft.com/office/word/2010/wordprocessingInk" xmlns:wne="http://schemas.microsoft.com/office/word/2006/wordml" xmlns:wps="http://schemas.microsoft.com/office/word/2010/wordprocessingShape" mc:Ignorable="w14 w15 wp14">
+<w:ftr xmlns:wpc="http://schemas.microsoft.com/office/word/2010/wordprocessingCanvas" xmlns:cx="http://schemas.microsoft.com/office/drawing/2014/chartex" xmlns:cx1="http://schemas.microsoft.com/office/drawing/2015/9/8/chartex" xmlns:cx2="http://schemas.microsoft.com/office/drawing/2015/10/21/chartex" xmlns:cx3="http://schemas.microsoft.com/office/drawing/2016/5/9/chartex" xmlns:cx4="http://schemas.microsoft.com/office/drawing/2016/5/10/chartex" xmlns:cx5="http://schemas.microsoft.com/office/drawing/2016/5/11/chartex" xmlns:cx6="http://schemas.microsoft.com/office/drawing/2016/5/12/chartex" xmlns:cx7="http://schemas.microsoft.com/office/drawing/2016/5/13/chartex" xmlns:cx8="http://schemas.microsoft.com/office/drawing/2016/5/14/chartex" xmlns:mc="http://schemas.openxmlformats.org/markup-compatibility/2006" xmlns:aink="http://schemas.microsoft.com/office/drawing/2016/ink" xmlns:am3d="http://schemas.microsoft.com/office/drawing/2017/model3d" xmlns:o="urn:schemas-microsoft-com:office:office" xmlns:r="http://schemas.openxmlformats.org/officeDocument/2006/relationships" xmlns:m="http://schemas.openxmlformats.org/officeDocument/2006/math" xmlns:v="urn:schemas-microsoft-com:vml" xmlns:wp14="http://schemas.microsoft.com/office/word/2010/wordprocessingDrawing" xmlns:wp="http://schemas.openxmlformats.org/drawingml/2006/wordprocessingDrawing" xmlns:w10="urn:schemas-microsoft-com:office:word" xmlns:w="http://schemas.openxmlformats.org/wordprocessingml/2006/main" xmlns:w14="http://schemas.microsoft.com/office/word/2010/wordml" xmlns:w15="http://schemas.microsoft.com/office/word/2012/wordml" xmlns:w16cid="http://schemas.microsoft.com/office/word/2016/wordml/cid" xmlns:w16se="http://schemas.microsoft.com/office/word/2015/wordml/symex" xmlns:wpg="http://schemas.microsoft.com/office/word/2010/wordprocessingGroup" xmlns:wpi="http://schemas.microsoft.com/office/word/2010/wordprocessingInk" xmlns:wne="http://schemas.microsoft.com/office/word/2006/wordml" xmlns:wps="http://schemas.microsoft.com/office/word/2010/wordprocessingShape" mc:Ignorable="w14 w15 w16se w16cid wp14">
   <w:sdt>
     <w:sdtPr>
       <w:id w:val="1125358257"/>
@@ -2466,6 +3717,22 @@
             <w:color w:val="A6A6A6" w:themeColor="background1" w:themeShade="A6"/>
             <w:lang w:eastAsia="fr-FR"/>
           </w:rPr>
+          <w:fldChar w:fldCharType="separate"/>
+        </w:r>
+        <w:r>
+          <w:rPr>
+            <w:noProof/>
+            <w:color w:val="A6A6A6" w:themeColor="background1" w:themeShade="A6"/>
+            <w:lang w:eastAsia="fr-FR"/>
+          </w:rPr>
+          <w:t>06/09/2018 18:09</w:t>
+        </w:r>
+        <w:r>
+          <w:rPr>
+            <w:noProof/>
+            <w:color w:val="A6A6A6" w:themeColor="background1" w:themeShade="A6"/>
+            <w:lang w:eastAsia="fr-FR"/>
+          </w:rPr>
           <w:fldChar w:fldCharType="end"/>
         </w:r>
         <w:r>
@@ -2484,6 +3751,7 @@
           <w:t xml:space="preserve">- Fichier généré automatiquement par isogeo2office grâce à l’API </w:t>
         </w:r>
         <w:hyperlink r:id="rId1">
+          <w:proofErr w:type="spellStart"/>
           <w:r>
             <w:rPr>
               <w:rStyle w:val="LienInternet"/>
@@ -2492,6 +3760,7 @@
             </w:rPr>
             <w:t>Isogeo</w:t>
           </w:r>
+          <w:proofErr w:type="spellEnd"/>
         </w:hyperlink>
         <w:r>
           <w:rPr>
@@ -2536,7 +3805,7 @@
 </file>
 
 <file path=word/footnotes.xml><?xml version="1.0" encoding="utf-8"?>
-<w:footnotes xmlns:wpc="http://schemas.microsoft.com/office/word/2010/wordprocessingCanvas" xmlns:mc="http://schemas.openxmlformats.org/markup-compatibility/2006" xmlns:o="urn:schemas-microsoft-com:office:office" xmlns:r="http://schemas.openxmlformats.org/officeDocument/2006/relationships" xmlns:m="http://schemas.openxmlformats.org/officeDocument/2006/math" xmlns:v="urn:schemas-microsoft-com:vml" xmlns:wp14="http://schemas.microsoft.com/office/word/2010/wordprocessingDrawing" xmlns:wp="http://schemas.openxmlformats.org/drawingml/2006/wordprocessingDrawing" xmlns:w10="urn:schemas-microsoft-com:office:word" xmlns:w="http://schemas.openxmlformats.org/wordprocessingml/2006/main" xmlns:w14="http://schemas.microsoft.com/office/word/2010/wordml" xmlns:w15="http://schemas.microsoft.com/office/word/2012/wordml" xmlns:wpg="http://schemas.microsoft.com/office/word/2010/wordprocessingGroup" xmlns:wpi="http://schemas.microsoft.com/office/word/2010/wordprocessingInk" xmlns:wne="http://schemas.microsoft.com/office/word/2006/wordml" xmlns:wps="http://schemas.microsoft.com/office/word/2010/wordprocessingShape" mc:Ignorable="w14 w15 wp14">
+<w:footnotes xmlns:wpc="http://schemas.microsoft.com/office/word/2010/wordprocessingCanvas" xmlns:cx="http://schemas.microsoft.com/office/drawing/2014/chartex" xmlns:cx1="http://schemas.microsoft.com/office/drawing/2015/9/8/chartex" xmlns:cx2="http://schemas.microsoft.com/office/drawing/2015/10/21/chartex" xmlns:cx3="http://schemas.microsoft.com/office/drawing/2016/5/9/chartex" xmlns:cx4="http://schemas.microsoft.com/office/drawing/2016/5/10/chartex" xmlns:cx5="http://schemas.microsoft.com/office/drawing/2016/5/11/chartex" xmlns:cx6="http://schemas.microsoft.com/office/drawing/2016/5/12/chartex" xmlns:cx7="http://schemas.microsoft.com/office/drawing/2016/5/13/chartex" xmlns:cx8="http://schemas.microsoft.com/office/drawing/2016/5/14/chartex" xmlns:mc="http://schemas.openxmlformats.org/markup-compatibility/2006" xmlns:aink="http://schemas.microsoft.com/office/drawing/2016/ink" xmlns:am3d="http://schemas.microsoft.com/office/drawing/2017/model3d" xmlns:o="urn:schemas-microsoft-com:office:office" xmlns:r="http://schemas.openxmlformats.org/officeDocument/2006/relationships" xmlns:m="http://schemas.openxmlformats.org/officeDocument/2006/math" xmlns:v="urn:schemas-microsoft-com:vml" xmlns:wp14="http://schemas.microsoft.com/office/word/2010/wordprocessingDrawing" xmlns:wp="http://schemas.openxmlformats.org/drawingml/2006/wordprocessingDrawing" xmlns:w10="urn:schemas-microsoft-com:office:word" xmlns:w="http://schemas.openxmlformats.org/wordprocessingml/2006/main" xmlns:w14="http://schemas.microsoft.com/office/word/2010/wordml" xmlns:w15="http://schemas.microsoft.com/office/word/2012/wordml" xmlns:w16cid="http://schemas.microsoft.com/office/word/2016/wordml/cid" xmlns:w16se="http://schemas.microsoft.com/office/word/2015/wordml/symex" xmlns:wpg="http://schemas.microsoft.com/office/word/2010/wordprocessingGroup" xmlns:wpi="http://schemas.microsoft.com/office/word/2010/wordprocessingInk" xmlns:wne="http://schemas.microsoft.com/office/word/2006/wordml" xmlns:wps="http://schemas.microsoft.com/office/word/2010/wordprocessingShape" mc:Ignorable="w14 w15 w16se w16cid wp14">
   <w:footnote w:type="separator" w:id="-1">
     <w:p>
       <w:pPr>
@@ -2561,7 +3830,7 @@
 </file>
 
 <file path=word/header1.xml><?xml version="1.0" encoding="utf-8"?>
-<w:hdr xmlns:wpc="http://schemas.microsoft.com/office/word/2010/wordprocessingCanvas" xmlns:mc="http://schemas.openxmlformats.org/markup-compatibility/2006" xmlns:o="urn:schemas-microsoft-com:office:office" xmlns:r="http://schemas.openxmlformats.org/officeDocument/2006/relationships" xmlns:m="http://schemas.openxmlformats.org/officeDocument/2006/math" xmlns:v="urn:schemas-microsoft-com:vml" xmlns:wp14="http://schemas.microsoft.com/office/word/2010/wordprocessingDrawing" xmlns:wp="http://schemas.openxmlformats.org/drawingml/2006/wordprocessingDrawing" xmlns:w10="urn:schemas-microsoft-com:office:word" xmlns:w="http://schemas.openxmlformats.org/wordprocessingml/2006/main" xmlns:w14="http://schemas.microsoft.com/office/word/2010/wordml" xmlns:w15="http://schemas.microsoft.com/office/word/2012/wordml" xmlns:wpg="http://schemas.microsoft.com/office/word/2010/wordprocessingGroup" xmlns:wpi="http://schemas.microsoft.com/office/word/2010/wordprocessingInk" xmlns:wne="http://schemas.microsoft.com/office/word/2006/wordml" xmlns:wps="http://schemas.microsoft.com/office/word/2010/wordprocessingShape" mc:Ignorable="w14 w15 wp14">
+<w:hdr xmlns:wpc="http://schemas.microsoft.com/office/word/2010/wordprocessingCanvas" xmlns:cx="http://schemas.microsoft.com/office/drawing/2014/chartex" xmlns:cx1="http://schemas.microsoft.com/office/drawing/2015/9/8/chartex" xmlns:cx2="http://schemas.microsoft.com/office/drawing/2015/10/21/chartex" xmlns:cx3="http://schemas.microsoft.com/office/drawing/2016/5/9/chartex" xmlns:cx4="http://schemas.microsoft.com/office/drawing/2016/5/10/chartex" xmlns:cx5="http://schemas.microsoft.com/office/drawing/2016/5/11/chartex" xmlns:cx6="http://schemas.microsoft.com/office/drawing/2016/5/12/chartex" xmlns:cx7="http://schemas.microsoft.com/office/drawing/2016/5/13/chartex" xmlns:cx8="http://schemas.microsoft.com/office/drawing/2016/5/14/chartex" xmlns:mc="http://schemas.openxmlformats.org/markup-compatibility/2006" xmlns:aink="http://schemas.microsoft.com/office/drawing/2016/ink" xmlns:am3d="http://schemas.microsoft.com/office/drawing/2017/model3d" xmlns:o="urn:schemas-microsoft-com:office:office" xmlns:r="http://schemas.openxmlformats.org/officeDocument/2006/relationships" xmlns:m="http://schemas.openxmlformats.org/officeDocument/2006/math" xmlns:v="urn:schemas-microsoft-com:vml" xmlns:wp14="http://schemas.microsoft.com/office/word/2010/wordprocessingDrawing" xmlns:wp="http://schemas.openxmlformats.org/drawingml/2006/wordprocessingDrawing" xmlns:w10="urn:schemas-microsoft-com:office:word" xmlns:w="http://schemas.openxmlformats.org/wordprocessingml/2006/main" xmlns:w14="http://schemas.microsoft.com/office/word/2010/wordml" xmlns:w15="http://schemas.microsoft.com/office/word/2012/wordml" xmlns:w16cid="http://schemas.microsoft.com/office/word/2016/wordml/cid" xmlns:w16se="http://schemas.microsoft.com/office/word/2015/wordml/symex" xmlns:wpg="http://schemas.microsoft.com/office/word/2010/wordprocessingGroup" xmlns:wpi="http://schemas.microsoft.com/office/word/2010/wordprocessingInk" xmlns:wne="http://schemas.microsoft.com/office/word/2006/wordml" xmlns:wps="http://schemas.microsoft.com/office/word/2010/wordprocessingShape" mc:Ignorable="w14 w15 w16se w16cid wp14">
   <w:p>
     <w:pPr>
       <w:pStyle w:val="En-tte"/>
@@ -2642,7 +3911,7 @@
 </file>
 
 <file path=word/numbering.xml><?xml version="1.0" encoding="utf-8"?>
-<w:numbering xmlns:wpc="http://schemas.microsoft.com/office/word/2010/wordprocessingCanvas" xmlns:mc="http://schemas.openxmlformats.org/markup-compatibility/2006" xmlns:o="urn:schemas-microsoft-com:office:office" xmlns:r="http://schemas.openxmlformats.org/officeDocument/2006/relationships" xmlns:m="http://schemas.openxmlformats.org/officeDocument/2006/math" xmlns:v="urn:schemas-microsoft-com:vml" xmlns:wp14="http://schemas.microsoft.com/office/word/2010/wordprocessingDrawing" xmlns:wp="http://schemas.openxmlformats.org/drawingml/2006/wordprocessingDrawing" xmlns:w10="urn:schemas-microsoft-com:office:word" xmlns:w="http://schemas.openxmlformats.org/wordprocessingml/2006/main" xmlns:w14="http://schemas.microsoft.com/office/word/2010/wordml" xmlns:w15="http://schemas.microsoft.com/office/word/2012/wordml" xmlns:wpg="http://schemas.microsoft.com/office/word/2010/wordprocessingGroup" xmlns:wpi="http://schemas.microsoft.com/office/word/2010/wordprocessingInk" xmlns:wne="http://schemas.microsoft.com/office/word/2006/wordml" xmlns:wps="http://schemas.microsoft.com/office/word/2010/wordprocessingShape" mc:Ignorable="w14 w15 wp14">
+<w:numbering xmlns:wpc="http://schemas.microsoft.com/office/word/2010/wordprocessingCanvas" xmlns:cx="http://schemas.microsoft.com/office/drawing/2014/chartex" xmlns:cx1="http://schemas.microsoft.com/office/drawing/2015/9/8/chartex" xmlns:cx2="http://schemas.microsoft.com/office/drawing/2015/10/21/chartex" xmlns:cx3="http://schemas.microsoft.com/office/drawing/2016/5/9/chartex" xmlns:cx4="http://schemas.microsoft.com/office/drawing/2016/5/10/chartex" xmlns:cx5="http://schemas.microsoft.com/office/drawing/2016/5/11/chartex" xmlns:cx6="http://schemas.microsoft.com/office/drawing/2016/5/12/chartex" xmlns:cx7="http://schemas.microsoft.com/office/drawing/2016/5/13/chartex" xmlns:cx8="http://schemas.microsoft.com/office/drawing/2016/5/14/chartex" xmlns:mc="http://schemas.openxmlformats.org/markup-compatibility/2006" xmlns:aink="http://schemas.microsoft.com/office/drawing/2016/ink" xmlns:am3d="http://schemas.microsoft.com/office/drawing/2017/model3d" xmlns:o="urn:schemas-microsoft-com:office:office" xmlns:r="http://schemas.openxmlformats.org/officeDocument/2006/relationships" xmlns:m="http://schemas.openxmlformats.org/officeDocument/2006/math" xmlns:v="urn:schemas-microsoft-com:vml" xmlns:wp14="http://schemas.microsoft.com/office/word/2010/wordprocessingDrawing" xmlns:wp="http://schemas.openxmlformats.org/drawingml/2006/wordprocessingDrawing" xmlns:w10="urn:schemas-microsoft-com:office:word" xmlns:w="http://schemas.openxmlformats.org/wordprocessingml/2006/main" xmlns:w14="http://schemas.microsoft.com/office/word/2010/wordml" xmlns:w15="http://schemas.microsoft.com/office/word/2012/wordml" xmlns:w16cid="http://schemas.microsoft.com/office/word/2016/wordml/cid" xmlns:w16se="http://schemas.microsoft.com/office/word/2015/wordml/symex" xmlns:wpg="http://schemas.microsoft.com/office/word/2010/wordprocessingGroup" xmlns:wpi="http://schemas.microsoft.com/office/word/2010/wordprocessingInk" xmlns:wne="http://schemas.microsoft.com/office/word/2006/wordml" xmlns:wps="http://schemas.microsoft.com/office/word/2010/wordprocessingShape" mc:Ignorable="w14 w15 w16se w16cid wp14">
   <w:abstractNum w:abstractNumId="0" w15:restartNumberingAfterBreak="0">
     <w:nsid w:val="090815B9"/>
     <w:multiLevelType w:val="hybridMultilevel"/>
@@ -3584,7 +4853,7 @@
 </file>
 
 <file path=word/styles.xml><?xml version="1.0" encoding="utf-8"?>
-<w:styles xmlns:mc="http://schemas.openxmlformats.org/markup-compatibility/2006" xmlns:r="http://schemas.openxmlformats.org/officeDocument/2006/relationships" xmlns:w="http://schemas.openxmlformats.org/wordprocessingml/2006/main" xmlns:w14="http://schemas.microsoft.com/office/word/2010/wordml" xmlns:w15="http://schemas.microsoft.com/office/word/2012/wordml" mc:Ignorable="w14 w15">
+<w:styles xmlns:mc="http://schemas.openxmlformats.org/markup-compatibility/2006" xmlns:r="http://schemas.openxmlformats.org/officeDocument/2006/relationships" xmlns:w="http://schemas.openxmlformats.org/wordprocessingml/2006/main" xmlns:w14="http://schemas.microsoft.com/office/word/2010/wordml" xmlns:w15="http://schemas.microsoft.com/office/word/2012/wordml" xmlns:w16cid="http://schemas.microsoft.com/office/word/2016/wordml/cid" xmlns:w16se="http://schemas.microsoft.com/office/word/2015/wordml/symex" mc:Ignorable="w14 w15 w16se w16cid">
   <w:docDefaults>
     <w:rPrDefault>
       <w:rPr>
@@ -3600,7 +4869,7 @@
       </w:pPr>
     </w:pPrDefault>
   </w:docDefaults>
-  <w:latentStyles w:defLockedState="0" w:defUIPriority="99" w:defSemiHidden="0" w:defUnhideWhenUsed="0" w:defQFormat="0" w:count="371">
+  <w:latentStyles w:defLockedState="0" w:defUIPriority="99" w:defSemiHidden="0" w:defUnhideWhenUsed="0" w:defQFormat="0" w:count="375">
     <w:lsdException w:name="Normal" w:uiPriority="0" w:qFormat="1"/>
     <w:lsdException w:name="heading 1" w:uiPriority="9" w:qFormat="1"/>
     <w:lsdException w:name="heading 2" w:semiHidden="1" w:uiPriority="9" w:unhideWhenUsed="1" w:qFormat="1"/>
@@ -3972,6 +5241,10 @@
     <w:lsdException w:name="List Table 5 Dark Accent 6" w:uiPriority="50"/>
     <w:lsdException w:name="List Table 6 Colorful Accent 6" w:uiPriority="51"/>
     <w:lsdException w:name="List Table 7 Colorful Accent 6" w:uiPriority="52"/>
+    <w:lsdException w:name="Mention" w:semiHidden="1" w:unhideWhenUsed="1"/>
+    <w:lsdException w:name="Smart Hyperlink" w:semiHidden="1" w:unhideWhenUsed="1"/>
+    <w:lsdException w:name="Hashtag" w:semiHidden="1" w:unhideWhenUsed="1"/>
+    <w:lsdException w:name="Unresolved Mention" w:semiHidden="1" w:unhideWhenUsed="1"/>
   </w:latentStyles>
   <w:style w:type="paragraph" w:default="1" w:styleId="Normal">
     <w:name w:val="Normal"/>
@@ -5142,7 +6415,7 @@
 </file>
 
 <file path=customXml/itemProps1.xml><?xml version="1.0" encoding="utf-8"?>
-<ds:datastoreItem xmlns:ds="http://schemas.openxmlformats.org/officeDocument/2006/customXml" ds:itemID="{CE01199F-11BB-4A90-9419-4E58585A1A5D}">
+<ds:datastoreItem xmlns:ds="http://schemas.openxmlformats.org/officeDocument/2006/customXml" ds:itemID="{D71CC6E6-D707-40ED-BDFC-8FF1002CCBE9}">
   <ds:schemaRefs>
     <ds:schemaRef ds:uri="http://schemas.openxmlformats.org/officeDocument/2006/bibliography"/>
   </ds:schemaRefs>

</xml_diff>